<commit_message>
Mestrado pequena mudança na quali
</commit_message>
<xml_diff>
--- a/1-Meus-Artigos/Qualificacao/Qualificacao.docx
+++ b/1-Meus-Artigos/Qualificacao/Qualificacao.docx
@@ -88,16 +88,11 @@
       <w:r>
         <w:t xml:space="preserve">Informações </w:t>
       </w:r>
-      <w:proofErr w:type="spellStart"/>
       <w:r>
         <w:t>o</w:t>
       </w:r>
       <w:r>
-        <w:t>culo</w:t>
-      </w:r>
-      <w:proofErr w:type="spellEnd"/>
-      <w:r>
-        <w:t>-motoras</w:t>
+        <w:t>culo-motoras</w:t>
       </w:r>
     </w:p>
     <w:p>
@@ -323,53 +318,111 @@
         <w:t xml:space="preserve"> </w:t>
       </w:r>
       <w:r>
-        <w:t>4:</w:t>
-      </w:r>
-      <w:r>
-        <w:t>2</w:t>
-      </w:r>
-      <w:r>
-        <w:t>:</w:t>
-      </w:r>
-      <w:r>
-        <w:t>2</w:t>
-      </w:r>
-      <w:r>
-        <w:t>,</w:t>
+        <w:t>4:2:2,</w:t>
       </w:r>
       <w:r>
         <w:t xml:space="preserve"> </w:t>
       </w:r>
       <w:r>
-        <w:t>4:</w:t>
-      </w:r>
-      <w:r>
-        <w:t>2</w:t>
-      </w:r>
-      <w:r>
-        <w:t>:</w:t>
-      </w:r>
-      <w:r>
-        <w:t>0</w:t>
-      </w:r>
-      <w:r>
-        <w:t>,</w:t>
+        <w:t>4:2:0, 4:1:1</w:t>
+      </w:r>
+    </w:p>
+    <w:p>
+      <w:pPr>
+        <w:pStyle w:val="PargrafodaLista"/>
+        <w:numPr>
+          <w:ilvl w:val="1"/>
+          <w:numId w:val="1"/>
+        </w:numPr>
+      </w:pPr>
+      <w:r>
+        <w:t>Codificação</w:t>
       </w:r>
       <w:r>
         <w:t xml:space="preserve"> </w:t>
       </w:r>
       <w:r>
-        <w:t>4:</w:t>
-      </w:r>
-      <w:r>
-        <w:t>1</w:t>
-      </w:r>
-      <w:r>
-        <w:t>:</w:t>
-      </w:r>
-      <w:r>
-        <w:t>1</w:t>
-      </w:r>
+        <w:t>e</w:t>
+      </w:r>
+      <w:r>
+        <w:t>stereoscópica</w:t>
+      </w:r>
+    </w:p>
+    <w:p>
+      <w:pPr>
+        <w:pStyle w:val="PargrafodaLista"/>
+        <w:numPr>
+          <w:ilvl w:val="2"/>
+          <w:numId w:val="1"/>
+        </w:numPr>
+      </w:pPr>
+      <w:r>
+        <w:t xml:space="preserve">Codificação </w:t>
+      </w:r>
+      <w:r>
+        <w:t>c</w:t>
+      </w:r>
+      <w:r>
+        <w:t>onvencional</w:t>
+      </w:r>
+    </w:p>
+    <w:p>
+      <w:pPr>
+        <w:pStyle w:val="PargrafodaLista"/>
+        <w:ind w:left="1224"/>
+      </w:pPr>
+      <w:r>
+        <w:t xml:space="preserve">Método de Lipton, CSV, </w:t>
+      </w:r>
+      <w:proofErr w:type="gramStart"/>
+      <w:r>
+        <w:t>MVC</w:t>
+      </w:r>
+      <w:proofErr w:type="gramEnd"/>
+    </w:p>
+    <w:p>
+      <w:pPr>
+        <w:pStyle w:val="PargrafodaLista"/>
+        <w:numPr>
+          <w:ilvl w:val="2"/>
+          <w:numId w:val="1"/>
+        </w:numPr>
+      </w:pPr>
+      <w:r>
+        <w:t xml:space="preserve">Codificação </w:t>
+      </w:r>
+      <w:r>
+        <w:t>b</w:t>
+      </w:r>
+      <w:r>
+        <w:t xml:space="preserve">aseada em </w:t>
+      </w:r>
+      <w:r>
+        <w:t>v</w:t>
+      </w:r>
+      <w:r>
+        <w:t xml:space="preserve">ídeo e </w:t>
+      </w:r>
+      <w:r>
+        <w:t>p</w:t>
+      </w:r>
+      <w:r>
+        <w:t>rofundidade</w:t>
+      </w:r>
+    </w:p>
+    <w:p>
+      <w:pPr>
+        <w:pStyle w:val="PargrafodaLista"/>
+        <w:ind w:left="1224"/>
+      </w:pPr>
+      <w:r>
+        <w:t xml:space="preserve">V+D, MVD, LDV, </w:t>
+      </w:r>
+      <w:proofErr w:type="gramStart"/>
+      <w:r>
+        <w:t>DES</w:t>
+      </w:r>
+      <w:proofErr w:type="gramEnd"/>
     </w:p>
     <w:p>
       <w:pPr>
@@ -380,34 +433,70 @@
         </w:numPr>
       </w:pPr>
       <w:r>
-        <w:t>Codificação</w:t>
-      </w:r>
-      <w:r>
-        <w:t xml:space="preserve"> </w:t>
+        <w:t>Compressão</w:t>
+      </w:r>
+    </w:p>
+    <w:p>
+      <w:pPr>
+        <w:pStyle w:val="PargrafodaLista"/>
+        <w:numPr>
+          <w:ilvl w:val="2"/>
+          <w:numId w:val="1"/>
+        </w:numPr>
+      </w:pPr>
+      <w:r>
+        <w:t xml:space="preserve">Compressão de </w:t>
+      </w:r>
+      <w:r>
+        <w:t>v</w:t>
+      </w:r>
+      <w:r>
+        <w:t xml:space="preserve">ídeo </w:t>
+      </w:r>
+      <w:r>
+        <w:t>m</w:t>
+      </w:r>
+      <w:r>
+        <w:t>onocular</w:t>
+      </w:r>
+    </w:p>
+    <w:p>
+      <w:pPr>
+        <w:pStyle w:val="PargrafodaLista"/>
+        <w:ind w:left="1224"/>
+      </w:pPr>
+      <w:r>
+        <w:t>Falar genericamente da codificação MPEG</w:t>
+      </w:r>
+    </w:p>
+    <w:p>
+      <w:pPr>
+        <w:pStyle w:val="PargrafodaLista"/>
+        <w:numPr>
+          <w:ilvl w:val="2"/>
+          <w:numId w:val="1"/>
+        </w:numPr>
+      </w:pPr>
+      <w:r>
+        <w:t xml:space="preserve">Limitações para </w:t>
+      </w:r>
+      <w:r>
+        <w:t>c</w:t>
+      </w:r>
+      <w:r>
+        <w:t xml:space="preserve">ompressão de </w:t>
+      </w:r>
+      <w:r>
+        <w:t>v</w:t>
+      </w:r>
+      <w:r>
+        <w:t xml:space="preserve">ídeo </w:t>
       </w:r>
       <w:r>
         <w:t>e</w:t>
       </w:r>
       <w:r>
-        <w:t>stereoscópica</w:t>
-      </w:r>
-    </w:p>
-    <w:p>
-      <w:pPr>
-        <w:pStyle w:val="PargrafodaLista"/>
-        <w:numPr>
-          <w:ilvl w:val="2"/>
-          <w:numId w:val="1"/>
-        </w:numPr>
-      </w:pPr>
-      <w:r>
-        <w:t xml:space="preserve">Codificação </w:t>
-      </w:r>
-      <w:r>
-        <w:t>c</w:t>
-      </w:r>
-      <w:r>
-        <w:t>onvencional</w:t>
+        <w:t>stereoscópico</w:t>
       </w:r>
     </w:p>
     <w:p>
@@ -416,164 +505,33 @@
         <w:ind w:left="1224"/>
       </w:pPr>
       <w:r>
-        <w:t xml:space="preserve">Método de Lipton, CSV, </w:t>
-      </w:r>
-      <w:proofErr w:type="gramStart"/>
-      <w:r>
-        <w:t>MVC</w:t>
-      </w:r>
-      <w:proofErr w:type="gramEnd"/>
-    </w:p>
-    <w:p>
-      <w:pPr>
-        <w:pStyle w:val="PargrafodaLista"/>
-        <w:numPr>
-          <w:ilvl w:val="2"/>
-          <w:numId w:val="1"/>
-        </w:numPr>
-      </w:pPr>
-      <w:r>
-        <w:t xml:space="preserve">Codificação </w:t>
-      </w:r>
-      <w:r>
-        <w:t>b</w:t>
-      </w:r>
-      <w:r>
-        <w:t xml:space="preserve">aseada em </w:t>
-      </w:r>
-      <w:r>
-        <w:t>v</w:t>
-      </w:r>
-      <w:r>
-        <w:t xml:space="preserve">ídeo e </w:t>
-      </w:r>
-      <w:r>
-        <w:t>p</w:t>
-      </w:r>
-      <w:r>
-        <w:t>rofundidade</w:t>
-      </w:r>
-    </w:p>
-    <w:p>
-      <w:pPr>
-        <w:pStyle w:val="PargrafodaLista"/>
-        <w:ind w:left="1224"/>
-      </w:pPr>
-      <w:r>
-        <w:t xml:space="preserve">V+D, MVD, LDV, </w:t>
-      </w:r>
-      <w:proofErr w:type="gramStart"/>
-      <w:r>
-        <w:t>DES</w:t>
-      </w:r>
-      <w:proofErr w:type="gramEnd"/>
-    </w:p>
-    <w:p>
-      <w:pPr>
-        <w:pStyle w:val="PargrafodaLista"/>
-        <w:numPr>
-          <w:ilvl w:val="1"/>
-          <w:numId w:val="1"/>
-        </w:numPr>
-      </w:pPr>
-      <w:r>
-        <w:t>Compressão</w:t>
-      </w:r>
-    </w:p>
-    <w:p>
-      <w:pPr>
-        <w:pStyle w:val="PargrafodaLista"/>
-        <w:numPr>
-          <w:ilvl w:val="2"/>
-          <w:numId w:val="1"/>
-        </w:numPr>
-      </w:pPr>
-      <w:r>
-        <w:t xml:space="preserve">Compressão de </w:t>
-      </w:r>
-      <w:r>
-        <w:t>v</w:t>
-      </w:r>
-      <w:r>
-        <w:t xml:space="preserve">ídeo </w:t>
-      </w:r>
-      <w:r>
-        <w:t>m</w:t>
-      </w:r>
-      <w:r>
-        <w:t>onocular</w:t>
-      </w:r>
-    </w:p>
-    <w:p>
-      <w:pPr>
-        <w:pStyle w:val="PargrafodaLista"/>
-        <w:ind w:left="1224"/>
-      </w:pPr>
-      <w:r>
-        <w:t>Falar genericamente da codificação MPEG</w:t>
-      </w:r>
-    </w:p>
-    <w:p>
-      <w:pPr>
-        <w:pStyle w:val="PargrafodaLista"/>
-        <w:numPr>
-          <w:ilvl w:val="2"/>
-          <w:numId w:val="1"/>
-        </w:numPr>
-      </w:pPr>
-      <w:r>
-        <w:t xml:space="preserve">Limitações para </w:t>
-      </w:r>
-      <w:r>
-        <w:t>c</w:t>
-      </w:r>
-      <w:r>
-        <w:t xml:space="preserve">ompressão de </w:t>
-      </w:r>
-      <w:r>
-        <w:t>v</w:t>
-      </w:r>
-      <w:r>
-        <w:t xml:space="preserve">ídeo </w:t>
-      </w:r>
-      <w:r>
-        <w:t>e</w:t>
-      </w:r>
-      <w:r>
-        <w:t>stereoscópico</w:t>
-      </w:r>
-    </w:p>
-    <w:p>
-      <w:pPr>
-        <w:pStyle w:val="PargrafodaLista"/>
-        <w:ind w:left="1224"/>
-      </w:pPr>
-      <w:r>
         <w:t xml:space="preserve">Problema do tamanho do arquivo, problema do anaglífico, problema do </w:t>
-      </w:r>
-      <w:proofErr w:type="spellStart"/>
-      <w:r>
-        <w:t>head</w:t>
-      </w:r>
-      <w:proofErr w:type="spellEnd"/>
-      <w:r>
-        <w:t xml:space="preserve"> </w:t>
-      </w:r>
-      <w:proofErr w:type="spellStart"/>
-      <w:r>
-        <w:t>motion</w:t>
-      </w:r>
-      <w:proofErr w:type="spellEnd"/>
-      <w:r>
-        <w:t xml:space="preserve"> </w:t>
       </w:r>
       <w:proofErr w:type="spellStart"/>
       <w:proofErr w:type="gramStart"/>
       <w:r>
-        <w:t>parallax</w:t>
+        <w:t>head</w:t>
       </w:r>
       <w:proofErr w:type="spellEnd"/>
       <w:proofErr w:type="gramEnd"/>
+      <w:r>
+        <w:t xml:space="preserve"> </w:t>
+      </w:r>
+      <w:proofErr w:type="spellStart"/>
+      <w:proofErr w:type="gramStart"/>
+      <w:r>
+        <w:t>motion</w:t>
+      </w:r>
+      <w:proofErr w:type="spellEnd"/>
+      <w:proofErr w:type="gramEnd"/>
+      <w:r>
+        <w:t xml:space="preserve"> </w:t>
+      </w:r>
+      <w:proofErr w:type="spellStart"/>
+      <w:r>
+        <w:t>parallax</w:t>
+      </w:r>
+      <w:proofErr w:type="spellEnd"/>
     </w:p>
     <w:p>
       <w:pPr>
@@ -692,64 +650,31 @@
         <w:t xml:space="preserve">que vêm sido </w:t>
       </w:r>
       <w:r>
-        <w:t xml:space="preserve">criados são voltados para um </w:t>
-      </w:r>
-      <w:r>
-        <w:t xml:space="preserve">método de visualização estereoscópica </w:t>
-      </w:r>
-      <w:r>
-        <w:t xml:space="preserve">ou </w:t>
+        <w:t xml:space="preserve">criados são voltados para um método de visualização estereoscópica ou </w:t>
       </w:r>
       <w:r>
         <w:t>sistema</w:t>
       </w:r>
       <w:r>
-        <w:t xml:space="preserve"> específico, o que gera incompatibilidade. Com isso, o</w:t>
-      </w:r>
-      <w:r>
-        <w:t xml:space="preserve"> objetivo do mestrado é</w:t>
+        <w:t xml:space="preserve"> específico, o que gera incompatibilidade. Com isso, o objetivo do mestrado é</w:t>
       </w:r>
       <w:r>
         <w:t xml:space="preserve"> de</w:t>
       </w:r>
       <w:r>
-        <w:t xml:space="preserve"> </w:t>
-      </w:r>
-      <w:r>
-        <w:t>realizar a</w:t>
-      </w:r>
-      <w:r>
-        <w:t xml:space="preserve"> compressão de vídeos estereoscópicos</w:t>
-      </w:r>
-      <w:r>
-        <w:t xml:space="preserve"> </w:t>
+        <w:t xml:space="preserve"> realizar a compressão de vídeos estereoscópicos </w:t>
       </w:r>
       <w:r>
         <w:t xml:space="preserve">com </w:t>
       </w:r>
       <w:r>
-        <w:t>qualidade</w:t>
-      </w:r>
-      <w:r>
-        <w:t xml:space="preserve">, </w:t>
+        <w:t xml:space="preserve">qualidade, </w:t>
       </w:r>
       <w:r>
         <w:t xml:space="preserve">que </w:t>
       </w:r>
       <w:r>
-        <w:t>não apresentem perda de percepção de profundidade</w:t>
-      </w:r>
-      <w:r>
-        <w:t xml:space="preserve"> e </w:t>
-      </w:r>
-      <w:r>
-        <w:t xml:space="preserve">sejam compatíveis </w:t>
-      </w:r>
-      <w:r>
-        <w:t>com qualquer método de visualização disponível.</w:t>
-      </w:r>
-      <w:r>
-        <w:t xml:space="preserve"> A</w:t>
+        <w:t>não apresentem perda de percepção de profundidade e sejam compatíveis com qualquer método de visualização disponível. A</w:t>
       </w:r>
       <w:r>
         <w:t xml:space="preserve"> proposta é que o par estéreo seja convertido </w:t>
@@ -852,18 +777,18 @@
         <w:ind w:left="792"/>
       </w:pPr>
       <w:r>
-        <w:t>Nossa primeira abordagem visando para recuperar</w:t>
-      </w:r>
-      <w:r>
-        <w:t xml:space="preserve"> </w:t>
-      </w:r>
-      <w:r>
-        <w:t>os dados perdidos durante a transformação anaglífica foi não descarta-los. Eles são armazenados em uma estrutura de dados que chamamos de “Tabela de Índice de Cores”.</w:t>
+        <w:t xml:space="preserve">Nossa primeira abordagem visando </w:t>
       </w:r>
       <w:bookmarkStart w:id="0" w:name="_GoBack"/>
       <w:bookmarkEnd w:id="0"/>
       <w:r>
+        <w:t>recuperar</w:t>
+      </w:r>
+      <w:r>
         <w:t xml:space="preserve"> </w:t>
+      </w:r>
+      <w:r>
+        <w:t xml:space="preserve">os dados perdidos durante a transformação anaglífica foi não descarta-los. Eles são armazenados em uma estrutura de dados que chamamos de “Tabela de Índice de Cores”. </w:t>
       </w:r>
     </w:p>
     <w:p>

</xml_diff>

<commit_message>
Mestrado - Qualificação: explicação das atividades já realizadas
</commit_message>
<xml_diff>
--- a/1-Meus-Artigos/Qualificacao/Qualificacao.docx
+++ b/1-Meus-Artigos/Qualificacao/Qualificacao.docx
@@ -9,6 +9,7 @@
           <w:ilvl w:val="0"/>
           <w:numId w:val="1"/>
         </w:numPr>
+        <w:jc w:val="both"/>
       </w:pPr>
       <w:r>
         <w:t>Introdução</w:t>
@@ -21,15 +22,10 @@
           <w:ilvl w:val="0"/>
           <w:numId w:val="1"/>
         </w:numPr>
-      </w:pPr>
-      <w:r>
-        <w:t xml:space="preserve">Revisão </w:t>
-      </w:r>
-      <w:r>
-        <w:t>b</w:t>
-      </w:r>
-      <w:r>
-        <w:t>ibliográfica</w:t>
+        <w:jc w:val="both"/>
+      </w:pPr>
+      <w:r>
+        <w:t>Fundamentos da visualização estereoscópica</w:t>
       </w:r>
     </w:p>
     <w:p>
@@ -39,6 +35,7 @@
           <w:ilvl w:val="1"/>
           <w:numId w:val="1"/>
         </w:numPr>
+        <w:jc w:val="both"/>
       </w:pPr>
       <w:r>
         <w:t xml:space="preserve">Aspectos da </w:t>
@@ -63,6 +60,7 @@
           <w:ilvl w:val="2"/>
           <w:numId w:val="1"/>
         </w:numPr>
+        <w:jc w:val="both"/>
       </w:pPr>
       <w:r>
         <w:t>Informações</w:t>
@@ -84,6 +82,7 @@
           <w:ilvl w:val="2"/>
           <w:numId w:val="1"/>
         </w:numPr>
+        <w:jc w:val="both"/>
       </w:pPr>
       <w:r>
         <w:t xml:space="preserve">Informações </w:t>
@@ -102,6 +101,7 @@
           <w:ilvl w:val="2"/>
           <w:numId w:val="1"/>
         </w:numPr>
+        <w:jc w:val="both"/>
       </w:pPr>
       <w:r>
         <w:t xml:space="preserve">Informações </w:t>
@@ -120,6 +120,102 @@
           <w:ilvl w:val="1"/>
           <w:numId w:val="1"/>
         </w:numPr>
+        <w:jc w:val="both"/>
+      </w:pPr>
+      <w:r>
+        <w:t>Tipos de v</w:t>
+      </w:r>
+      <w:r>
+        <w:t xml:space="preserve">isualização </w:t>
+      </w:r>
+      <w:r>
+        <w:t>e</w:t>
+      </w:r>
+      <w:r>
+        <w:t>stereoscópica</w:t>
+      </w:r>
+    </w:p>
+    <w:p>
+      <w:pPr>
+        <w:pStyle w:val="PargrafodaLista"/>
+        <w:numPr>
+          <w:ilvl w:val="2"/>
+          <w:numId w:val="1"/>
+        </w:numPr>
+        <w:jc w:val="both"/>
+      </w:pPr>
+      <w:r>
+        <w:t xml:space="preserve">Estereoscopia </w:t>
+      </w:r>
+      <w:r>
+        <w:t>a</w:t>
+      </w:r>
+      <w:r>
+        <w:t>naglífica</w:t>
+      </w:r>
+    </w:p>
+    <w:p>
+      <w:pPr>
+        <w:pStyle w:val="PargrafodaLista"/>
+        <w:numPr>
+          <w:ilvl w:val="2"/>
+          <w:numId w:val="1"/>
+        </w:numPr>
+        <w:jc w:val="both"/>
+      </w:pPr>
+      <w:r>
+        <w:t xml:space="preserve">Luz </w:t>
+      </w:r>
+      <w:r>
+        <w:t>p</w:t>
+      </w:r>
+      <w:r>
+        <w:t>olarizada</w:t>
+      </w:r>
+    </w:p>
+    <w:p>
+      <w:pPr>
+        <w:pStyle w:val="PargrafodaLista"/>
+        <w:numPr>
+          <w:ilvl w:val="2"/>
+          <w:numId w:val="1"/>
+        </w:numPr>
+        <w:jc w:val="both"/>
+      </w:pPr>
+      <w:r>
+        <w:t xml:space="preserve">Óculos </w:t>
+      </w:r>
+      <w:r>
+        <w:t>o</w:t>
+      </w:r>
+      <w:r>
+        <w:t>bturadores</w:t>
+      </w:r>
+    </w:p>
+    <w:p>
+      <w:pPr>
+        <w:pStyle w:val="PargrafodaLista"/>
+        <w:numPr>
+          <w:ilvl w:val="2"/>
+          <w:numId w:val="1"/>
+        </w:numPr>
+        <w:jc w:val="both"/>
+      </w:pPr>
+      <w:r>
+        <w:t xml:space="preserve">Monitores </w:t>
+      </w:r>
+      <w:r>
+        <w:t>Autoestereoscópicos</w:t>
+      </w:r>
+    </w:p>
+    <w:p>
+      <w:pPr>
+        <w:pStyle w:val="PargrafodaLista"/>
+        <w:numPr>
+          <w:ilvl w:val="1"/>
+          <w:numId w:val="1"/>
+        </w:numPr>
+        <w:jc w:val="both"/>
       </w:pPr>
       <w:r>
         <w:t>Aplicações</w:t>
@@ -128,102 +224,40 @@
     <w:p>
       <w:pPr>
         <w:pStyle w:val="PargrafodaLista"/>
+        <w:ind w:left="792"/>
+        <w:jc w:val="both"/>
+      </w:pPr>
+      <w:r>
+        <w:t>Falar da importância da visualização estereoscópica encontrados em diversas áreas do conhecimento e também comercialmente.</w:t>
+      </w:r>
+    </w:p>
+    <w:p>
+      <w:pPr>
+        <w:pStyle w:val="PargrafodaLista"/>
+        <w:numPr>
+          <w:ilvl w:val="0"/>
+          <w:numId w:val="1"/>
+        </w:numPr>
+        <w:jc w:val="both"/>
+      </w:pPr>
+      <w:r>
+        <w:t xml:space="preserve">Aspectos de codificação </w:t>
+      </w:r>
+      <w:r>
+        <w:t xml:space="preserve">e compressão </w:t>
+      </w:r>
+      <w:r>
+        <w:t>estereoscópica</w:t>
+      </w:r>
+    </w:p>
+    <w:p>
+      <w:pPr>
+        <w:pStyle w:val="PargrafodaLista"/>
         <w:numPr>
           <w:ilvl w:val="1"/>
           <w:numId w:val="1"/>
         </w:numPr>
-      </w:pPr>
-      <w:r>
-        <w:t xml:space="preserve">Visualização </w:t>
-      </w:r>
-      <w:r>
-        <w:t>e</w:t>
-      </w:r>
-      <w:r>
-        <w:t>stereoscópica</w:t>
-      </w:r>
-    </w:p>
-    <w:p>
-      <w:pPr>
-        <w:pStyle w:val="PargrafodaLista"/>
-        <w:numPr>
-          <w:ilvl w:val="2"/>
-          <w:numId w:val="1"/>
-        </w:numPr>
-      </w:pPr>
-      <w:r>
-        <w:t xml:space="preserve">Estereoscopia </w:t>
-      </w:r>
-      <w:r>
-        <w:t>a</w:t>
-      </w:r>
-      <w:r>
-        <w:t>naglífica</w:t>
-      </w:r>
-    </w:p>
-    <w:p>
-      <w:pPr>
-        <w:pStyle w:val="PargrafodaLista"/>
-        <w:numPr>
-          <w:ilvl w:val="2"/>
-          <w:numId w:val="1"/>
-        </w:numPr>
-      </w:pPr>
-      <w:r>
-        <w:t xml:space="preserve">Luz </w:t>
-      </w:r>
-      <w:r>
-        <w:t>p</w:t>
-      </w:r>
-      <w:r>
-        <w:t>olarizada</w:t>
-      </w:r>
-    </w:p>
-    <w:p>
-      <w:pPr>
-        <w:pStyle w:val="PargrafodaLista"/>
-        <w:numPr>
-          <w:ilvl w:val="2"/>
-          <w:numId w:val="1"/>
-        </w:numPr>
-      </w:pPr>
-      <w:r>
-        <w:t xml:space="preserve">Óculos </w:t>
-      </w:r>
-      <w:r>
-        <w:t>o</w:t>
-      </w:r>
-      <w:r>
-        <w:t>bturadores</w:t>
-      </w:r>
-    </w:p>
-    <w:p>
-      <w:pPr>
-        <w:pStyle w:val="PargrafodaLista"/>
-        <w:numPr>
-          <w:ilvl w:val="2"/>
-          <w:numId w:val="1"/>
-        </w:numPr>
-      </w:pPr>
-      <w:r>
-        <w:t xml:space="preserve">Monitores </w:t>
-      </w:r>
-      <w:proofErr w:type="spellStart"/>
-      <w:r>
-        <w:t>a</w:t>
-      </w:r>
-      <w:r>
-        <w:t>utoestereoscópicos</w:t>
-      </w:r>
-      <w:proofErr w:type="spellEnd"/>
-    </w:p>
-    <w:p>
-      <w:pPr>
-        <w:pStyle w:val="PargrafodaLista"/>
-        <w:numPr>
-          <w:ilvl w:val="1"/>
-          <w:numId w:val="1"/>
-        </w:numPr>
+        <w:jc w:val="both"/>
       </w:pPr>
       <w:r>
         <w:t xml:space="preserve">Espaço de </w:t>
@@ -239,16 +273,13 @@
       <w:pPr>
         <w:pStyle w:val="PargrafodaLista"/>
         <w:ind w:left="792"/>
+        <w:jc w:val="both"/>
       </w:pPr>
       <w:r>
         <w:t xml:space="preserve">Falar apenas de </w:t>
       </w:r>
       <w:r>
-        <w:t xml:space="preserve">(RGB e </w:t>
-      </w:r>
-      <w:proofErr w:type="gramStart"/>
-      <w:r>
-        <w:t>YC</w:t>
+        <w:t>(RGB e YC</w:t>
       </w:r>
       <w:r>
         <w:rPr>
@@ -265,7 +296,6 @@
         </w:rPr>
         <w:t>r</w:t>
       </w:r>
-      <w:proofErr w:type="gramEnd"/>
       <w:r>
         <w:t>)</w:t>
       </w:r>
@@ -277,54 +307,130 @@
           <w:ilvl w:val="1"/>
           <w:numId w:val="1"/>
         </w:numPr>
-      </w:pPr>
-      <w:proofErr w:type="spellStart"/>
-      <w:r>
-        <w:t>Subamostragem</w:t>
-      </w:r>
-      <w:proofErr w:type="spellEnd"/>
-      <w:r>
-        <w:t xml:space="preserve"> de</w:t>
+        <w:jc w:val="both"/>
+      </w:pPr>
+      <w:r>
+        <w:t>Subamostragem de</w:t>
+      </w:r>
+      <w:r>
+        <w:t xml:space="preserve"> c</w:t>
+      </w:r>
+      <w:r>
+        <w:t>rominância</w:t>
+      </w:r>
+    </w:p>
+    <w:p>
+      <w:pPr>
+        <w:pStyle w:val="PargrafodaLista"/>
+        <w:ind w:left="792"/>
+        <w:jc w:val="both"/>
+      </w:pPr>
+      <w:r>
+        <w:t>Falar das principais: 4:4:4,</w:t>
       </w:r>
       <w:r>
         <w:t xml:space="preserve"> </w:t>
       </w:r>
-      <w:proofErr w:type="spellStart"/>
+      <w:r>
+        <w:t>4:2:2,</w:t>
+      </w:r>
+      <w:r>
+        <w:t xml:space="preserve"> </w:t>
+      </w:r>
+      <w:r>
+        <w:t>4:2:0, 4:1:1</w:t>
+      </w:r>
+    </w:p>
+    <w:p>
+      <w:pPr>
+        <w:pStyle w:val="PargrafodaLista"/>
+        <w:numPr>
+          <w:ilvl w:val="1"/>
+          <w:numId w:val="1"/>
+        </w:numPr>
+        <w:jc w:val="both"/>
+      </w:pPr>
+      <w:r>
+        <w:t>Codificação</w:t>
+      </w:r>
+      <w:r>
+        <w:t xml:space="preserve"> </w:t>
+      </w:r>
+      <w:r>
+        <w:t>e</w:t>
+      </w:r>
+      <w:r>
+        <w:t>stereoscópica</w:t>
+      </w:r>
+    </w:p>
+    <w:p>
+      <w:pPr>
+        <w:pStyle w:val="PargrafodaLista"/>
+        <w:numPr>
+          <w:ilvl w:val="2"/>
+          <w:numId w:val="1"/>
+        </w:numPr>
+        <w:jc w:val="both"/>
+      </w:pPr>
+      <w:r>
+        <w:t xml:space="preserve">Codificação </w:t>
+      </w:r>
       <w:r>
         <w:t>c</w:t>
       </w:r>
       <w:r>
-        <w:t>rominância</w:t>
-      </w:r>
-      <w:proofErr w:type="spellEnd"/>
-    </w:p>
-    <w:p>
-      <w:pPr>
-        <w:pStyle w:val="PargrafodaLista"/>
-        <w:ind w:left="792"/>
-      </w:pPr>
-      <w:r>
-        <w:t xml:space="preserve">Falar das principais: </w:t>
-      </w:r>
-      <w:proofErr w:type="gramStart"/>
-      <w:r>
-        <w:t>4:4:</w:t>
-      </w:r>
-      <w:proofErr w:type="gramEnd"/>
-      <w:r>
-        <w:t>4,</w:t>
-      </w:r>
-      <w:r>
-        <w:t xml:space="preserve"> </w:t>
-      </w:r>
-      <w:r>
-        <w:t>4:2:2,</w:t>
-      </w:r>
-      <w:r>
-        <w:t xml:space="preserve"> </w:t>
-      </w:r>
-      <w:r>
-        <w:t>4:2:0, 4:1:1</w:t>
+        <w:t>onvencional</w:t>
+      </w:r>
+    </w:p>
+    <w:p>
+      <w:pPr>
+        <w:pStyle w:val="PargrafodaLista"/>
+        <w:ind w:left="1224"/>
+        <w:jc w:val="both"/>
+      </w:pPr>
+      <w:r>
+        <w:t>Método de Lipton, CSV, MVC</w:t>
+      </w:r>
+    </w:p>
+    <w:p>
+      <w:pPr>
+        <w:pStyle w:val="PargrafodaLista"/>
+        <w:numPr>
+          <w:ilvl w:val="2"/>
+          <w:numId w:val="1"/>
+        </w:numPr>
+        <w:jc w:val="both"/>
+      </w:pPr>
+      <w:r>
+        <w:t xml:space="preserve">Codificação </w:t>
+      </w:r>
+      <w:r>
+        <w:t>b</w:t>
+      </w:r>
+      <w:r>
+        <w:t xml:space="preserve">aseada em </w:t>
+      </w:r>
+      <w:r>
+        <w:t>v</w:t>
+      </w:r>
+      <w:r>
+        <w:t xml:space="preserve">ídeo e </w:t>
+      </w:r>
+      <w:r>
+        <w:t>p</w:t>
+      </w:r>
+      <w:r>
+        <w:t>rofundidade</w:t>
+      </w:r>
+    </w:p>
+    <w:p>
+      <w:pPr>
+        <w:pStyle w:val="PargrafodaLista"/>
+        <w:ind w:left="1224"/>
+        <w:jc w:val="both"/>
+      </w:pPr>
+      <w:r>
+        <w:t>V+D, MVD, LDV, DES</w:t>
       </w:r>
     </w:p>
     <w:p>
@@ -334,18 +440,86 @@
           <w:ilvl w:val="1"/>
           <w:numId w:val="1"/>
         </w:numPr>
-      </w:pPr>
-      <w:r>
-        <w:t>Codificação</w:t>
-      </w:r>
-      <w:r>
-        <w:t xml:space="preserve"> </w:t>
+        <w:jc w:val="both"/>
+      </w:pPr>
+      <w:r>
+        <w:t>Compressão</w:t>
+      </w:r>
+    </w:p>
+    <w:p>
+      <w:pPr>
+        <w:pStyle w:val="PargrafodaLista"/>
+        <w:numPr>
+          <w:ilvl w:val="2"/>
+          <w:numId w:val="1"/>
+        </w:numPr>
+        <w:jc w:val="both"/>
+      </w:pPr>
+      <w:r>
+        <w:t xml:space="preserve">Compressão de </w:t>
+      </w:r>
+      <w:r>
+        <w:t>v</w:t>
+      </w:r>
+      <w:r>
+        <w:t xml:space="preserve">ídeo </w:t>
+      </w:r>
+      <w:r>
+        <w:t>m</w:t>
+      </w:r>
+      <w:r>
+        <w:t>onocular</w:t>
+      </w:r>
+    </w:p>
+    <w:p>
+      <w:pPr>
+        <w:pStyle w:val="PargrafodaLista"/>
+        <w:ind w:left="1224"/>
+        <w:jc w:val="both"/>
+      </w:pPr>
+      <w:r>
+        <w:t>Falar genericamente da codificação MPEG</w:t>
+      </w:r>
+    </w:p>
+    <w:p>
+      <w:pPr>
+        <w:pStyle w:val="PargrafodaLista"/>
+        <w:numPr>
+          <w:ilvl w:val="2"/>
+          <w:numId w:val="1"/>
+        </w:numPr>
+        <w:jc w:val="both"/>
+      </w:pPr>
+      <w:r>
+        <w:t xml:space="preserve">Limitações para </w:t>
+      </w:r>
+      <w:r>
+        <w:t>c</w:t>
+      </w:r>
+      <w:r>
+        <w:t xml:space="preserve">ompressão de </w:t>
+      </w:r>
+      <w:r>
+        <w:t>v</w:t>
+      </w:r>
+      <w:r>
+        <w:t xml:space="preserve">ídeo </w:t>
       </w:r>
       <w:r>
         <w:t>e</w:t>
       </w:r>
       <w:r>
-        <w:t>stereoscópica</w:t>
+        <w:t>stereoscópico</w:t>
+      </w:r>
+    </w:p>
+    <w:p>
+      <w:pPr>
+        <w:pStyle w:val="PargrafodaLista"/>
+        <w:ind w:left="1224"/>
+        <w:jc w:val="both"/>
+      </w:pPr>
+      <w:r>
+        <w:t>Problema do tamanho do arquivo, problema do anaglífico, problema do head motion parallax</w:t>
       </w:r>
     </w:p>
     <w:p>
@@ -355,257 +529,83 @@
           <w:ilvl w:val="2"/>
           <w:numId w:val="1"/>
         </w:numPr>
-      </w:pPr>
-      <w:r>
-        <w:t xml:space="preserve">Codificação </w:t>
-      </w:r>
-      <w:r>
-        <w:t>c</w:t>
-      </w:r>
-      <w:r>
-        <w:t>onvencional</w:t>
+        <w:jc w:val="both"/>
+      </w:pPr>
+      <w:r>
+        <w:t xml:space="preserve">Abordagens </w:t>
+      </w:r>
+      <w:r>
+        <w:t>de c</w:t>
+      </w:r>
+      <w:r>
+        <w:t xml:space="preserve">ompressão de </w:t>
+      </w:r>
+      <w:r>
+        <w:t>v</w:t>
+      </w:r>
+      <w:r>
+        <w:t xml:space="preserve">ídeo </w:t>
+      </w:r>
+      <w:r>
+        <w:t>e</w:t>
+      </w:r>
+      <w:r>
+        <w:t>stereoscópico</w:t>
       </w:r>
     </w:p>
     <w:p>
       <w:pPr>
         <w:pStyle w:val="PargrafodaLista"/>
         <w:ind w:left="1224"/>
-      </w:pPr>
-      <w:r>
-        <w:t xml:space="preserve">Método de Lipton, CSV, </w:t>
-      </w:r>
-      <w:proofErr w:type="gramStart"/>
-      <w:r>
-        <w:t>MVC</w:t>
-      </w:r>
-      <w:proofErr w:type="gramEnd"/>
-    </w:p>
-    <w:p>
-      <w:pPr>
-        <w:pStyle w:val="PargrafodaLista"/>
-        <w:numPr>
-          <w:ilvl w:val="2"/>
-          <w:numId w:val="1"/>
-        </w:numPr>
-      </w:pPr>
-      <w:r>
-        <w:t xml:space="preserve">Codificação </w:t>
-      </w:r>
-      <w:r>
-        <w:t>b</w:t>
-      </w:r>
-      <w:r>
-        <w:t xml:space="preserve">aseada em </w:t>
-      </w:r>
-      <w:r>
-        <w:t>v</w:t>
-      </w:r>
-      <w:r>
-        <w:t xml:space="preserve">ídeo e </w:t>
+        <w:jc w:val="both"/>
+      </w:pPr>
+      <w:r>
+        <w:t>Artigos utilizando de extensões do MPEG-2 e H</w:t>
+      </w:r>
+      <w:r>
+        <w:t>.</w:t>
+      </w:r>
+      <w:r>
+        <w:t>264. Resultados do Léo</w:t>
+      </w:r>
+    </w:p>
+    <w:p>
+      <w:pPr>
+        <w:pStyle w:val="PargrafodaLista"/>
+        <w:numPr>
+          <w:ilvl w:val="0"/>
+          <w:numId w:val="1"/>
+        </w:numPr>
+        <w:jc w:val="both"/>
+      </w:pPr>
+      <w:r>
+        <w:t>Proposta de trabalho</w:t>
+      </w:r>
+    </w:p>
+    <w:p>
+      <w:pPr>
+        <w:pStyle w:val="PargrafodaLista"/>
+        <w:numPr>
+          <w:ilvl w:val="1"/>
+          <w:numId w:val="1"/>
+        </w:numPr>
+        <w:jc w:val="both"/>
+      </w:pPr>
+      <w:r>
+        <w:t xml:space="preserve">Apresentação da </w:t>
       </w:r>
       <w:r>
         <w:t>p</w:t>
       </w:r>
       <w:r>
-        <w:t>rofundidade</w:t>
-      </w:r>
-    </w:p>
-    <w:p>
-      <w:pPr>
-        <w:pStyle w:val="PargrafodaLista"/>
-        <w:ind w:left="1224"/>
-      </w:pPr>
-      <w:r>
-        <w:t xml:space="preserve">V+D, MVD, LDV, </w:t>
-      </w:r>
-      <w:proofErr w:type="gramStart"/>
-      <w:r>
-        <w:t>DES</w:t>
-      </w:r>
-      <w:proofErr w:type="gramEnd"/>
-    </w:p>
-    <w:p>
-      <w:pPr>
-        <w:pStyle w:val="PargrafodaLista"/>
-        <w:numPr>
-          <w:ilvl w:val="1"/>
-          <w:numId w:val="1"/>
-        </w:numPr>
-      </w:pPr>
-      <w:r>
-        <w:t>Compressão</w:t>
-      </w:r>
-    </w:p>
-    <w:p>
-      <w:pPr>
-        <w:pStyle w:val="PargrafodaLista"/>
-        <w:numPr>
-          <w:ilvl w:val="2"/>
-          <w:numId w:val="1"/>
-        </w:numPr>
-      </w:pPr>
-      <w:r>
-        <w:t xml:space="preserve">Compressão de </w:t>
-      </w:r>
-      <w:r>
-        <w:t>v</w:t>
-      </w:r>
-      <w:r>
-        <w:t xml:space="preserve">ídeo </w:t>
-      </w:r>
-      <w:r>
-        <w:t>m</w:t>
-      </w:r>
-      <w:r>
-        <w:t>onocular</w:t>
-      </w:r>
-    </w:p>
-    <w:p>
-      <w:pPr>
-        <w:pStyle w:val="PargrafodaLista"/>
-        <w:ind w:left="1224"/>
-      </w:pPr>
-      <w:r>
-        <w:t>Falar genericamente da codificação MPEG</w:t>
-      </w:r>
-    </w:p>
-    <w:p>
-      <w:pPr>
-        <w:pStyle w:val="PargrafodaLista"/>
-        <w:numPr>
-          <w:ilvl w:val="2"/>
-          <w:numId w:val="1"/>
-        </w:numPr>
-      </w:pPr>
-      <w:r>
-        <w:t xml:space="preserve">Limitações para </w:t>
-      </w:r>
-      <w:r>
-        <w:t>c</w:t>
-      </w:r>
-      <w:r>
-        <w:t xml:space="preserve">ompressão de </w:t>
-      </w:r>
-      <w:r>
-        <w:t>v</w:t>
-      </w:r>
-      <w:r>
-        <w:t xml:space="preserve">ídeo </w:t>
-      </w:r>
-      <w:r>
-        <w:t>e</w:t>
-      </w:r>
-      <w:r>
-        <w:t>stereoscópico</w:t>
-      </w:r>
-    </w:p>
-    <w:p>
-      <w:pPr>
-        <w:pStyle w:val="PargrafodaLista"/>
-        <w:ind w:left="1224"/>
-      </w:pPr>
-      <w:r>
-        <w:t xml:space="preserve">Problema do tamanho do arquivo, problema do anaglífico, problema do </w:t>
-      </w:r>
-      <w:proofErr w:type="spellStart"/>
-      <w:proofErr w:type="gramStart"/>
-      <w:r>
-        <w:t>head</w:t>
-      </w:r>
-      <w:proofErr w:type="spellEnd"/>
-      <w:proofErr w:type="gramEnd"/>
-      <w:r>
-        <w:t xml:space="preserve"> </w:t>
-      </w:r>
-      <w:proofErr w:type="spellStart"/>
-      <w:proofErr w:type="gramStart"/>
-      <w:r>
-        <w:t>motion</w:t>
-      </w:r>
-      <w:proofErr w:type="spellEnd"/>
-      <w:proofErr w:type="gramEnd"/>
-      <w:r>
-        <w:t xml:space="preserve"> </w:t>
-      </w:r>
-      <w:proofErr w:type="spellStart"/>
-      <w:r>
-        <w:t>parallax</w:t>
-      </w:r>
-      <w:proofErr w:type="spellEnd"/>
-    </w:p>
-    <w:p>
-      <w:pPr>
-        <w:pStyle w:val="PargrafodaLista"/>
-        <w:numPr>
-          <w:ilvl w:val="2"/>
-          <w:numId w:val="1"/>
-        </w:numPr>
-      </w:pPr>
-      <w:r>
-        <w:t xml:space="preserve">Abordagens </w:t>
-      </w:r>
-      <w:r>
-        <w:t>de c</w:t>
-      </w:r>
-      <w:r>
-        <w:t xml:space="preserve">ompressão de </w:t>
-      </w:r>
-      <w:r>
-        <w:t>v</w:t>
-      </w:r>
-      <w:r>
-        <w:t xml:space="preserve">ídeo </w:t>
-      </w:r>
-      <w:r>
-        <w:t>e</w:t>
-      </w:r>
-      <w:r>
-        <w:t>stereoscópico</w:t>
-      </w:r>
-    </w:p>
-    <w:p>
-      <w:pPr>
-        <w:pStyle w:val="PargrafodaLista"/>
-        <w:ind w:left="1224"/>
-      </w:pPr>
-      <w:r>
-        <w:t>Artigos utilizando de extensões do MPEG-2 e H264. Resultados do Léo</w:t>
-      </w:r>
-    </w:p>
-    <w:p>
-      <w:pPr>
-        <w:pStyle w:val="PargrafodaLista"/>
-        <w:numPr>
-          <w:ilvl w:val="0"/>
-          <w:numId w:val="1"/>
-        </w:numPr>
-      </w:pPr>
-      <w:r>
-        <w:t>Atividades Realizadas</w:t>
-      </w:r>
-    </w:p>
-    <w:p>
-      <w:pPr>
-        <w:pStyle w:val="PargrafodaLista"/>
-        <w:numPr>
-          <w:ilvl w:val="1"/>
-          <w:numId w:val="1"/>
-        </w:numPr>
-      </w:pPr>
-      <w:r>
-        <w:t xml:space="preserve">Apresentação da </w:t>
-      </w:r>
-      <w:r>
-        <w:t>p</w:t>
-      </w:r>
-      <w:r>
         <w:t>roposta</w:t>
       </w:r>
     </w:p>
     <w:p>
       <w:pPr>
         <w:pStyle w:val="PargrafodaLista"/>
-        <w:ind w:left="792"/>
+        <w:ind w:left="792" w:firstLine="624"/>
+        <w:jc w:val="both"/>
       </w:pPr>
       <w:r>
         <w:t xml:space="preserve">Pelo que foi exposto na seção </w:t>
@@ -614,31 +614,91 @@
         <w:rPr>
           <w:highlight w:val="yellow"/>
         </w:rPr>
-        <w:t>2.7</w:t>
+        <w:t>3.4</w:t>
       </w:r>
       <w:r>
         <w:t xml:space="preserve">, </w:t>
       </w:r>
       <w:r>
-        <w:t xml:space="preserve">pode-se observar que </w:t>
-      </w:r>
-      <w:r>
-        <w:t>os métodos tradicionais de compressão de vídeo monocular com perdas geram artefatos que prejudicam a percepção de profundidade quando utilizados em vídeos estéreis</w:t>
+        <w:t>observa-se dois problemas na codificação de vídeos estereoscópicos</w:t>
+      </w:r>
+      <w:r>
+        <w:t xml:space="preserve">. O primeiro é </w:t>
+      </w:r>
+      <w:r>
+        <w:t xml:space="preserve">o grande volume de dados a ser armazenado, já que </w:t>
+      </w:r>
+      <w:r>
+        <w:t xml:space="preserve">se trabalha </w:t>
+      </w:r>
+      <w:r>
+        <w:t>com dois ou mais sinais de vídeo</w:t>
+      </w:r>
+      <w:r>
+        <w:t>, dependendo da tecnologia de visualização a ser empregada. O segundo problema é</w:t>
+      </w:r>
+      <w:r>
+        <w:t xml:space="preserve"> a falta de um método </w:t>
+      </w:r>
+      <w:r>
+        <w:t xml:space="preserve">que seja </w:t>
+      </w:r>
+      <w:r>
+        <w:t>específico para vídeos estereoscópicos</w:t>
+      </w:r>
+      <w:r>
+        <w:t xml:space="preserve"> e independente do tipo de visualização a ser utilizada. Foi </w:t>
+      </w:r>
+      <w:r>
+        <w:t>visto que</w:t>
+      </w:r>
+      <w:r>
+        <w:t>,</w:t>
       </w:r>
       <w:r>
         <w:t xml:space="preserve"> </w:t>
       </w:r>
       <w:r>
-        <w:rPr>
-          <w:highlight w:val="yellow"/>
-        </w:rPr>
-        <w:t>(está certo o plural?)</w:t>
-      </w:r>
-      <w:r>
-        <w:t xml:space="preserve">. </w:t>
-      </w:r>
-      <w:r>
-        <w:t xml:space="preserve">Da mesma forma, </w:t>
+        <w:t xml:space="preserve">ao se utilizar </w:t>
+      </w:r>
+      <w:r>
+        <w:t xml:space="preserve">os métodos tradicionais de compressão de vídeo </w:t>
+      </w:r>
+      <w:r>
+        <w:t xml:space="preserve">monocular </w:t>
+      </w:r>
+      <w:r>
+        <w:t>com perdas</w:t>
+      </w:r>
+      <w:r>
+        <w:t>,</w:t>
+      </w:r>
+      <w:r>
+        <w:t xml:space="preserve"> </w:t>
+      </w:r>
+      <w:r>
+        <w:t>há</w:t>
+      </w:r>
+      <w:r>
+        <w:t xml:space="preserve"> a</w:t>
+      </w:r>
+      <w:r>
+        <w:t xml:space="preserve"> produção de </w:t>
+      </w:r>
+      <w:r>
+        <w:t xml:space="preserve">artefatos que prejudicam a percepção de profundidade quando utilizados em vídeos </w:t>
+      </w:r>
+      <w:r>
+        <w:t>estereoscópicos</w:t>
+      </w:r>
+      <w:r>
+        <w:t>;</w:t>
+      </w:r>
+      <w:r>
+        <w:t xml:space="preserve"> d</w:t>
+      </w:r>
+      <w:r>
+        <w:t xml:space="preserve">a mesma forma, </w:t>
       </w:r>
       <w:r>
         <w:t xml:space="preserve">os </w:t>
@@ -650,19 +710,53 @@
         <w:t xml:space="preserve">que vêm sido </w:t>
       </w:r>
       <w:r>
-        <w:t xml:space="preserve">criados são voltados para um método de visualização estereoscópica ou </w:t>
-      </w:r>
-      <w:r>
-        <w:t>sistema</w:t>
-      </w:r>
-      <w:r>
-        <w:t xml:space="preserve"> específico, o que gera incompatibilidade. Com isso, o objetivo do mestrado é</w:t>
-      </w:r>
-      <w:r>
-        <w:t xml:space="preserve"> de</w:t>
-      </w:r>
-      <w:r>
-        <w:t xml:space="preserve"> realizar a compressão de vídeos estereoscópicos </w:t>
+        <w:t xml:space="preserve">criados especificamente para codificação estereoscópica </w:t>
+      </w:r>
+      <w:r>
+        <w:t xml:space="preserve">são </w:t>
+      </w:r>
+      <w:r>
+        <w:t>exclusivos</w:t>
+      </w:r>
+      <w:r>
+        <w:t xml:space="preserve"> para um método</w:t>
+      </w:r>
+      <w:r>
+        <w:t xml:space="preserve"> ou sistema </w:t>
+      </w:r>
+      <w:r>
+        <w:t>de visualização</w:t>
+      </w:r>
+      <w:r>
+        <w:t>, não podendo ser aplicável a todos</w:t>
+      </w:r>
+      <w:r>
+        <w:t xml:space="preserve">. Com </w:t>
+      </w:r>
+      <w:r>
+        <w:t>isso</w:t>
+      </w:r>
+      <w:r>
+        <w:t>, o objetivo do mestrado é</w:t>
+      </w:r>
+      <w:r>
+        <w:t xml:space="preserve"> </w:t>
+      </w:r>
+      <w:r>
+        <w:t xml:space="preserve">atacar estes dois </w:t>
+      </w:r>
+      <w:r>
+        <w:lastRenderedPageBreak/>
+        <w:t xml:space="preserve">problemas, </w:t>
+      </w:r>
+      <w:r>
+        <w:t>realiza</w:t>
+      </w:r>
+      <w:r>
+        <w:t>ndo</w:t>
+      </w:r>
+      <w:r>
+        <w:t xml:space="preserve"> a compressão de vídeos estereoscópicos </w:t>
       </w:r>
       <w:r>
         <w:t xml:space="preserve">com </w:t>
@@ -674,7 +768,10 @@
         <w:t xml:space="preserve">que </w:t>
       </w:r>
       <w:r>
-        <w:t>não apresentem perda de percepção de profundidade e sejam compatíveis com qualquer método de visualização disponível. A</w:t>
+        <w:t xml:space="preserve">não apresentem perda de percepção de profundidade e sejam compatíveis com qualquer método de visualização disponível. </w:t>
+      </w:r>
+      <w:r>
+        <w:t>Visando compressão, a</w:t>
       </w:r>
       <w:r>
         <w:t xml:space="preserve"> proposta é que o par estéreo seja convertido </w:t>
@@ -692,44 +789,71 @@
         <w:t>anaglífico</w:t>
       </w:r>
       <w:r>
+        <w:t>, já que</w:t>
+      </w:r>
+      <w:r>
+        <w:t xml:space="preserve"> neste formato</w:t>
+      </w:r>
+      <w:r>
+        <w:t xml:space="preserve"> </w:t>
+      </w:r>
+      <w:r>
+        <w:t>apenas um sinal de vídeo</w:t>
+      </w:r>
+      <w:r>
+        <w:t xml:space="preserve"> é armazenado</w:t>
+      </w:r>
+      <w:r>
+        <w:t xml:space="preserve">, </w:t>
+      </w:r>
+      <w:r>
+        <w:t>ao invés do par estéreo</w:t>
+      </w:r>
+      <w:r>
+        <w:t>, reduzindo pela metade o tamanho do arquivo de vídeo.</w:t>
+      </w:r>
+      <w:r>
+        <w:t xml:space="preserve"> Visando a compatibilidade</w:t>
+      </w:r>
+      <w:r>
+        <w:t>,</w:t>
+      </w:r>
+      <w:r>
+        <w:t xml:space="preserve"> deve-se também criar a técnica reversa,</w:t>
+      </w:r>
+      <w:r>
+        <w:t xml:space="preserve"> ou seja,</w:t>
+      </w:r>
+      <w:r>
+        <w:t xml:space="preserve"> fazendo com que do vídeo anaglífico seja obtido o par estéreo</w:t>
+      </w:r>
+      <w:r>
+        <w:t>, o qual pode ser então utilizado por outros métodos de visualização</w:t>
+      </w:r>
+      <w:r>
         <w:t>.</w:t>
       </w:r>
-      <w:r>
-        <w:t xml:space="preserve"> </w:t>
-      </w:r>
-      <w:r>
-        <w:t>C</w:t>
-      </w:r>
-      <w:r>
-        <w:t>om isso apenas um sinal de vídeo</w:t>
-      </w:r>
-      <w:r>
-        <w:t xml:space="preserve"> é armazenado</w:t>
-      </w:r>
-      <w:r>
-        <w:t>, ao invés de dois sinais, reduzindo pela metade o tamanho do arquivo de vídeo.</w:t>
-      </w:r>
-      <w:r>
-        <w:t xml:space="preserve"> Visando a compatibilidade, deve-se também criar a técnica reversa, fazendo com que do vídeo anaglífico seja obtido o par estéreo</w:t>
-      </w:r>
-      <w:r>
-        <w:t>, o qual pode ser então utilizado por outros métodos de visualização</w:t>
-      </w:r>
-      <w:r>
-        <w:t>.</w:t>
-      </w:r>
-    </w:p>
-    <w:p>
-      <w:pPr>
-        <w:pStyle w:val="PargrafodaLista"/>
-        <w:ind w:left="792"/>
-      </w:pPr>
-      <w:r>
-        <w:lastRenderedPageBreak/>
-        <w:t xml:space="preserve">Este processo </w:t>
-      </w:r>
-      <w:r>
-        <w:t>de reversão do anaglífico para o par estéreo não é trivial, uma vez que a geração do vídeo anaglífico implica em perda de informação tanto espacial quanto de cor</w:t>
+    </w:p>
+    <w:p>
+      <w:pPr>
+        <w:pStyle w:val="PargrafodaLista"/>
+        <w:ind w:left="792" w:firstLine="624"/>
+        <w:jc w:val="both"/>
+      </w:pPr>
+      <w:r>
+        <w:t xml:space="preserve">O </w:t>
+      </w:r>
+      <w:r>
+        <w:t xml:space="preserve">processo </w:t>
+      </w:r>
+      <w:r>
+        <w:t xml:space="preserve">de reversão do </w:t>
+      </w:r>
+      <w:r>
+        <w:t xml:space="preserve">vídeo </w:t>
+      </w:r>
+      <w:r>
+        <w:t>anaglífico para o par estéreo não é trivial, uma vez que a geração do anaglífico implica em perda de informação tanto espacial quanto de cor</w:t>
       </w:r>
       <w:r>
         <w:t xml:space="preserve">. Como visto na </w:t>
@@ -768,27 +892,344 @@
         <w:t>,</w:t>
       </w:r>
       <w:r>
-        <w:t xml:space="preserve"> já que as imagens no par original não são exatamente iguais.</w:t>
-      </w:r>
-    </w:p>
-    <w:p>
-      <w:pPr>
-        <w:pStyle w:val="PargrafodaLista"/>
-        <w:ind w:left="792"/>
-      </w:pPr>
-      <w:r>
-        <w:t xml:space="preserve">Nossa primeira abordagem visando </w:t>
+        <w:t xml:space="preserve"> já que as imagens no par original não são exatamente iguais</w:t>
+      </w:r>
+      <w:r>
+        <w:t>, o que afetaria a qualidade</w:t>
+      </w:r>
+      <w:r>
+        <w:t>.</w:t>
+      </w:r>
+    </w:p>
+    <w:p>
+      <w:pPr>
+        <w:pStyle w:val="PargrafodaLista"/>
+        <w:ind w:left="792" w:firstLine="624"/>
+        <w:jc w:val="both"/>
+      </w:pPr>
+      <w:r>
+        <w:t>Durante o primeiro ano de mestrado</w:t>
+      </w:r>
+      <w:r>
+        <w:t xml:space="preserve">, </w:t>
+      </w:r>
+      <w:r>
+        <w:t xml:space="preserve">algumas atividades foram realizadas tendo em vista </w:t>
+      </w:r>
+      <w:r>
+        <w:t>recuperar</w:t>
+      </w:r>
+      <w:r>
+        <w:t xml:space="preserve"> </w:t>
+      </w:r>
+      <w:r>
+        <w:t>os dados perdidos durante a transformação anaglífica</w:t>
+      </w:r>
+      <w:r>
+        <w:t>. Estas atividades estão detalhadas na Seção 4.2</w:t>
+      </w:r>
+      <w:r>
+        <w:t xml:space="preserve">. </w:t>
+      </w:r>
+    </w:p>
+    <w:p>
+      <w:pPr>
+        <w:pStyle w:val="PargrafodaLista"/>
+        <w:numPr>
+          <w:ilvl w:val="1"/>
+          <w:numId w:val="1"/>
+        </w:numPr>
+        <w:jc w:val="both"/>
+      </w:pPr>
+      <w:r>
+        <w:t>Atividades realizadas</w:t>
+      </w:r>
+    </w:p>
+    <w:p>
+      <w:pPr>
+        <w:pStyle w:val="PargrafodaLista"/>
+        <w:ind w:left="792" w:firstLine="624"/>
+        <w:jc w:val="both"/>
+      </w:pPr>
+      <w:r>
+        <w:t xml:space="preserve">A primeira abordagem estudada foi </w:t>
+      </w:r>
+      <w:r>
+        <w:t xml:space="preserve">não eliminar nenhum dado de cor </w:t>
+      </w:r>
+      <w:r>
+        <w:t xml:space="preserve">do par estéreo </w:t>
+      </w:r>
+      <w:r>
+        <w:t xml:space="preserve">durante a transformação anaglífica, e sim </w:t>
+      </w:r>
+      <w:r>
+        <w:t>armazen</w:t>
+      </w:r>
+      <w:r>
+        <w:t xml:space="preserve">ar aqueles não utilizados em </w:t>
+      </w:r>
+      <w:r>
+        <w:t>uma estrutura de dados que chamamos de “Tabela de Índice de Cores”</w:t>
+      </w:r>
+      <w:r>
+        <w:t xml:space="preserve">. Da </w:t>
+      </w:r>
+      <w:r>
+        <w:rPr>
+          <w:highlight w:val="yellow"/>
+        </w:rPr>
+        <w:t>Figura X</w:t>
+      </w:r>
+      <w:r>
+        <w:t>, podemos ver que esta tabela seria então formada pelos dados dos canais de cores R1, G2 e B1. Juntos, estes três canais formam um novo anaglífico, que chamamos de “anaglífico complementar”</w:t>
+      </w:r>
+      <w:r>
+        <w:t>, deixando a denominação de “anaglífico principal” para o anaglífico a ser de fato utilizado</w:t>
+      </w:r>
+      <w:r>
+        <w:t xml:space="preserve"> para a visualização</w:t>
+      </w:r>
+      <w:r>
+        <w:t xml:space="preserve">. Observa-se que desta forma um decodificador </w:t>
+      </w:r>
+      <w:r>
+        <w:t xml:space="preserve">possuiria todos os dados necessários para </w:t>
+      </w:r>
+      <w:r>
+        <w:t>reconstruir o par estéreo com qualidade</w:t>
+      </w:r>
+      <w:r>
+        <w:t xml:space="preserve">. Entretanto, </w:t>
+      </w:r>
+      <w:r>
+        <w:t>nenhuma compressão</w:t>
+      </w:r>
+      <w:r>
+        <w:t xml:space="preserve"> é obtida, já que foi apenas feito uma reorganização dos canais de cores do par estéreo</w:t>
+      </w:r>
+      <w:r>
+        <w:t>.</w:t>
+      </w:r>
+    </w:p>
+    <w:p>
+      <w:pPr>
+        <w:pStyle w:val="PargrafodaLista"/>
+        <w:ind w:left="792" w:firstLine="624"/>
+        <w:jc w:val="both"/>
+      </w:pPr>
+      <w:r>
+        <w:t xml:space="preserve">Como um requisito necessário para </w:t>
+      </w:r>
+      <w:r>
+        <w:t xml:space="preserve">a reconstrução do par estéreo </w:t>
+      </w:r>
+      <w:r>
+        <w:t xml:space="preserve">são as </w:t>
+      </w:r>
+      <w:r>
+        <w:t xml:space="preserve">informações de cor de ambos </w:t>
+      </w:r>
+      <w:r>
+        <w:t xml:space="preserve">seus </w:t>
+      </w:r>
+      <w:r>
+        <w:t>componentes</w:t>
+      </w:r>
+      <w:r>
+        <w:t>,</w:t>
+      </w:r>
+      <w:r>
+        <w:t xml:space="preserve"> </w:t>
+      </w:r>
+      <w:r>
+        <w:t xml:space="preserve">uma estratégia </w:t>
+      </w:r>
+      <w:r>
+        <w:t xml:space="preserve">visando compressão </w:t>
+      </w:r>
+      <w:r>
+        <w:t>é</w:t>
+      </w:r>
+      <w:r>
+        <w:t xml:space="preserve"> converter o espaço de cores do </w:t>
+      </w:r>
+      <w:r>
+        <w:t>anaglífico complementar</w:t>
+      </w:r>
+      <w:r>
+        <w:t xml:space="preserve"> de RGB para </w:t>
+      </w:r>
+      <w:r>
+        <w:t>YC</w:t>
+      </w:r>
+      <w:r>
+        <w:rPr>
+          <w:vertAlign w:val="subscript"/>
+        </w:rPr>
+        <w:t>b</w:t>
+      </w:r>
+      <w:r>
+        <w:t>C</w:t>
+      </w:r>
+      <w:r>
+        <w:rPr>
+          <w:vertAlign w:val="subscript"/>
+        </w:rPr>
+        <w:t>r</w:t>
+      </w:r>
+      <w:r>
+        <w:t xml:space="preserve"> e armazenar somente as informações referentes à crominância (</w:t>
+      </w:r>
+      <w:r>
+        <w:t>C</w:t>
+      </w:r>
+      <w:r>
+        <w:rPr>
+          <w:vertAlign w:val="subscript"/>
+        </w:rPr>
+        <w:t>b</w:t>
+      </w:r>
+      <w:r>
+        <w:t xml:space="preserve"> e </w:t>
+      </w:r>
+      <w:r>
+        <w:t>C</w:t>
+      </w:r>
+      <w:r>
+        <w:rPr>
+          <w:vertAlign w:val="subscript"/>
+        </w:rPr>
+        <w:t>r</w:t>
+      </w:r>
+      <w:r>
+        <w:t>)</w:t>
+      </w:r>
+      <w:r>
+        <w:t>, descartando informação de luminância (Y), já que esta pode ser obtida do anaglífico principal</w:t>
+      </w:r>
+      <w:r>
+        <w:t>.</w:t>
+      </w:r>
+      <w:r>
+        <w:t xml:space="preserve"> Além disso, o anaglífico complementar</w:t>
+      </w:r>
+      <w:r>
+        <w:t>, já</w:t>
+      </w:r>
+      <w:r>
+        <w:t xml:space="preserve"> no espaço </w:t>
+      </w:r>
+      <w:r>
+        <w:t>YC</w:t>
+      </w:r>
+      <w:r>
+        <w:rPr>
+          <w:vertAlign w:val="subscript"/>
+        </w:rPr>
+        <w:t>b</w:t>
+      </w:r>
+      <w:r>
+        <w:t>C</w:t>
+      </w:r>
+      <w:r>
+        <w:rPr>
+          <w:vertAlign w:val="subscript"/>
+        </w:rPr>
+        <w:t>r</w:t>
+      </w:r>
+      <w:r>
+        <w:t xml:space="preserve">, </w:t>
+      </w:r>
+      <w:r>
+        <w:t>pode passar por uma etapa de subamostragem de crominância, reduzindo ainda mais o volume de dados a ser armazenado</w:t>
+      </w:r>
+      <w:r>
+        <w:t xml:space="preserve"> na Tabela de Índice de Cores</w:t>
+      </w:r>
+      <w:r>
+        <w:t>.</w:t>
+      </w:r>
+    </w:p>
+    <w:p>
+      <w:pPr>
+        <w:pStyle w:val="PargrafodaLista"/>
+        <w:ind w:left="792" w:firstLine="624"/>
+        <w:jc w:val="both"/>
+      </w:pPr>
+      <w:r>
+        <w:t xml:space="preserve">De posse dessas informações, foi realizado um processo de transformação anaglífica ilustrado na </w:t>
+      </w:r>
+      <w:r>
+        <w:rPr>
+          <w:highlight w:val="yellow"/>
+        </w:rPr>
+        <w:t>Figura Y</w:t>
+      </w:r>
+      <w:r>
+        <w:t>.</w:t>
+      </w:r>
+    </w:p>
+    <w:p>
+      <w:pPr>
+        <w:pStyle w:val="PargrafodaLista"/>
+        <w:numPr>
+          <w:ilvl w:val="1"/>
+          <w:numId w:val="1"/>
+        </w:numPr>
+        <w:jc w:val="both"/>
+      </w:pPr>
+      <w:r>
+        <w:t>Resultados obtidos</w:t>
+      </w:r>
+    </w:p>
+    <w:p>
+      <w:pPr>
+        <w:pStyle w:val="PargrafodaLista"/>
+        <w:ind w:left="792" w:firstLine="624"/>
+        <w:jc w:val="both"/>
+      </w:pPr>
+      <w:r>
+        <w:t xml:space="preserve">Cabe lembrar que os resultados obtidos com as atividades até agora realizadas </w:t>
+      </w:r>
+      <w:r>
+        <w:t>foram condensados em</w:t>
+      </w:r>
+      <w:r>
+        <w:t xml:space="preserve"> um artigo </w:t>
       </w:r>
       <w:bookmarkStart w:id="0" w:name="_GoBack"/>
       <w:bookmarkEnd w:id="0"/>
       <w:r>
-        <w:t>recuperar</w:t>
-      </w:r>
-      <w:r>
-        <w:t xml:space="preserve"> </w:t>
-      </w:r>
-      <w:r>
-        <w:t xml:space="preserve">os dados perdidos durante a transformação anaglífica foi não descarta-los. Eles são armazenados em uma estrutura de dados que chamamos de “Tabela de Índice de Cores”. </w:t>
+        <w:t xml:space="preserve">submetido ao XVII Simpósio </w:t>
+      </w:r>
+      <w:r>
+        <w:t>Brasileiro de Sistemas Multimídia e Web – WebMedia</w:t>
+      </w:r>
+      <w:r>
+        <w:rPr>
+          <w:highlight w:val="yellow"/>
+        </w:rPr>
+        <w:t>, tendo sido aprovado</w:t>
+      </w:r>
+      <w:r>
+        <w:t>.</w:t>
+      </w:r>
+    </w:p>
+    <w:p>
+      <w:pPr>
+        <w:pStyle w:val="PargrafodaLista"/>
+        <w:numPr>
+          <w:ilvl w:val="0"/>
+          <w:numId w:val="1"/>
+        </w:numPr>
+        <w:jc w:val="both"/>
+      </w:pPr>
+      <w:r>
+        <w:t xml:space="preserve">Metodologia </w:t>
+      </w:r>
+      <w:r>
+        <w:t>de Trabalho</w:t>
       </w:r>
     </w:p>
     <w:p>
@@ -798,15 +1239,52 @@
           <w:ilvl w:val="1"/>
           <w:numId w:val="1"/>
         </w:numPr>
-      </w:pPr>
-      <w:r>
-        <w:t xml:space="preserve">Índice de Tabela de </w:t>
+        <w:jc w:val="both"/>
+      </w:pPr>
+      <w:r>
+        <w:t xml:space="preserve">Limitações </w:t>
+      </w:r>
+      <w:r>
+        <w:t>da técnica criada</w:t>
+      </w:r>
+    </w:p>
+    <w:p>
+      <w:pPr>
+        <w:pStyle w:val="PargrafodaLista"/>
+        <w:numPr>
+          <w:ilvl w:val="1"/>
+          <w:numId w:val="1"/>
+        </w:numPr>
+        <w:jc w:val="both"/>
+      </w:pPr>
+      <w:r>
+        <w:lastRenderedPageBreak/>
+        <w:t>Melhoria de PSNR</w:t>
+      </w:r>
+    </w:p>
+    <w:p>
+      <w:pPr>
+        <w:pStyle w:val="PargrafodaLista"/>
+        <w:numPr>
+          <w:ilvl w:val="1"/>
+          <w:numId w:val="1"/>
+        </w:numPr>
+        <w:jc w:val="both"/>
+      </w:pPr>
+      <w:r>
+        <w:t xml:space="preserve">Análise de </w:t>
+      </w:r>
+      <w:r>
+        <w:t>p</w:t>
+      </w:r>
+      <w:r>
+        <w:t xml:space="preserve">onto </w:t>
       </w:r>
       <w:r>
         <w:t>c</w:t>
       </w:r>
       <w:r>
-        <w:t>ores</w:t>
+        <w:t>onjugado</w:t>
       </w:r>
     </w:p>
     <w:p>
@@ -816,66 +1294,10 @@
           <w:ilvl w:val="1"/>
           <w:numId w:val="1"/>
         </w:numPr>
-      </w:pPr>
-      <w:r>
-        <w:t>Processo de reversão anaglífica</w:t>
-      </w:r>
-    </w:p>
-    <w:p>
-      <w:pPr>
-        <w:pStyle w:val="PargrafodaLista"/>
-        <w:numPr>
-          <w:ilvl w:val="1"/>
-          <w:numId w:val="1"/>
-        </w:numPr>
-      </w:pPr>
-      <w:r>
-        <w:t xml:space="preserve">Realização de </w:t>
-      </w:r>
-      <w:r>
-        <w:t>t</w:t>
-      </w:r>
-      <w:r>
-        <w:t>estes</w:t>
-      </w:r>
-    </w:p>
-    <w:p>
-      <w:pPr>
-        <w:pStyle w:val="PargrafodaLista"/>
-        <w:numPr>
-          <w:ilvl w:val="1"/>
-          <w:numId w:val="1"/>
-        </w:numPr>
-      </w:pPr>
-      <w:r>
-        <w:t>Resultados obtidos</w:t>
-      </w:r>
-    </w:p>
-    <w:p>
-      <w:pPr>
-        <w:pStyle w:val="PargrafodaLista"/>
-        <w:numPr>
-          <w:ilvl w:val="1"/>
-          <w:numId w:val="1"/>
-        </w:numPr>
-      </w:pPr>
-      <w:r>
-        <w:t>Artigos publicados (se houver)</w:t>
-      </w:r>
-    </w:p>
-    <w:p>
-      <w:pPr>
-        <w:pStyle w:val="PargrafodaLista"/>
-        <w:numPr>
-          <w:ilvl w:val="1"/>
-          <w:numId w:val="1"/>
-        </w:numPr>
-      </w:pPr>
-      <w:r>
-        <w:t>Limitações</w:t>
-      </w:r>
-      <w:r>
-        <w:t xml:space="preserve"> da técnica</w:t>
+        <w:jc w:val="both"/>
+      </w:pPr>
+      <w:r>
+        <w:t>Cronograma</w:t>
       </w:r>
     </w:p>
     <w:p>
@@ -885,78 +1307,7 @@
           <w:ilvl w:val="0"/>
           <w:numId w:val="1"/>
         </w:numPr>
-      </w:pPr>
-      <w:r>
-        <w:t>Proposta de Trabalho</w:t>
-      </w:r>
-    </w:p>
-    <w:p>
-      <w:pPr>
-        <w:pStyle w:val="PargrafodaLista"/>
-        <w:numPr>
-          <w:ilvl w:val="1"/>
-          <w:numId w:val="1"/>
-        </w:numPr>
-      </w:pPr>
-      <w:r>
-        <w:t>Apresentação do problema</w:t>
-      </w:r>
-    </w:p>
-    <w:p>
-      <w:pPr>
-        <w:pStyle w:val="PargrafodaLista"/>
-        <w:numPr>
-          <w:ilvl w:val="1"/>
-          <w:numId w:val="1"/>
-        </w:numPr>
-      </w:pPr>
-      <w:r>
-        <w:t>Melhoria de PSNR</w:t>
-      </w:r>
-    </w:p>
-    <w:p>
-      <w:pPr>
-        <w:pStyle w:val="PargrafodaLista"/>
-        <w:numPr>
-          <w:ilvl w:val="1"/>
-          <w:numId w:val="1"/>
-        </w:numPr>
-      </w:pPr>
-      <w:r>
-        <w:t xml:space="preserve">Análise de </w:t>
-      </w:r>
-      <w:r>
-        <w:t>p</w:t>
-      </w:r>
-      <w:r>
-        <w:t xml:space="preserve">onto </w:t>
-      </w:r>
-      <w:r>
-        <w:t>c</w:t>
-      </w:r>
-      <w:r>
-        <w:t>onjugado</w:t>
-      </w:r>
-    </w:p>
-    <w:p>
-      <w:pPr>
-        <w:pStyle w:val="PargrafodaLista"/>
-        <w:numPr>
-          <w:ilvl w:val="1"/>
-          <w:numId w:val="1"/>
-        </w:numPr>
-      </w:pPr>
-      <w:r>
-        <w:t>Cronograma</w:t>
-      </w:r>
-    </w:p>
-    <w:p>
-      <w:pPr>
-        <w:pStyle w:val="PargrafodaLista"/>
-        <w:numPr>
-          <w:ilvl w:val="0"/>
-          <w:numId w:val="1"/>
-        </w:numPr>
+        <w:jc w:val="both"/>
       </w:pPr>
       <w:r>
         <w:t>Referências</w:t>

</xml_diff>

<commit_message>
Mestrado - novas informações sobre o processo de reversão anaglífica.
</commit_message>
<xml_diff>
--- a/1-Meus-Artigos/Qualificacao/Qualificacao.docx
+++ b/1-Meus-Artigos/Qualificacao/Qualificacao.docx
@@ -18,6 +18,49 @@
     <w:p>
       <w:pPr>
         <w:pStyle w:val="PargrafodaLista"/>
+        <w:ind w:left="360"/>
+        <w:jc w:val="both"/>
+      </w:pPr>
+      <w:r>
+        <w:t>Falar do desenvolvimento da tecnologia 3D: desenvolvimento da captura tornou possível a criação de vídeos estereoscópicos digitais de alta qualidade que têm sido utilizado</w:t>
+      </w:r>
+      <w:r>
+        <w:t>s</w:t>
+      </w:r>
+      <w:r>
+        <w:t xml:space="preserve"> intensamente pelas produtoras de filmes.</w:t>
+      </w:r>
+      <w:r>
+        <w:t xml:space="preserve"> Seguindo essa onda, temos as produtoras de televisores, investindo em pesquisa para criar televisores preparados para o 3D, tanto com óculos quanto sem, o estado da arte, possibilitando até que o ponto de vista da pessoa mude conforme a posição dela em relação à TV. Mostrar que apesar desses avanços na captura e visualização, o campo da codificação fica um pouco atrás. </w:t>
+      </w:r>
+      <w:r>
+        <w:t>Podem-se</w:t>
+      </w:r>
+      <w:r>
+        <w:t xml:space="preserve"> utilizar os melhores codificadores para vídeo monocular atuais, porém, o tamanho do arquivo ainda é grande, já que mais de um sinal de vídeo está sendo utilizado, e as perdas na compressão geram artefatos que prejudicam a percepção de profundidade na visualização estereoscópica, principalmente na anaglífica.</w:t>
+      </w:r>
+      <w:r>
+        <w:t xml:space="preserve"> Falar então da proposta de diminuir o tamanho do arquivo ao se armazenar o par estéreo em anaglífico, e realizar o processo de reversão, obtendo novamente o par estéreo para ser utilizado por outros tipos de visualização. Explicar que </w:t>
+      </w:r>
+      <w:r>
+        <w:t xml:space="preserve">é um trabalho pioneiro </w:t>
+      </w:r>
+      <w:r>
+        <w:t>e contribuição para a área, e que não é um processo trivial, pois a codificação anaglífica implica em perda de metade das informações de cores do par estéreo</w:t>
+      </w:r>
+      <w:r>
+        <w:t>, porém, já obtido alguns avanços</w:t>
+      </w:r>
+      <w:r>
+        <w:t>.</w:t>
+      </w:r>
+      <w:r>
+        <w:t xml:space="preserve"> Finalizar falando da organização do trabalho.</w:t>
+      </w:r>
+    </w:p>
+    <w:p>
+      <w:pPr>
+        <w:pStyle w:val="PargrafodaLista"/>
         <w:numPr>
           <w:ilvl w:val="0"/>
           <w:numId w:val="1"/>
@@ -519,6 +562,7 @@
         <w:jc w:val="both"/>
       </w:pPr>
       <w:r>
+        <w:lastRenderedPageBreak/>
         <w:t>Problema do tamanho do arquivo, problema do anaglífico, problema do head motion parallax</w:t>
       </w:r>
     </w:p>
@@ -608,12 +652,24 @@
         <w:jc w:val="both"/>
       </w:pPr>
       <w:r>
-        <w:t xml:space="preserve">Pelo que foi exposto na seção </w:t>
+        <w:t xml:space="preserve">Pelo que foi exposto na </w:t>
       </w:r>
       <w:r>
         <w:rPr>
           <w:highlight w:val="yellow"/>
         </w:rPr>
+        <w:t>S</w:t>
+      </w:r>
+      <w:r>
+        <w:rPr>
+          <w:highlight w:val="yellow"/>
+        </w:rPr>
+        <w:t xml:space="preserve">eção </w:t>
+      </w:r>
+      <w:r>
+        <w:rPr>
+          <w:highlight w:val="yellow"/>
+        </w:rPr>
         <w:t>3.4</w:t>
       </w:r>
       <w:r>
@@ -635,16 +691,22 @@
         <w:t>com dois ou mais sinais de vídeo</w:t>
       </w:r>
       <w:r>
-        <w:t>, dependendo da tecnologia de visualização a ser empregada. O segundo problema é</w:t>
-      </w:r>
-      <w:r>
-        <w:t xml:space="preserve"> a falta de um método </w:t>
-      </w:r>
-      <w:r>
-        <w:t xml:space="preserve">que seja </w:t>
-      </w:r>
-      <w:r>
-        <w:t>específico para vídeos estereoscópicos</w:t>
+        <w:t>, dependendo da tecnologia de visualização a ser empregada. O segundo é</w:t>
+      </w:r>
+      <w:r>
+        <w:t xml:space="preserve"> a falta de uma técnica de codificação</w:t>
+      </w:r>
+      <w:r>
+        <w:t xml:space="preserve"> </w:t>
+      </w:r>
+      <w:r>
+        <w:t>específic</w:t>
+      </w:r>
+      <w:r>
+        <w:t>a</w:t>
+      </w:r>
+      <w:r>
+        <w:t xml:space="preserve"> para vídeos estereoscópicos</w:t>
       </w:r>
       <w:r>
         <w:t xml:space="preserve"> e independente do tipo de visualização a ser utilizada. Foi </w:t>
@@ -653,22 +715,439 @@
         <w:t>visto que</w:t>
       </w:r>
       <w:r>
+        <w:t xml:space="preserve"> as</w:t>
+      </w:r>
+      <w:r>
+        <w:t xml:space="preserve"> </w:t>
+      </w:r>
+      <w:r>
+        <w:t>técnicas</w:t>
+      </w:r>
+      <w:r>
+        <w:t xml:space="preserve"> tradicionais de compressão de vídeo </w:t>
+      </w:r>
+      <w:r>
+        <w:t xml:space="preserve">monocular </w:t>
+      </w:r>
+      <w:r>
+        <w:t>com perdas</w:t>
+      </w:r>
+      <w:r>
+        <w:t xml:space="preserve"> produzem</w:t>
+      </w:r>
+      <w:r>
+        <w:t xml:space="preserve"> </w:t>
+      </w:r>
+      <w:r>
+        <w:t xml:space="preserve">artefatos que prejudicam a percepção de profundidade quando utilizados em vídeos </w:t>
+      </w:r>
+      <w:r>
+        <w:t>estereoscópicos</w:t>
+      </w:r>
+      <w:r>
+        <w:t>;</w:t>
+      </w:r>
+      <w:r>
+        <w:t xml:space="preserve"> d</w:t>
+      </w:r>
+      <w:r>
+        <w:t xml:space="preserve">a mesma forma, </w:t>
+      </w:r>
+      <w:r>
+        <w:t>novas técnicas</w:t>
+      </w:r>
+      <w:r>
+        <w:t xml:space="preserve"> </w:t>
+      </w:r>
+      <w:r>
+        <w:t xml:space="preserve">que vêm sido </w:t>
+      </w:r>
+      <w:r>
+        <w:t>criad</w:t>
+      </w:r>
+      <w:r>
+        <w:t>a</w:t>
+      </w:r>
+      <w:r>
+        <w:t xml:space="preserve">s especificamente para codificação estereoscópica </w:t>
+      </w:r>
+      <w:r>
+        <w:t xml:space="preserve">são </w:t>
+      </w:r>
+      <w:r>
+        <w:t>exclusiv</w:t>
+      </w:r>
+      <w:r>
+        <w:t>a</w:t>
+      </w:r>
+      <w:r>
+        <w:t>s</w:t>
+      </w:r>
+      <w:r>
+        <w:t xml:space="preserve"> para um método</w:t>
+      </w:r>
+      <w:r>
+        <w:t xml:space="preserve"> ou sistema </w:t>
+      </w:r>
+      <w:r>
+        <w:t>de visualização</w:t>
+      </w:r>
+      <w:r>
+        <w:t>, não podendo ser aplicável a todos</w:t>
+      </w:r>
+      <w:r>
+        <w:t xml:space="preserve">. </w:t>
+      </w:r>
+      <w:r>
+        <w:t>Tendo isso em vista</w:t>
+      </w:r>
+      <w:r>
+        <w:t>, o objetivo do mestrado é</w:t>
+      </w:r>
+      <w:r>
+        <w:t xml:space="preserve"> </w:t>
+      </w:r>
+      <w:r>
+        <w:t xml:space="preserve">atacar estes dois problemas, </w:t>
+      </w:r>
+      <w:r>
+        <w:t>realiza</w:t>
+      </w:r>
+      <w:r>
+        <w:t>ndo</w:t>
+      </w:r>
+      <w:r>
+        <w:t xml:space="preserve"> a compressão de vídeos estereoscópicos </w:t>
+      </w:r>
+      <w:r>
+        <w:t xml:space="preserve">com </w:t>
+      </w:r>
+      <w:r>
+        <w:t xml:space="preserve">qualidade, </w:t>
+      </w:r>
+      <w:r>
+        <w:t xml:space="preserve">que </w:t>
+      </w:r>
+      <w:r>
+        <w:t xml:space="preserve">não apresentem perda de percepção de profundidade e sejam compatíveis com qualquer método de visualização disponível. </w:t>
+      </w:r>
+      <w:r>
+        <w:t>Visando compressão, a</w:t>
+      </w:r>
+      <w:r>
+        <w:t xml:space="preserve"> proposta é que o par estéreo seja convertido </w:t>
+      </w:r>
+      <w:r>
+        <w:t xml:space="preserve">e armazenado </w:t>
+      </w:r>
+      <w:r>
+        <w:t xml:space="preserve">em </w:t>
+      </w:r>
+      <w:r>
+        <w:t xml:space="preserve">formato </w:t>
+      </w:r>
+      <w:r>
+        <w:t>anaglífico</w:t>
+      </w:r>
+      <w:r>
+        <w:t>, já que</w:t>
+      </w:r>
+      <w:r>
+        <w:t xml:space="preserve"> neste formato</w:t>
+      </w:r>
+      <w:r>
+        <w:t xml:space="preserve"> </w:t>
+      </w:r>
+      <w:r>
+        <w:t>apenas um sinal de vídeo</w:t>
+      </w:r>
+      <w:r>
+        <w:t xml:space="preserve"> é armazenado</w:t>
+      </w:r>
+      <w:r>
+        <w:t xml:space="preserve">, </w:t>
+      </w:r>
+      <w:r>
+        <w:t>ao invés do par estéreo</w:t>
+      </w:r>
+      <w:r>
+        <w:t xml:space="preserve">, reduzindo pela metade o </w:t>
+      </w:r>
+      <w:r>
+        <w:t>volume de dados</w:t>
+      </w:r>
+      <w:r>
+        <w:t>.</w:t>
+      </w:r>
+      <w:r>
+        <w:t xml:space="preserve"> Visando a compatibilidade</w:t>
+      </w:r>
+      <w:r>
         <w:t>,</w:t>
       </w:r>
       <w:r>
+        <w:t xml:space="preserve"> deve-se também criar a técnica reversa,</w:t>
+      </w:r>
+      <w:r>
+        <w:t xml:space="preserve"> ou seja,</w:t>
+      </w:r>
+      <w:r>
+        <w:t xml:space="preserve"> fazendo com que do vídeo anaglífico seja obtido o par estéreo</w:t>
+      </w:r>
+      <w:r>
+        <w:t>, o qual pode ser então utilizado por outros métodos de visualização</w:t>
+      </w:r>
+      <w:r>
+        <w:t>.</w:t>
+      </w:r>
+    </w:p>
+    <w:p>
+      <w:pPr>
+        <w:pStyle w:val="PargrafodaLista"/>
+        <w:ind w:left="792" w:firstLine="624"/>
+        <w:jc w:val="both"/>
+      </w:pPr>
+      <w:r>
+        <w:t xml:space="preserve">O </w:t>
+      </w:r>
+      <w:r>
+        <w:t xml:space="preserve">processo </w:t>
+      </w:r>
+      <w:r>
+        <w:t xml:space="preserve">de reversão do </w:t>
+      </w:r>
+      <w:r>
+        <w:t xml:space="preserve">vídeo </w:t>
+      </w:r>
+      <w:r>
+        <w:t xml:space="preserve">anaglífico para o par estéreo </w:t>
+      </w:r>
+      <w:r>
+        <w:t>requer uma estratégia bem elaborada</w:t>
+      </w:r>
+      <w:r>
+        <w:t>, uma vez que a geração do anaglífico implica em perda de informação tanto espacial quanto de cor</w:t>
+      </w:r>
+      <w:r>
+        <w:t xml:space="preserve">. Como visto na </w:t>
+      </w:r>
+      <w:r>
+        <w:rPr>
+          <w:highlight w:val="yellow"/>
+        </w:rPr>
+        <w:t>Figura X</w:t>
+      </w:r>
+      <w:r>
+        <w:t xml:space="preserve">, dos </w:t>
+      </w:r>
+      <w:r>
+        <w:t>seis canais de cor existentes no par estéreo, três foram descartados</w:t>
+      </w:r>
+      <w:r>
+        <w:t>. U</w:t>
+      </w:r>
+      <w:r>
+        <w:t>ma simples duplicação das informações dos canais</w:t>
+      </w:r>
+      <w:r>
+        <w:t xml:space="preserve"> presentes no</w:t>
+      </w:r>
+      <w:r>
+        <w:t xml:space="preserve"> anaglífico não basta</w:t>
+      </w:r>
+      <w:r>
+        <w:t>ria</w:t>
+      </w:r>
+      <w:r>
+        <w:t xml:space="preserve"> para recuperar o par estéreo</w:t>
+      </w:r>
+      <w:r>
+        <w:t>,</w:t>
+      </w:r>
+      <w:r>
+        <w:t xml:space="preserve"> já que as imagens no par original não são exatamente iguais</w:t>
+      </w:r>
+      <w:r>
+        <w:t>, o que afetaria a qualidade</w:t>
+      </w:r>
+      <w:r>
+        <w:t>.</w:t>
+      </w:r>
+    </w:p>
+    <w:p>
+      <w:pPr>
+        <w:pStyle w:val="PargrafodaLista"/>
+        <w:ind w:left="792" w:firstLine="624"/>
+        <w:jc w:val="both"/>
+      </w:pPr>
+      <w:r>
+        <w:t>Durante o primeiro ano de mestrado</w:t>
+      </w:r>
+      <w:r>
+        <w:t xml:space="preserve">, </w:t>
+      </w:r>
+      <w:r>
+        <w:t xml:space="preserve">algumas atividades foram realizadas tendo em vista </w:t>
+      </w:r>
+      <w:r>
+        <w:t>recuperar</w:t>
+      </w:r>
+      <w:r>
         <w:t xml:space="preserve"> </w:t>
       </w:r>
       <w:r>
-        <w:t xml:space="preserve">ao se utilizar </w:t>
-      </w:r>
-      <w:r>
-        <w:t xml:space="preserve">os métodos tradicionais de compressão de vídeo </w:t>
-      </w:r>
-      <w:r>
-        <w:t xml:space="preserve">monocular </w:t>
-      </w:r>
-      <w:r>
-        <w:t>com perdas</w:t>
+        <w:t>os dados perdidos durante a transformação anaglífica</w:t>
+      </w:r>
+      <w:r>
+        <w:t>. Estas atividades estão detalhadas na Seção 4.2</w:t>
+      </w:r>
+      <w:r>
+        <w:t xml:space="preserve">. </w:t>
+      </w:r>
+    </w:p>
+    <w:p>
+      <w:pPr>
+        <w:pStyle w:val="PargrafodaLista"/>
+        <w:numPr>
+          <w:ilvl w:val="1"/>
+          <w:numId w:val="1"/>
+        </w:numPr>
+        <w:jc w:val="both"/>
+      </w:pPr>
+      <w:r>
+        <w:t>Atividades realizadas</w:t>
+      </w:r>
+    </w:p>
+    <w:p>
+      <w:pPr>
+        <w:pStyle w:val="PargrafodaLista"/>
+        <w:ind w:left="792" w:firstLine="624"/>
+        <w:jc w:val="both"/>
+      </w:pPr>
+      <w:r>
+        <w:t xml:space="preserve">A primeira abordagem estudada foi </w:t>
+      </w:r>
+      <w:r>
+        <w:t xml:space="preserve">não eliminar nenhum dado de cor </w:t>
+      </w:r>
+      <w:r>
+        <w:t xml:space="preserve">do par estéreo </w:t>
+      </w:r>
+      <w:r>
+        <w:t xml:space="preserve">durante a transformação anaglífica, e sim </w:t>
+      </w:r>
+      <w:r>
+        <w:t>armazen</w:t>
+      </w:r>
+      <w:r>
+        <w:t xml:space="preserve">ar aqueles não utilizados em </w:t>
+      </w:r>
+      <w:r>
+        <w:t>uma estrutura de dados que chamamos de “Tabela de Índice de Cores”</w:t>
+      </w:r>
+      <w:r>
+        <w:t xml:space="preserve">. Da </w:t>
+      </w:r>
+      <w:r>
+        <w:rPr>
+          <w:highlight w:val="yellow"/>
+        </w:rPr>
+        <w:t>Figura X</w:t>
+      </w:r>
+      <w:r>
+        <w:t>, podemos ver que esta tabela seria então formada pelos dados dos canais de cores R</w:t>
+      </w:r>
+      <w:r>
+        <w:rPr>
+          <w:vertAlign w:val="subscript"/>
+        </w:rPr>
+        <w:t>1</w:t>
+      </w:r>
+      <w:r>
+        <w:t>, G</w:t>
+      </w:r>
+      <w:r>
+        <w:rPr>
+          <w:vertAlign w:val="subscript"/>
+        </w:rPr>
+        <w:t>2</w:t>
+      </w:r>
+      <w:r>
+        <w:t xml:space="preserve"> e B</w:t>
+      </w:r>
+      <w:r>
+        <w:rPr>
+          <w:vertAlign w:val="subscript"/>
+        </w:rPr>
+        <w:t>1</w:t>
+      </w:r>
+      <w:r>
+        <w:t>. Juntos, estes três canais formam um novo anaglífico, que chamamos de “anaglífico complementar”</w:t>
+      </w:r>
+      <w:r>
+        <w:t>, deixando a denominação de “anaglífico principal” para o anaglífico a ser de fato utilizado</w:t>
+      </w:r>
+      <w:r>
+        <w:t xml:space="preserve"> para a visualização</w:t>
+      </w:r>
+      <w:r>
+        <w:t xml:space="preserve">. Observa-se que desta forma um decodificador </w:t>
+      </w:r>
+      <w:r>
+        <w:t xml:space="preserve">possuiria todos os dados necessários para </w:t>
+      </w:r>
+      <w:r>
+        <w:t xml:space="preserve">reconstruir o par estéreo </w:t>
+      </w:r>
+      <w:r>
+        <w:lastRenderedPageBreak/>
+        <w:t>com qualidade</w:t>
+      </w:r>
+      <w:r>
+        <w:t xml:space="preserve"> e fidelidade de cores</w:t>
+      </w:r>
+      <w:r>
+        <w:t xml:space="preserve">. Entretanto, </w:t>
+      </w:r>
+      <w:r>
+        <w:t>nenhuma compressão</w:t>
+      </w:r>
+      <w:r>
+        <w:t xml:space="preserve"> é obtida, já que foi feito </w:t>
+      </w:r>
+      <w:r>
+        <w:t xml:space="preserve">apenas </w:t>
+      </w:r>
+      <w:r>
+        <w:t>uma reorganização dos canais de cores do par estéreo</w:t>
+      </w:r>
+      <w:r>
+        <w:t>.</w:t>
+      </w:r>
+    </w:p>
+    <w:p>
+      <w:pPr>
+        <w:pStyle w:val="PargrafodaLista"/>
+        <w:ind w:left="792" w:firstLine="624"/>
+        <w:jc w:val="both"/>
+      </w:pPr>
+      <w:r>
+        <w:t xml:space="preserve">Como um requisito necessário para </w:t>
+      </w:r>
+      <w:r>
+        <w:t xml:space="preserve">a reconstrução do par estéreo </w:t>
+      </w:r>
+      <w:r>
+        <w:t xml:space="preserve">são as </w:t>
+      </w:r>
+      <w:r>
+        <w:t xml:space="preserve">informações de cor de ambos </w:t>
+      </w:r>
+      <w:r>
+        <w:t xml:space="preserve">seus </w:t>
+      </w:r>
+      <w:r>
+        <w:t>componentes</w:t>
       </w:r>
       <w:r>
         <w:t>,</w:t>
@@ -677,161 +1156,307 @@
         <w:t xml:space="preserve"> </w:t>
       </w:r>
       <w:r>
-        <w:t>há</w:t>
-      </w:r>
-      <w:r>
-        <w:t xml:space="preserve"> a</w:t>
-      </w:r>
-      <w:r>
-        <w:t xml:space="preserve"> produção de </w:t>
-      </w:r>
-      <w:r>
-        <w:t xml:space="preserve">artefatos que prejudicam a percepção de profundidade quando utilizados em vídeos </w:t>
-      </w:r>
-      <w:r>
-        <w:t>estereoscópicos</w:t>
-      </w:r>
-      <w:r>
-        <w:t>;</w:t>
-      </w:r>
-      <w:r>
-        <w:t xml:space="preserve"> d</w:t>
-      </w:r>
-      <w:r>
-        <w:t xml:space="preserve">a mesma forma, </w:t>
-      </w:r>
-      <w:r>
-        <w:t xml:space="preserve">os </w:t>
-      </w:r>
-      <w:r>
-        <w:t xml:space="preserve">novos métodos </w:t>
-      </w:r>
-      <w:r>
-        <w:t xml:space="preserve">que vêm sido </w:t>
-      </w:r>
-      <w:r>
-        <w:t xml:space="preserve">criados especificamente para codificação estereoscópica </w:t>
-      </w:r>
-      <w:r>
-        <w:t xml:space="preserve">são </w:t>
-      </w:r>
-      <w:r>
-        <w:t>exclusivos</w:t>
-      </w:r>
-      <w:r>
-        <w:t xml:space="preserve"> para um método</w:t>
-      </w:r>
-      <w:r>
-        <w:t xml:space="preserve"> ou sistema </w:t>
-      </w:r>
-      <w:r>
-        <w:t>de visualização</w:t>
-      </w:r>
-      <w:r>
-        <w:t>, não podendo ser aplicável a todos</w:t>
-      </w:r>
-      <w:r>
-        <w:t xml:space="preserve">. Com </w:t>
-      </w:r>
-      <w:r>
-        <w:t>isso</w:t>
-      </w:r>
-      <w:r>
-        <w:t>, o objetivo do mestrado é</w:t>
-      </w:r>
-      <w:r>
+        <w:t xml:space="preserve">uma estratégia </w:t>
+      </w:r>
+      <w:r>
+        <w:t xml:space="preserve">visando compressão </w:t>
+      </w:r>
+      <w:r>
+        <w:t>é</w:t>
+      </w:r>
+      <w:r>
+        <w:t xml:space="preserve"> converter o espaço de cores do </w:t>
+      </w:r>
+      <w:r>
+        <w:t>anaglífico complementar</w:t>
+      </w:r>
+      <w:r>
+        <w:t xml:space="preserve"> de RGB para YC</w:t>
+      </w:r>
+      <w:r>
+        <w:rPr>
+          <w:vertAlign w:val="subscript"/>
+        </w:rPr>
+        <w:t>b</w:t>
+      </w:r>
+      <w:r>
+        <w:t>C</w:t>
+      </w:r>
+      <w:r>
+        <w:rPr>
+          <w:vertAlign w:val="subscript"/>
+        </w:rPr>
+        <w:t>r</w:t>
+      </w:r>
+      <w:r>
+        <w:t xml:space="preserve"> e armazenar somente as informações referentes à crominância (C</w:t>
+      </w:r>
+      <w:r>
+        <w:rPr>
+          <w:vertAlign w:val="subscript"/>
+        </w:rPr>
+        <w:t>b</w:t>
+      </w:r>
+      <w:r>
+        <w:t xml:space="preserve"> e </w:t>
+      </w:r>
+      <w:r>
+        <w:t>C</w:t>
+      </w:r>
+      <w:r>
+        <w:rPr>
+          <w:vertAlign w:val="subscript"/>
+        </w:rPr>
+        <w:t>r</w:t>
+      </w:r>
+      <w:r>
+        <w:t>)</w:t>
+      </w:r>
+      <w:r>
+        <w:t>, descartando informação de luminância (Y), já que esta pode ser obtida do anaglífico principal</w:t>
+      </w:r>
+      <w:r>
+        <w:t>.</w:t>
+      </w:r>
+      <w:r>
+        <w:t xml:space="preserve"> Além disso, o anaglífico complementar</w:t>
+      </w:r>
+      <w:r>
+        <w:t>, já</w:t>
+      </w:r>
+      <w:r>
+        <w:t xml:space="preserve"> no espaço YC</w:t>
+      </w:r>
+      <w:r>
+        <w:rPr>
+          <w:vertAlign w:val="subscript"/>
+        </w:rPr>
+        <w:t>b</w:t>
+      </w:r>
+      <w:r>
+        <w:t>C</w:t>
+      </w:r>
+      <w:r>
+        <w:rPr>
+          <w:vertAlign w:val="subscript"/>
+        </w:rPr>
+        <w:t>r</w:t>
+      </w:r>
+      <w:r>
+        <w:t xml:space="preserve">, </w:t>
+      </w:r>
+      <w:r>
+        <w:t>pode passar por uma etapa de subamostragem de crominância, reduzindo ainda mais o volume de dados a ser armazenado</w:t>
+      </w:r>
+      <w:r>
+        <w:t xml:space="preserve"> na Tabela de Índice de Cores</w:t>
+      </w:r>
+      <w:r>
+        <w:t>.</w:t>
+      </w:r>
+    </w:p>
+    <w:p>
+      <w:pPr>
+        <w:pStyle w:val="PargrafodaLista"/>
+        <w:ind w:left="792" w:firstLine="624"/>
+        <w:jc w:val="both"/>
+      </w:pPr>
+      <w:r>
+        <w:t xml:space="preserve">De posse dessas informações, foi realizado um processo de transformação anaglífica </w:t>
+      </w:r>
+      <w:r>
+        <w:t xml:space="preserve">que está </w:t>
+      </w:r>
+      <w:r>
+        <w:t xml:space="preserve">ilustrado na </w:t>
+      </w:r>
+      <w:r>
+        <w:rPr>
+          <w:highlight w:val="yellow"/>
+        </w:rPr>
+        <w:t>Figura Y</w:t>
+      </w:r>
+      <w:r>
+        <w:t>.</w:t>
+      </w:r>
+      <w:r>
+        <w:t xml:space="preserve"> Primeiro, o par estéreo passa pelo processo normal de transformação anaglífica, onde é gerado o anaglífico principal (verde-magenta) e o complementar. </w:t>
+      </w:r>
+      <w:r>
+        <w:t xml:space="preserve">O anaglífico verde-magenta foi escolhido por ter se mostrado com os melhores resultados pelo trabalho de </w:t>
+      </w:r>
+      <w:r>
+        <w:rPr>
+          <w:highlight w:val="yellow"/>
+        </w:rPr>
+        <w:t>Léo</w:t>
+      </w:r>
+      <w:r>
+        <w:t>.</w:t>
+      </w:r>
+      <w:r>
+        <w:t xml:space="preserve"> Começa então o processo de construção da Tabela de Índice de Cores, através da conversão do anaglífico complementar do espaço de cores RGB para </w:t>
+      </w:r>
+      <w:r>
+        <w:t>YC</w:t>
+      </w:r>
+      <w:r>
+        <w:rPr>
+          <w:vertAlign w:val="subscript"/>
+        </w:rPr>
+        <w:t>b</w:t>
+      </w:r>
+      <w:r>
+        <w:t>C</w:t>
+      </w:r>
+      <w:r>
+        <w:rPr>
+          <w:vertAlign w:val="subscript"/>
+        </w:rPr>
+        <w:t>r</w:t>
+      </w:r>
+      <w:r>
+        <w:t>, passando</w:t>
+      </w:r>
+      <w:r>
+        <w:rPr>
+          <w:vertAlign w:val="subscript"/>
+        </w:rPr>
         <w:t xml:space="preserve"> </w:t>
       </w:r>
       <w:r>
-        <w:t xml:space="preserve">atacar estes dois </w:t>
-      </w:r>
-      <w:r>
-        <w:lastRenderedPageBreak/>
-        <w:t xml:space="preserve">problemas, </w:t>
-      </w:r>
-      <w:r>
-        <w:t>realiza</w:t>
-      </w:r>
-      <w:r>
-        <w:t>ndo</w:t>
-      </w:r>
-      <w:r>
-        <w:t xml:space="preserve"> a compressão de vídeos estereoscópicos </w:t>
-      </w:r>
-      <w:r>
-        <w:t xml:space="preserve">com </w:t>
-      </w:r>
-      <w:r>
-        <w:t xml:space="preserve">qualidade, </w:t>
-      </w:r>
-      <w:r>
-        <w:t xml:space="preserve">que </w:t>
-      </w:r>
-      <w:r>
-        <w:t xml:space="preserve">não apresentem perda de percepção de profundidade e sejam compatíveis com qualquer método de visualização disponível. </w:t>
-      </w:r>
-      <w:r>
-        <w:t>Visando compressão, a</w:t>
-      </w:r>
-      <w:r>
-        <w:t xml:space="preserve"> proposta é que o par estéreo seja convertido </w:t>
-      </w:r>
-      <w:r>
-        <w:t xml:space="preserve">e armazenado </w:t>
-      </w:r>
-      <w:r>
-        <w:t xml:space="preserve">em </w:t>
-      </w:r>
-      <w:r>
-        <w:t xml:space="preserve">formato </w:t>
-      </w:r>
-      <w:r>
-        <w:t>anaglífico</w:t>
-      </w:r>
-      <w:r>
-        <w:t>, já que</w:t>
-      </w:r>
-      <w:r>
-        <w:t xml:space="preserve"> neste formato</w:t>
-      </w:r>
-      <w:r>
+        <w:t>pela subamostragem de crominância 4:2:2</w:t>
+      </w:r>
+      <w:r>
+        <w:t xml:space="preserve">. Logo após, descartamos as informações de Y e armazenamos somente </w:t>
+      </w:r>
+      <w:r>
+        <w:t>C</w:t>
+      </w:r>
+      <w:r>
+        <w:rPr>
+          <w:vertAlign w:val="subscript"/>
+        </w:rPr>
+        <w:t>b</w:t>
+      </w:r>
+      <w:r>
+        <w:t xml:space="preserve"> e </w:t>
+      </w:r>
+      <w:r>
+        <w:t>C</w:t>
+      </w:r>
+      <w:r>
+        <w:rPr>
+          <w:vertAlign w:val="subscript"/>
+        </w:rPr>
+        <w:t>r</w:t>
+      </w:r>
+      <w:r>
+        <w:rPr>
+          <w:vertAlign w:val="subscript"/>
+        </w:rPr>
         <w:t xml:space="preserve"> </w:t>
       </w:r>
       <w:r>
-        <w:t>apenas um sinal de vídeo</w:t>
-      </w:r>
-      <w:r>
-        <w:t xml:space="preserve"> é armazenado</w:t>
-      </w:r>
-      <w:r>
-        <w:t xml:space="preserve">, </w:t>
-      </w:r>
-      <w:r>
-        <w:t>ao invés do par estéreo</w:t>
-      </w:r>
-      <w:r>
-        <w:t>, reduzindo pela metade o tamanho do arquivo de vídeo.</w:t>
-      </w:r>
-      <w:r>
-        <w:t xml:space="preserve"> Visando a compatibilidade</w:t>
+        <w:t>juntamente com o anaglífico principal.</w:t>
+      </w:r>
+      <w:r>
+        <w:t xml:space="preserve"> Observe que as informações de Y podem ser descartadas, pois trazem apenas dados relacionados à luminância, o que não impacta tanto quanto a perda de dados de cor. Além disso, </w:t>
+      </w:r>
+      <w:r>
+        <w:t xml:space="preserve">dados de Y podem ser recuperados </w:t>
+      </w:r>
+      <w:r>
+        <w:t>através do anaglífico principal durante o processo de reversão,</w:t>
+      </w:r>
+      <w:r>
+        <w:t xml:space="preserve"> explicado a seguir.</w:t>
+      </w:r>
+    </w:p>
+    <w:p>
+      <w:pPr>
+        <w:pStyle w:val="PargrafodaLista"/>
+        <w:ind w:left="792" w:firstLine="624"/>
+        <w:jc w:val="both"/>
+      </w:pPr>
+      <w:r>
+        <w:t>O processo de reversão está</w:t>
+      </w:r>
+      <w:r>
+        <w:t xml:space="preserve"> ilustrado na </w:t>
+      </w:r>
+      <w:r>
+        <w:rPr>
+          <w:highlight w:val="yellow"/>
+        </w:rPr>
+        <w:t>Figura H</w:t>
+      </w:r>
+      <w:r>
+        <w:t>.</w:t>
+      </w:r>
+      <w:r>
+        <w:t xml:space="preserve"> Nesta etapa, o anaglífico principal também passa pelo processo de conversão do espaço de cores de </w:t>
+      </w:r>
+      <w:r>
+        <w:t>RGB para YC</w:t>
+      </w:r>
+      <w:r>
+        <w:rPr>
+          <w:vertAlign w:val="subscript"/>
+        </w:rPr>
+        <w:t>b</w:t>
+      </w:r>
+      <w:r>
+        <w:t>C</w:t>
+      </w:r>
+      <w:r>
+        <w:rPr>
+          <w:vertAlign w:val="subscript"/>
+        </w:rPr>
+        <w:t>r</w:t>
+      </w:r>
+      <w:r>
+        <w:t xml:space="preserve">. Com isso, obtemos um Y’, os dados de luminância </w:t>
+      </w:r>
+      <w:r>
+        <w:t>do anaglífico principal. Em conjunto com os dados da Tabela de Índice de Cores, utilizamos o Y’ para reconstruir o anaglífico complementar, neste caso na forma de Y’</w:t>
+      </w:r>
+      <w:r>
+        <w:t>C</w:t>
+      </w:r>
+      <w:r>
+        <w:rPr>
+          <w:vertAlign w:val="subscript"/>
+        </w:rPr>
+        <w:t>b</w:t>
+      </w:r>
+      <w:r>
+        <w:t>C</w:t>
+      </w:r>
+      <w:r>
+        <w:rPr>
+          <w:vertAlign w:val="subscript"/>
+        </w:rPr>
+        <w:t>r</w:t>
       </w:r>
       <w:r>
         <w:t>,</w:t>
       </w:r>
       <w:r>
-        <w:t xml:space="preserve"> deve-se também criar a técnica reversa,</w:t>
-      </w:r>
-      <w:r>
-        <w:t xml:space="preserve"> ou seja,</w:t>
-      </w:r>
-      <w:r>
-        <w:t xml:space="preserve"> fazendo com que do vídeo anaglífico seja obtido o par estéreo</w:t>
-      </w:r>
-      <w:r>
-        <w:t>, o qual pode ser então utilizado por outros métodos de visualização</w:t>
-      </w:r>
-      <w:r>
-        <w:t>.</w:t>
+        <w:t xml:space="preserve"> que passa por um processo para retornar à amostragem 4:4:4 e então ser revertido para o espaço de cores RGB. De posse novamente dos dois anaglífos, basta apenas reordenar seus canais de cores para obter o par estéreo.</w:t>
+      </w:r>
+    </w:p>
+    <w:p>
+      <w:pPr>
+        <w:pStyle w:val="PargrafodaLista"/>
+        <w:numPr>
+          <w:ilvl w:val="1"/>
+          <w:numId w:val="1"/>
+        </w:numPr>
+        <w:jc w:val="both"/>
+      </w:pPr>
+      <w:r>
+        <w:t>Resultados obtidos</w:t>
       </w:r>
     </w:p>
     <w:p>
@@ -841,367 +1466,28 @@
         <w:jc w:val="both"/>
       </w:pPr>
       <w:r>
-        <w:t xml:space="preserve">O </w:t>
-      </w:r>
-      <w:r>
-        <w:t xml:space="preserve">processo </w:t>
-      </w:r>
-      <w:r>
-        <w:t xml:space="preserve">de reversão do </w:t>
-      </w:r>
-      <w:r>
-        <w:t xml:space="preserve">vídeo </w:t>
-      </w:r>
-      <w:r>
-        <w:t>anaglífico para o par estéreo não é trivial, uma vez que a geração do anaglífico implica em perda de informação tanto espacial quanto de cor</w:t>
-      </w:r>
-      <w:r>
-        <w:t xml:space="preserve">. Como visto na </w:t>
-      </w:r>
-      <w:r>
-        <w:rPr>
-          <w:highlight w:val="yellow"/>
-        </w:rPr>
-        <w:t>Figura X</w:t>
-      </w:r>
-      <w:r>
-        <w:t xml:space="preserve">, dos </w:t>
-      </w:r>
-      <w:r>
-        <w:t>seis canais de cor existentes no par estéreo, três foram descartados</w:t>
-      </w:r>
-      <w:r>
-        <w:t>. U</w:t>
-      </w:r>
-      <w:r>
-        <w:t>ma simples duplicação das informações dos canais</w:t>
-      </w:r>
-      <w:r>
-        <w:t xml:space="preserve"> presentes no</w:t>
-      </w:r>
-      <w:r>
-        <w:t xml:space="preserve"> anaglífico não basta</w:t>
-      </w:r>
-      <w:r>
-        <w:t>ria</w:t>
-      </w:r>
-      <w:r>
-        <w:t xml:space="preserve"> para recuperar o par estéreo</w:t>
-      </w:r>
-      <w:r>
-        <w:t>,</w:t>
-      </w:r>
-      <w:r>
-        <w:t xml:space="preserve"> já que as imagens no par original não são exatamente iguais</w:t>
-      </w:r>
-      <w:r>
-        <w:t>, o que afetaria a qualidade</w:t>
-      </w:r>
-      <w:r>
-        <w:t>.</w:t>
-      </w:r>
-    </w:p>
-    <w:p>
-      <w:pPr>
-        <w:pStyle w:val="PargrafodaLista"/>
-        <w:ind w:left="792" w:firstLine="624"/>
-        <w:jc w:val="both"/>
-      </w:pPr>
-      <w:r>
-        <w:t>Durante o primeiro ano de mestrado</w:t>
-      </w:r>
-      <w:r>
-        <w:t xml:space="preserve">, </w:t>
-      </w:r>
-      <w:r>
-        <w:t xml:space="preserve">algumas atividades foram realizadas tendo em vista </w:t>
-      </w:r>
-      <w:r>
-        <w:t>recuperar</w:t>
-      </w:r>
-      <w:r>
-        <w:t xml:space="preserve"> </w:t>
-      </w:r>
-      <w:r>
-        <w:t>os dados perdidos durante a transformação anaglífica</w:t>
-      </w:r>
-      <w:r>
-        <w:t>. Estas atividades estão detalhadas na Seção 4.2</w:t>
-      </w:r>
-      <w:r>
-        <w:t xml:space="preserve">. </w:t>
-      </w:r>
-    </w:p>
-    <w:p>
-      <w:pPr>
-        <w:pStyle w:val="PargrafodaLista"/>
-        <w:numPr>
-          <w:ilvl w:val="1"/>
-          <w:numId w:val="1"/>
-        </w:numPr>
-        <w:jc w:val="both"/>
-      </w:pPr>
-      <w:r>
-        <w:t>Atividades realizadas</w:t>
-      </w:r>
-    </w:p>
-    <w:p>
-      <w:pPr>
-        <w:pStyle w:val="PargrafodaLista"/>
-        <w:ind w:left="792" w:firstLine="624"/>
-        <w:jc w:val="both"/>
-      </w:pPr>
-      <w:r>
-        <w:t xml:space="preserve">A primeira abordagem estudada foi </w:t>
-      </w:r>
-      <w:r>
-        <w:t xml:space="preserve">não eliminar nenhum dado de cor </w:t>
-      </w:r>
-      <w:r>
-        <w:t xml:space="preserve">do par estéreo </w:t>
-      </w:r>
-      <w:r>
-        <w:t xml:space="preserve">durante a transformação anaglífica, e sim </w:t>
-      </w:r>
-      <w:r>
-        <w:t>armazen</w:t>
-      </w:r>
-      <w:r>
-        <w:t xml:space="preserve">ar aqueles não utilizados em </w:t>
-      </w:r>
-      <w:r>
-        <w:t>uma estrutura de dados que chamamos de “Tabela de Índice de Cores”</w:t>
-      </w:r>
-      <w:r>
-        <w:t xml:space="preserve">. Da </w:t>
-      </w:r>
-      <w:r>
-        <w:rPr>
-          <w:highlight w:val="yellow"/>
-        </w:rPr>
-        <w:t>Figura X</w:t>
-      </w:r>
-      <w:r>
-        <w:t>, podemos ver que esta tabela seria então formada pelos dados dos canais de cores R1, G2 e B1. Juntos, estes três canais formam um novo anaglífico, que chamamos de “anaglífico complementar”</w:t>
-      </w:r>
-      <w:r>
-        <w:t>, deixando a denominação de “anaglífico principal” para o anaglífico a ser de fato utilizado</w:t>
-      </w:r>
-      <w:r>
-        <w:t xml:space="preserve"> para a visualização</w:t>
-      </w:r>
-      <w:r>
-        <w:t xml:space="preserve">. Observa-se que desta forma um decodificador </w:t>
-      </w:r>
-      <w:r>
-        <w:t xml:space="preserve">possuiria todos os dados necessários para </w:t>
-      </w:r>
-      <w:r>
-        <w:t>reconstruir o par estéreo com qualidade</w:t>
-      </w:r>
-      <w:r>
-        <w:t xml:space="preserve">. Entretanto, </w:t>
-      </w:r>
-      <w:r>
-        <w:t>nenhuma compressão</w:t>
-      </w:r>
-      <w:r>
-        <w:t xml:space="preserve"> é obtida, já que foi apenas feito uma reorganização dos canais de cores do par estéreo</w:t>
-      </w:r>
-      <w:r>
-        <w:t>.</w:t>
-      </w:r>
-    </w:p>
-    <w:p>
-      <w:pPr>
-        <w:pStyle w:val="PargrafodaLista"/>
-        <w:ind w:left="792" w:firstLine="624"/>
-        <w:jc w:val="both"/>
-      </w:pPr>
-      <w:r>
-        <w:t xml:space="preserve">Como um requisito necessário para </w:t>
-      </w:r>
-      <w:r>
-        <w:t xml:space="preserve">a reconstrução do par estéreo </w:t>
-      </w:r>
-      <w:r>
-        <w:t xml:space="preserve">são as </w:t>
-      </w:r>
-      <w:r>
-        <w:t xml:space="preserve">informações de cor de ambos </w:t>
-      </w:r>
-      <w:r>
-        <w:t xml:space="preserve">seus </w:t>
-      </w:r>
-      <w:r>
-        <w:t>componentes</w:t>
-      </w:r>
-      <w:r>
-        <w:t>,</w:t>
-      </w:r>
-      <w:r>
-        <w:t xml:space="preserve"> </w:t>
-      </w:r>
-      <w:r>
-        <w:t xml:space="preserve">uma estratégia </w:t>
-      </w:r>
-      <w:r>
-        <w:t xml:space="preserve">visando compressão </w:t>
-      </w:r>
-      <w:r>
-        <w:t>é</w:t>
-      </w:r>
-      <w:r>
-        <w:t xml:space="preserve"> converter o espaço de cores do </w:t>
-      </w:r>
-      <w:r>
-        <w:t>anaglífico complementar</w:t>
-      </w:r>
-      <w:r>
-        <w:t xml:space="preserve"> de RGB para </w:t>
-      </w:r>
-      <w:r>
-        <w:t>YC</w:t>
-      </w:r>
-      <w:r>
-        <w:rPr>
-          <w:vertAlign w:val="subscript"/>
-        </w:rPr>
-        <w:t>b</w:t>
-      </w:r>
-      <w:r>
-        <w:t>C</w:t>
-      </w:r>
-      <w:r>
-        <w:rPr>
-          <w:vertAlign w:val="subscript"/>
-        </w:rPr>
-        <w:t>r</w:t>
-      </w:r>
-      <w:r>
-        <w:t xml:space="preserve"> e armazenar somente as informações referentes à crominância (</w:t>
-      </w:r>
-      <w:r>
-        <w:t>C</w:t>
-      </w:r>
-      <w:r>
-        <w:rPr>
-          <w:vertAlign w:val="subscript"/>
-        </w:rPr>
-        <w:t>b</w:t>
-      </w:r>
-      <w:r>
-        <w:t xml:space="preserve"> e </w:t>
-      </w:r>
-      <w:r>
-        <w:t>C</w:t>
-      </w:r>
-      <w:r>
-        <w:rPr>
-          <w:vertAlign w:val="subscript"/>
-        </w:rPr>
-        <w:t>r</w:t>
-      </w:r>
-      <w:r>
-        <w:t>)</w:t>
-      </w:r>
-      <w:r>
-        <w:t>, descartando informação de luminância (Y), já que esta pode ser obtida do anaglífico principal</w:t>
-      </w:r>
-      <w:r>
-        <w:t>.</w:t>
-      </w:r>
-      <w:r>
-        <w:t xml:space="preserve"> Além disso, o anaglífico complementar</w:t>
-      </w:r>
-      <w:r>
-        <w:t>, já</w:t>
-      </w:r>
-      <w:r>
-        <w:t xml:space="preserve"> no espaço </w:t>
-      </w:r>
-      <w:r>
-        <w:t>YC</w:t>
-      </w:r>
-      <w:r>
-        <w:rPr>
-          <w:vertAlign w:val="subscript"/>
-        </w:rPr>
-        <w:t>b</w:t>
-      </w:r>
-      <w:r>
-        <w:t>C</w:t>
-      </w:r>
-      <w:r>
-        <w:rPr>
-          <w:vertAlign w:val="subscript"/>
-        </w:rPr>
-        <w:t>r</w:t>
-      </w:r>
-      <w:r>
-        <w:t xml:space="preserve">, </w:t>
-      </w:r>
-      <w:r>
-        <w:t>pode passar por uma etapa de subamostragem de crominância, reduzindo ainda mais o volume de dados a ser armazenado</w:t>
-      </w:r>
-      <w:r>
-        <w:t xml:space="preserve"> na Tabela de Índice de Cores</w:t>
-      </w:r>
-      <w:r>
-        <w:t>.</w:t>
-      </w:r>
-    </w:p>
-    <w:p>
-      <w:pPr>
-        <w:pStyle w:val="PargrafodaLista"/>
-        <w:ind w:left="792" w:firstLine="624"/>
-        <w:jc w:val="both"/>
-      </w:pPr>
-      <w:r>
-        <w:t xml:space="preserve">De posse dessas informações, foi realizado um processo de transformação anaglífica ilustrado na </w:t>
-      </w:r>
-      <w:r>
-        <w:rPr>
-          <w:highlight w:val="yellow"/>
-        </w:rPr>
-        <w:t>Figura Y</w:t>
-      </w:r>
-      <w:r>
-        <w:t>.</w:t>
-      </w:r>
-    </w:p>
-    <w:p>
-      <w:pPr>
-        <w:pStyle w:val="PargrafodaLista"/>
-        <w:numPr>
-          <w:ilvl w:val="1"/>
-          <w:numId w:val="1"/>
-        </w:numPr>
-        <w:jc w:val="both"/>
-      </w:pPr>
-      <w:r>
-        <w:t>Resultados obtidos</w:t>
-      </w:r>
-    </w:p>
-    <w:p>
-      <w:pPr>
-        <w:pStyle w:val="PargrafodaLista"/>
-        <w:ind w:left="792" w:firstLine="624"/>
-        <w:jc w:val="both"/>
-      </w:pPr>
-      <w:r>
-        <w:t xml:space="preserve">Cabe lembrar que os resultados obtidos com as atividades até agora realizadas </w:t>
-      </w:r>
-      <w:r>
-        <w:t>foram condensados em</w:t>
-      </w:r>
-      <w:r>
-        <w:t xml:space="preserve"> um artigo </w:t>
+        <w:t>Os testes foram feitos numa base contendo 32 balbalbalalb.</w:t>
+      </w:r>
+      <w:r>
+        <w:t xml:space="preserve"> PSNR... taxa de compressão...</w:t>
       </w:r>
       <w:bookmarkStart w:id="0" w:name="_GoBack"/>
       <w:bookmarkEnd w:id="0"/>
-      <w:r>
-        <w:t xml:space="preserve">submetido ao XVII Simpósio </w:t>
+    </w:p>
+    <w:p>
+      <w:pPr>
+        <w:pStyle w:val="PargrafodaLista"/>
+        <w:ind w:left="792" w:firstLine="624"/>
+        <w:jc w:val="both"/>
+      </w:pPr>
+      <w:r>
+        <w:t xml:space="preserve">Cabe lembrar que os resultados obtidos com as atividades até agora realizadas </w:t>
+      </w:r>
+      <w:r>
+        <w:t>foram condensados em</w:t>
+      </w:r>
+      <w:r>
+        <w:t xml:space="preserve"> um artigo submetido ao XVII Simpósio </w:t>
       </w:r>
       <w:r>
         <w:t>Brasileiro de Sistemas Multimídia e Web – WebMedia</w:t>
@@ -1258,7 +1544,6 @@
         <w:jc w:val="both"/>
       </w:pPr>
       <w:r>
-        <w:lastRenderedPageBreak/>
         <w:t>Melhoria de PSNR</w:t>
       </w:r>
     </w:p>

</xml_diff>

<commit_message>
Mestrado - início da metodologia de trabalho na qualificação. - mudança de pasta de alguns artigos - criaçao da pasta contendo qualificações, dissertações e teses
</commit_message>
<xml_diff>
--- a/1-Meus-Artigos/Qualificacao/Qualificacao.docx
+++ b/1-Meus-Artigos/Qualificacao/Qualificacao.docx
@@ -2,6 +2,66 @@
 <file path=word/document.xml><?xml version="1.0" encoding="utf-8"?>
 <w:document xmlns:wpc="http://schemas.microsoft.com/office/word/2010/wordprocessingCanvas" xmlns:mc="http://schemas.openxmlformats.org/markup-compatibility/2006" xmlns:o="urn:schemas-microsoft-com:office:office" xmlns:r="http://schemas.openxmlformats.org/officeDocument/2006/relationships" xmlns:m="http://schemas.openxmlformats.org/officeDocument/2006/math" xmlns:v="urn:schemas-microsoft-com:vml" xmlns:wp14="http://schemas.microsoft.com/office/word/2010/wordprocessingDrawing" xmlns:wp="http://schemas.openxmlformats.org/drawingml/2006/wordprocessingDrawing" xmlns:w10="urn:schemas-microsoft-com:office:word" xmlns:w="http://schemas.openxmlformats.org/wordprocessingml/2006/main" xmlns:w14="http://schemas.microsoft.com/office/word/2010/wordml" xmlns:wpg="http://schemas.microsoft.com/office/word/2010/wordprocessingGroup" xmlns:wpi="http://schemas.microsoft.com/office/word/2010/wordprocessingInk" xmlns:wne="http://schemas.microsoft.com/office/word/2006/wordml" xmlns:wps="http://schemas.microsoft.com/office/word/2010/wordprocessingShape" mc:Ignorable="w14 wp14">
   <w:body>
+    <w:p>
+      <w:pPr>
+        <w:jc w:val="both"/>
+      </w:pPr>
+      <w:r>
+        <w:t xml:space="preserve">Capa </w:t>
+      </w:r>
+      <w:r>
+        <w:rPr>
+          <w:highlight w:val="yellow"/>
+        </w:rPr>
+        <w:t>[Ver pós se há um formato específico]</w:t>
+      </w:r>
+    </w:p>
+    <w:p>
+      <w:pPr>
+        <w:jc w:val="both"/>
+      </w:pPr>
+      <w:r>
+        <w:t xml:space="preserve">Subcapa </w:t>
+      </w:r>
+      <w:r>
+        <w:rPr>
+          <w:highlight w:val="yellow"/>
+        </w:rPr>
+        <w:t>[Ver pós se há um formato específico]</w:t>
+      </w:r>
+    </w:p>
+    <w:p>
+      <w:pPr>
+        <w:jc w:val="both"/>
+      </w:pPr>
+      <w:r>
+        <w:t>Resumo</w:t>
+      </w:r>
+    </w:p>
+    <w:p>
+      <w:pPr>
+        <w:jc w:val="both"/>
+      </w:pPr>
+      <w:r>
+        <w:t>Sumário</w:t>
+      </w:r>
+    </w:p>
+    <w:p>
+      <w:pPr>
+        <w:jc w:val="both"/>
+      </w:pPr>
+      <w:r>
+        <w:t>Índice de Figuras</w:t>
+      </w:r>
+    </w:p>
+    <w:p>
+      <w:pPr>
+        <w:jc w:val="both"/>
+      </w:pPr>
+      <w:r>
+        <w:t>Índice de Tabelas</w:t>
+      </w:r>
+    </w:p>
     <w:p>
       <w:pPr>
         <w:pStyle w:val="PargrafodaLista"/>
@@ -37,15 +97,7 @@
         <w:t>Podem-se</w:t>
       </w:r>
       <w:r>
-        <w:t xml:space="preserve"> utilizar os melhores codificadores para vídeo </w:t>
-      </w:r>
-      <w:proofErr w:type="gramStart"/>
-      <w:r>
-        <w:t>monocular atuais</w:t>
-      </w:r>
-      <w:proofErr w:type="gramEnd"/>
-      <w:r>
-        <w:t>, porém, o tamanho do arquivo ainda é grande, já que mais de um sinal de vídeo está sendo utilizado, e as perdas na compressão geram artefatos que prejudicam a percepção de profundidade na visualização estereoscópica, principalmente na anaglífica.</w:t>
+        <w:t xml:space="preserve"> utilizar os melhores codificadores para vídeo monocular atuais, porém, o tamanho do arquivo ainda é grande, já que mais de um sinal de vídeo está sendo utilizado, e as perdas na compressão geram artefatos que prejudicam a percepção de profundidade na visualização estereoscópica, principalmente na anaglífica.</w:t>
       </w:r>
       <w:r>
         <w:t xml:space="preserve"> Falar então da proposta de diminuir o tamanho do arquivo ao se armazenar o par estéreo em </w:t>
@@ -67,6 +119,9 @@
       </w:r>
       <w:r>
         <w:t>.</w:t>
+      </w:r>
+      <w:r>
+        <w:t xml:space="preserve"> Explicar também que o método anaglífico é o que mais sofre perdas na compressão, por isso, se produzimos uma imagem com qualidade para este, consequentemente estaremos contribuindo também para os outros métodos.</w:t>
       </w:r>
       <w:r>
         <w:t xml:space="preserve"> Finalizar falando da organização do trabalho.</w:t>
@@ -144,16 +199,11 @@
       <w:r>
         <w:t xml:space="preserve">Informações </w:t>
       </w:r>
-      <w:proofErr w:type="spellStart"/>
       <w:r>
         <w:t>o</w:t>
       </w:r>
       <w:r>
-        <w:t>culo</w:t>
-      </w:r>
-      <w:proofErr w:type="spellEnd"/>
-      <w:r>
-        <w:t>-motoras</w:t>
+        <w:t>culo-motoras</w:t>
       </w:r>
     </w:p>
     <w:p>
@@ -338,14 +388,11 @@
         <w:jc w:val="both"/>
       </w:pPr>
       <w:r>
+        <w:lastRenderedPageBreak/>
         <w:t xml:space="preserve">Falar apenas de </w:t>
       </w:r>
       <w:r>
-        <w:t xml:space="preserve">(RGB e </w:t>
-      </w:r>
-      <w:proofErr w:type="gramStart"/>
-      <w:r>
-        <w:t>YC</w:t>
+        <w:t>(RGB e YC</w:t>
       </w:r>
       <w:r>
         <w:rPr>
@@ -362,7 +409,6 @@
         </w:rPr>
         <w:t>r</w:t>
       </w:r>
-      <w:proofErr w:type="gramEnd"/>
       <w:r>
         <w:t>)</w:t>
       </w:r>
@@ -376,13 +422,8 @@
         </w:numPr>
         <w:jc w:val="both"/>
       </w:pPr>
-      <w:proofErr w:type="spellStart"/>
-      <w:r>
-        <w:t>Subamostragem</w:t>
-      </w:r>
-      <w:proofErr w:type="spellEnd"/>
-      <w:r>
-        <w:t xml:space="preserve"> de</w:t>
+      <w:r>
+        <w:t>Subamostragem de</w:t>
       </w:r>
       <w:r>
         <w:t xml:space="preserve"> c</w:t>
@@ -398,15 +439,7 @@
         <w:jc w:val="both"/>
       </w:pPr>
       <w:r>
-        <w:t xml:space="preserve">Falar das principais: </w:t>
-      </w:r>
-      <w:proofErr w:type="gramStart"/>
-      <w:r>
-        <w:t>4:4:</w:t>
-      </w:r>
-      <w:proofErr w:type="gramEnd"/>
-      <w:r>
-        <w:t>4,</w:t>
+        <w:t>Falar das principais: 4:4:4,</w:t>
       </w:r>
       <w:r>
         <w:t xml:space="preserve"> </w:t>
@@ -469,13 +502,8 @@
         <w:jc w:val="both"/>
       </w:pPr>
       <w:r>
-        <w:t xml:space="preserve">Método de Lipton, CSV, </w:t>
-      </w:r>
-      <w:proofErr w:type="gramStart"/>
-      <w:r>
-        <w:t>MVC</w:t>
-      </w:r>
-      <w:proofErr w:type="gramEnd"/>
+        <w:t>Método de Lipton, CSV, MVC</w:t>
+      </w:r>
     </w:p>
     <w:p>
       <w:pPr>
@@ -515,13 +543,8 @@
         <w:jc w:val="both"/>
       </w:pPr>
       <w:r>
-        <w:t xml:space="preserve">V+D, MVD, LDV, </w:t>
-      </w:r>
-      <w:proofErr w:type="gramStart"/>
-      <w:r>
-        <w:t>DES</w:t>
-      </w:r>
-      <w:proofErr w:type="gramEnd"/>
+        <w:t>V+D, MVD, LDV, DES</w:t>
+      </w:r>
     </w:p>
     <w:p>
       <w:pPr>
@@ -609,38 +632,14 @@
         <w:jc w:val="both"/>
       </w:pPr>
       <w:r>
-        <w:lastRenderedPageBreak/>
         <w:t xml:space="preserve">Problema do tamanho do arquivo, problema do </w:t>
       </w:r>
       <w:r>
         <w:t>anáglifo</w:t>
       </w:r>
       <w:r>
-        <w:t xml:space="preserve">, problema do </w:t>
-      </w:r>
-      <w:proofErr w:type="spellStart"/>
-      <w:r>
-        <w:t>head</w:t>
-      </w:r>
-      <w:proofErr w:type="spellEnd"/>
-      <w:r>
-        <w:t xml:space="preserve"> </w:t>
-      </w:r>
-      <w:proofErr w:type="spellStart"/>
-      <w:r>
-        <w:t>motion</w:t>
-      </w:r>
-      <w:proofErr w:type="spellEnd"/>
-      <w:r>
-        <w:t xml:space="preserve"> </w:t>
-      </w:r>
-      <w:proofErr w:type="spellStart"/>
-      <w:proofErr w:type="gramStart"/>
-      <w:r>
-        <w:t>parallax</w:t>
-      </w:r>
-      <w:proofErr w:type="spellEnd"/>
-      <w:proofErr w:type="gramEnd"/>
+        <w:t>, problema do head motion parallax</w:t>
+      </w:r>
     </w:p>
     <w:p>
       <w:pPr>
@@ -782,18 +781,10 @@
         <w:t>a</w:t>
       </w:r>
       <w:r>
-        <w:t xml:space="preserve"> para vídeos </w:t>
-      </w:r>
-      <w:proofErr w:type="gramStart"/>
-      <w:r>
-        <w:t>estereoscópicos</w:t>
-      </w:r>
-      <w:r>
-        <w:t xml:space="preserve"> e independente do tipo de visualização</w:t>
-      </w:r>
-      <w:proofErr w:type="gramEnd"/>
-      <w:r>
-        <w:t xml:space="preserve"> a ser utilizada. Foi </w:t>
+        <w:t xml:space="preserve"> para vídeos estereoscópicos</w:t>
+      </w:r>
+      <w:r>
+        <w:t xml:space="preserve"> e independente do tipo de visualização a ser utilizada. Foi </w:t>
       </w:r>
       <w:r>
         <w:t>visto que</w:t>
@@ -1101,6 +1092,7 @@
         <w:jc w:val="both"/>
       </w:pPr>
       <w:r>
+        <w:lastRenderedPageBreak/>
         <w:t>Durante o primeiro ano de mestrado</w:t>
       </w:r>
       <w:r>
@@ -1145,7 +1137,7 @@
         <w:jc w:val="both"/>
       </w:pPr>
       <w:r>
-        <w:t xml:space="preserve">A primeira abordagem estudada foi </w:t>
+        <w:t xml:space="preserve">A abordagem estudada foi </w:t>
       </w:r>
       <w:r>
         <w:t xml:space="preserve">não eliminar nenhum dado de cor </w:t>
@@ -1217,10 +1209,7 @@
         <w:t>o, que chamamos de “</w:t>
       </w:r>
       <w:r>
-        <w:t>anáglifo</w:t>
-      </w:r>
-      <w:r>
-        <w:t xml:space="preserve"> </w:t>
+        <w:t xml:space="preserve">anáglifo </w:t>
       </w:r>
       <w:r>
         <w:t>complementar”</w:t>
@@ -1229,19 +1218,13 @@
         <w:t>, deixando a denominação de “</w:t>
       </w:r>
       <w:r>
-        <w:t>anáglifo</w:t>
-      </w:r>
-      <w:r>
-        <w:t xml:space="preserve"> </w:t>
+        <w:t xml:space="preserve">anáglifo </w:t>
       </w:r>
       <w:r>
         <w:t xml:space="preserve">principal” para o </w:t>
       </w:r>
       <w:r>
-        <w:t>anáglifo</w:t>
-      </w:r>
-      <w:r>
-        <w:t xml:space="preserve"> </w:t>
+        <w:t xml:space="preserve">anáglifo </w:t>
       </w:r>
       <w:r>
         <w:t>a ser de fato utilizado</w:t>
@@ -1256,11 +1239,7 @@
         <w:t xml:space="preserve">possuiria todos os dados necessários para </w:t>
       </w:r>
       <w:r>
-        <w:t xml:space="preserve">reconstruir o par estéreo </w:t>
-      </w:r>
-      <w:r>
-        <w:lastRenderedPageBreak/>
-        <w:t>com qualidade</w:t>
+        <w:t>reconstruir o par estéreo com qualidade</w:t>
       </w:r>
       <w:r>
         <w:t xml:space="preserve"> e fidelidade de cores</w:t>
@@ -1333,11 +1312,7 @@
         <w:t xml:space="preserve"> complementar</w:t>
       </w:r>
       <w:r>
-        <w:t xml:space="preserve"> de RGB para </w:t>
-      </w:r>
-      <w:proofErr w:type="gramStart"/>
-      <w:r>
-        <w:t>YC</w:t>
+        <w:t xml:space="preserve"> de RGB para YC</w:t>
       </w:r>
       <w:r>
         <w:rPr>
@@ -1354,13 +1329,8 @@
         </w:rPr>
         <w:t>r</w:t>
       </w:r>
-      <w:proofErr w:type="gramEnd"/>
-      <w:r>
-        <w:t xml:space="preserve"> e armazenar somente as informações referentes à crominância (</w:t>
-      </w:r>
-      <w:proofErr w:type="spellStart"/>
-      <w:r>
-        <w:t>C</w:t>
+      <w:r>
+        <w:t xml:space="preserve"> e armazenar somente as informações referentes à crominância (C</w:t>
       </w:r>
       <w:r>
         <w:rPr>
@@ -1368,7 +1338,6 @@
         </w:rPr>
         <w:t>b</w:t>
       </w:r>
-      <w:proofErr w:type="spellEnd"/>
       <w:r>
         <w:t xml:space="preserve"> e </w:t>
       </w:r>
@@ -1385,15 +1354,7 @@
         <w:t>)</w:t>
       </w:r>
       <w:r>
-        <w:t xml:space="preserve">, descartando informação de </w:t>
-      </w:r>
-      <w:proofErr w:type="spellStart"/>
-      <w:r>
-        <w:t>luminância</w:t>
-      </w:r>
-      <w:proofErr w:type="spellEnd"/>
-      <w:r>
-        <w:t xml:space="preserve"> (Y), já que esta pode ser obtida do </w:t>
+        <w:t xml:space="preserve">, descartando informação de luminância (Y), já que esta pode ser obtida do </w:t>
       </w:r>
       <w:r>
         <w:t>anáglifo</w:t>
@@ -1417,11 +1378,7 @@
         <w:t>, já</w:t>
       </w:r>
       <w:r>
-        <w:t xml:space="preserve"> no espaço </w:t>
-      </w:r>
-      <w:proofErr w:type="gramStart"/>
-      <w:r>
-        <w:t>YC</w:t>
+        <w:t xml:space="preserve"> no espaço YC</w:t>
       </w:r>
       <w:r>
         <w:rPr>
@@ -1438,7 +1395,6 @@
         </w:rPr>
         <w:t>r</w:t>
       </w:r>
-      <w:proofErr w:type="gramEnd"/>
       <w:r>
         <w:t xml:space="preserve">, </w:t>
       </w:r>
@@ -1449,15 +1405,7 @@
         <w:t>pela</w:t>
       </w:r>
       <w:r>
-        <w:t xml:space="preserve"> etapa de </w:t>
-      </w:r>
-      <w:proofErr w:type="spellStart"/>
-      <w:r>
-        <w:t>subamostragem</w:t>
-      </w:r>
-      <w:proofErr w:type="spellEnd"/>
-      <w:r>
-        <w:t xml:space="preserve"> de crominância, reduzindo ainda mais o volume de dados a ser armazenado</w:t>
+        <w:t xml:space="preserve"> etapa de subamostragem de crominância, reduzindo ainda mais o volume de dados a ser armazenado</w:t>
       </w:r>
       <w:r>
         <w:t xml:space="preserve"> na Tabela de Índice de Cores</w:t>
@@ -1500,11 +1448,7 @@
         <w:t xml:space="preserve"> Primeiro, o par estéreo</w:t>
       </w:r>
       <w:r>
-        <w:t xml:space="preserve"> é transformado em dois </w:t>
-      </w:r>
-      <w:proofErr w:type="spellStart"/>
-      <w:r>
-        <w:t>an</w:t>
+        <w:t xml:space="preserve"> é transformado em dois an</w:t>
       </w:r>
       <w:r>
         <w:t>á</w:t>
@@ -1518,7 +1462,6 @@
       <w:r>
         <w:t>fos</w:t>
       </w:r>
-      <w:proofErr w:type="spellEnd"/>
       <w:r>
         <w:t xml:space="preserve">, o principal (verde-magenta) e o complementar. </w:t>
       </w:r>
@@ -1547,11 +1490,7 @@
         <w:t>anáglifo</w:t>
       </w:r>
       <w:r>
-        <w:t xml:space="preserve"> complementar do espaço de cores RGB para </w:t>
-      </w:r>
-      <w:proofErr w:type="gramStart"/>
-      <w:r>
-        <w:t>YC</w:t>
+        <w:t xml:space="preserve"> complementar do espaço de cores RGB para YC</w:t>
       </w:r>
       <w:r>
         <w:rPr>
@@ -1568,7 +1507,6 @@
         </w:rPr>
         <w:t>r</w:t>
       </w:r>
-      <w:proofErr w:type="gramEnd"/>
       <w:r>
         <w:t>, passando</w:t>
       </w:r>
@@ -1579,22 +1517,10 @@
         <w:t xml:space="preserve"> </w:t>
       </w:r>
       <w:r>
-        <w:t xml:space="preserve">pela </w:t>
-      </w:r>
-      <w:proofErr w:type="spellStart"/>
-      <w:r>
-        <w:t>subamostragem</w:t>
-      </w:r>
-      <w:proofErr w:type="spellEnd"/>
-      <w:r>
-        <w:t xml:space="preserve"> de crominância 4:2:2</w:t>
-      </w:r>
-      <w:r>
-        <w:t xml:space="preserve">. Logo após, descartamos as informações de Y e armazenamos somente </w:t>
-      </w:r>
-      <w:proofErr w:type="spellStart"/>
-      <w:r>
-        <w:t>C</w:t>
+        <w:t>pela subamostragem de crominância 4:2:2</w:t>
+      </w:r>
+      <w:r>
+        <w:t>. Logo após, descartamos as informações de Y e armazenamos somente C</w:t>
       </w:r>
       <w:r>
         <w:rPr>
@@ -1602,7 +1528,6 @@
         </w:rPr>
         <w:t>b</w:t>
       </w:r>
-      <w:proofErr w:type="spellEnd"/>
       <w:r>
         <w:t xml:space="preserve"> e </w:t>
       </w:r>
@@ -1631,15 +1556,7 @@
         <w:t xml:space="preserve"> principal.</w:t>
       </w:r>
       <w:r>
-        <w:t xml:space="preserve"> Observe que as informações de Y podem ser descartadas, pois trazem apenas dados relacionados à </w:t>
-      </w:r>
-      <w:proofErr w:type="spellStart"/>
-      <w:r>
-        <w:t>luminância</w:t>
-      </w:r>
-      <w:proofErr w:type="spellEnd"/>
-      <w:r>
-        <w:t xml:space="preserve">, o que não impacta tanto quanto a perda de dados de cor. Além disso, </w:t>
+        <w:t xml:space="preserve"> Observe que as informações de Y podem ser descartadas, pois trazem apenas dados relacionados à luminância, o que não impacta tanto quanto a perda de dados de cor. Além disso, </w:t>
       </w:r>
       <w:r>
         <w:t xml:space="preserve">dados de Y podem ser recuperados </w:t>
@@ -1694,11 +1611,7 @@
         <w:t>anáglifo</w:t>
       </w:r>
       <w:r>
-        <w:t xml:space="preserve"> principal também passa pelo processo de conversão do espaço de cores de RGB para </w:t>
-      </w:r>
-      <w:proofErr w:type="gramStart"/>
-      <w:r>
-        <w:t>YC</w:t>
+        <w:t xml:space="preserve"> principal também passa pelo processo de conversão do espaço de cores de RGB para YC</w:t>
       </w:r>
       <w:r>
         <w:rPr>
@@ -1715,17 +1628,8 @@
         </w:rPr>
         <w:t>r</w:t>
       </w:r>
-      <w:proofErr w:type="gramEnd"/>
-      <w:r>
-        <w:t xml:space="preserve">. Com isso, obtemos um Y’, os dados de </w:t>
-      </w:r>
-      <w:proofErr w:type="spellStart"/>
-      <w:r>
-        <w:t>luminância</w:t>
-      </w:r>
-      <w:proofErr w:type="spellEnd"/>
-      <w:r>
-        <w:t xml:space="preserve"> </w:t>
+      <w:r>
+        <w:t xml:space="preserve">. Com isso, obtemos um Y’, os dados de luminância </w:t>
       </w:r>
       <w:r>
         <w:t xml:space="preserve">do </w:t>
@@ -1740,12 +1644,7 @@
         <w:t>anáglifo</w:t>
       </w:r>
       <w:r>
-        <w:t xml:space="preserve"> complementar, neste caso na forma de </w:t>
-      </w:r>
-      <w:proofErr w:type="spellStart"/>
-      <w:proofErr w:type="gramStart"/>
-      <w:r>
-        <w:t>Y’C</w:t>
+        <w:t xml:space="preserve"> complementar, neste caso na forma de Y’C</w:t>
       </w:r>
       <w:r>
         <w:rPr>
@@ -1762,8 +1661,6 @@
         </w:rPr>
         <w:t>r</w:t>
       </w:r>
-      <w:proofErr w:type="spellEnd"/>
-      <w:proofErr w:type="gramEnd"/>
       <w:r>
         <w:t>,</w:t>
       </w:r>
@@ -1774,11 +1671,7 @@
         <w:t xml:space="preserve">através do </w:t>
       </w:r>
       <w:r>
-        <w:t xml:space="preserve">processo para retornar à amostragem 4:4:4 e então ser revertido para o espaço de cores RGB. De posse novamente dos dois </w:t>
-      </w:r>
-      <w:proofErr w:type="spellStart"/>
-      <w:r>
-        <w:t>an</w:t>
+        <w:t>processo para retornar à amostragem 4:4:4 e então ser revertido para o espaço de cores RGB. De posse novamente dos dois an</w:t>
       </w:r>
       <w:r>
         <w:t>á</w:t>
@@ -1790,11 +1683,7 @@
         <w:t>i</w:t>
       </w:r>
       <w:r>
-        <w:t>fos</w:t>
-      </w:r>
-      <w:proofErr w:type="spellEnd"/>
-      <w:r>
-        <w:t>, basta apenas reordenar seus canais de cores para obter o par estéreo.</w:t>
+        <w:t>fos, basta apenas reordenar seus canais de cores para obter o par estéreo.</w:t>
       </w:r>
     </w:p>
     <w:p>
@@ -1817,6 +1706,7 @@
         <w:jc w:val="both"/>
       </w:pPr>
       <w:r>
+        <w:lastRenderedPageBreak/>
         <w:t xml:space="preserve">A Tabela de Índice de Cores foi formada </w:t>
       </w:r>
       <w:r>
@@ -1826,11 +1716,7 @@
         <w:t>utilizando os dados</w:t>
       </w:r>
       <w:r>
-        <w:t xml:space="preserve"> de </w:t>
-      </w:r>
-      <w:proofErr w:type="spellStart"/>
-      <w:r>
-        <w:t>C</w:t>
+        <w:t xml:space="preserve"> de C</w:t>
       </w:r>
       <w:r>
         <w:rPr>
@@ -1838,7 +1724,6 @@
         </w:rPr>
         <w:t>b</w:t>
       </w:r>
-      <w:proofErr w:type="spellEnd"/>
       <w:r>
         <w:t xml:space="preserve"> e </w:t>
       </w:r>
@@ -1855,49 +1740,13 @@
         <w:t xml:space="preserve"> do anáglifo complementar</w:t>
       </w:r>
       <w:r>
-        <w:t xml:space="preserve">, após a </w:t>
-      </w:r>
-      <w:proofErr w:type="spellStart"/>
-      <w:r>
-        <w:t>subamostragem</w:t>
-      </w:r>
-      <w:proofErr w:type="spellEnd"/>
-      <w:r>
-        <w:t xml:space="preserve"> de crominância </w:t>
-      </w:r>
-      <w:proofErr w:type="gramStart"/>
-      <w:r>
-        <w:t>4:2:</w:t>
-      </w:r>
-      <w:proofErr w:type="gramEnd"/>
-      <w:r>
-        <w:t xml:space="preserve">2. Isso significa que de cada 12 pixels (do formato </w:t>
-      </w:r>
-      <w:proofErr w:type="gramStart"/>
-      <w:r>
-        <w:t>4:4:</w:t>
-      </w:r>
-      <w:proofErr w:type="gramEnd"/>
-      <w:r>
-        <w:t xml:space="preserve">4), estamos descartando 4 pixels de </w:t>
-      </w:r>
-      <w:proofErr w:type="spellStart"/>
-      <w:r>
-        <w:t>luminância</w:t>
-      </w:r>
-      <w:proofErr w:type="spellEnd"/>
-      <w:r>
-        <w:t xml:space="preserve"> e 4 de crominânc</w:t>
+        <w:t>, após a subamostragem de crominância 4:2:2. Isso significa que de cada 12 pixels (do formato 4:4:4), estamos descartando 4 pixels de luminância e 4 de crominânc</w:t>
       </w:r>
       <w:r>
         <w:t>i</w:t>
       </w:r>
       <w:r>
-        <w:t xml:space="preserve">a (2 de </w:t>
-      </w:r>
-      <w:proofErr w:type="spellStart"/>
-      <w:r>
-        <w:t>C</w:t>
+        <w:t>a (2 de C</w:t>
       </w:r>
       <w:r>
         <w:rPr>
@@ -1905,15 +1754,11 @@
         </w:rPr>
         <w:t>b</w:t>
       </w:r>
-      <w:proofErr w:type="spellEnd"/>
       <w:r>
         <w:t xml:space="preserve"> e </w:t>
       </w:r>
       <w:r>
-        <w:t xml:space="preserve">2 de </w:t>
-      </w:r>
-      <w:r>
-        <w:t>C</w:t>
+        <w:t>2 de C</w:t>
       </w:r>
       <w:r>
         <w:rPr>
@@ -1999,19 +1844,7 @@
           <w:rPr>
             <w:rStyle w:val="Hyperlink"/>
           </w:rPr>
-          <w:t>http://200.136.217.19</w:t>
-        </w:r>
-        <w:r>
-          <w:rPr>
-            <w:rStyle w:val="Hyperlink"/>
-          </w:rPr>
-          <w:t>4</w:t>
-        </w:r>
-        <w:r>
-          <w:rPr>
-            <w:rStyle w:val="Hyperlink"/>
-          </w:rPr>
-          <w:t>/videoestereo/</w:t>
+          <w:t>http://200.136.217.194/videoestereo/</w:t>
         </w:r>
       </w:hyperlink>
       <w:r>
@@ -2027,35 +1860,22 @@
         <w:t xml:space="preserve"> e o PSNR das imagens obtidas após o processo de reversão.</w:t>
       </w:r>
       <w:r>
-        <w:t xml:space="preserve"> O PSNR </w:t>
-      </w:r>
-      <w:r>
-        <w:t xml:space="preserve">é uma </w:t>
-      </w:r>
-      <w:r>
-        <w:lastRenderedPageBreak/>
-        <w:t xml:space="preserve">métrica que </w:t>
-      </w:r>
-      <w:r>
-        <w:t xml:space="preserve">calcula a similaridade entre duas imagens (no caso, o par estéreo original e o obtido na reversão anaglífica), avaliando </w:t>
-      </w:r>
-      <w:r>
-        <w:t xml:space="preserve">quantidade de ruído introduzida após </w:t>
-      </w:r>
-      <w:r>
-        <w:t>um</w:t>
-      </w:r>
-      <w:r>
-        <w:t xml:space="preserve"> processo de compressão com perdas. </w:t>
-      </w:r>
-      <w:r>
-        <w:t>O PSNR retorna um valor em decibéis, num intervalo de 0 a 100, sendo que q</w:t>
-      </w:r>
-      <w:r>
-        <w:t>uanto maior o valor</w:t>
-      </w:r>
-      <w:r>
-        <w:t xml:space="preserve">, </w:t>
+        <w:t xml:space="preserve"> O PSNR é uma métrica </w:t>
+      </w:r>
+      <w:r>
+        <w:t xml:space="preserve">muito utilizada na análise de compressão de imagens </w:t>
+      </w:r>
+      <w:r>
+        <w:rPr>
+          <w:highlight w:val="yellow"/>
+        </w:rPr>
+        <w:t>[Referência Winkler]</w:t>
+      </w:r>
+      <w:r>
+        <w:t xml:space="preserve"> </w:t>
+      </w:r>
+      <w:r>
+        <w:t xml:space="preserve">que calcula a similaridade entre duas imagens (no caso, o par estéreo original e o obtido na reversão anaglífica), avaliando quantidade de ruído introduzida após um processo de compressão com perdas. O PSNR retorna um valor em decibéis, num intervalo de 0 a 100, sendo que quanto maior o valor, </w:t>
       </w:r>
       <w:r>
         <w:t>maior a similaridade encontrada</w:t>
@@ -2297,25 +2117,7 @@
                 <w:color w:val="000000"/>
                 <w:lang w:eastAsia="pt-BR"/>
               </w:rPr>
-              <w:t xml:space="preserve"> (</w:t>
-            </w:r>
-            <w:proofErr w:type="gramStart"/>
-            <w:r>
-              <w:rPr>
-                <w:rFonts w:ascii="Calibri" w:eastAsia="Times New Roman" w:hAnsi="Calibri" w:cs="Calibri"/>
-                <w:color w:val="000000"/>
-                <w:lang w:eastAsia="pt-BR"/>
-              </w:rPr>
-              <w:t>dB</w:t>
-            </w:r>
-            <w:proofErr w:type="gramEnd"/>
-            <w:r>
-              <w:rPr>
-                <w:rFonts w:ascii="Calibri" w:eastAsia="Times New Roman" w:hAnsi="Calibri" w:cs="Calibri"/>
-                <w:color w:val="000000"/>
-                <w:lang w:eastAsia="pt-BR"/>
-              </w:rPr>
-              <w:t>)</w:t>
+              <w:t xml:space="preserve"> (dB)</w:t>
             </w:r>
           </w:p>
         </w:tc>
@@ -4695,6 +4497,7 @@
                 <w:color w:val="000000"/>
                 <w:lang w:eastAsia="pt-BR"/>
               </w:rPr>
+              <w:lastRenderedPageBreak/>
               <w:t>hei04.bmp</w:t>
             </w:r>
           </w:p>
@@ -6351,7 +6154,6 @@
                 <w:color w:val="000000"/>
                 <w:lang w:eastAsia="pt-BR"/>
               </w:rPr>
-              <w:lastRenderedPageBreak/>
               <w:t>sky01.bmp</w:t>
             </w:r>
           </w:p>
@@ -6894,7 +6696,13 @@
         <w:jc w:val="both"/>
       </w:pPr>
       <w:r>
-        <w:t>Com os dados fornecidos pela Tabela 1, pode-se observar que a quantidade de dados adicionais inseridos pela utilização da Tabela de Índice de cores é bem abaixo do esperado, numa média de 8,63%, já considerando que esta passou pela etapa de compressão sem perdas. Isso mostra a possibilidade de se adquirir uma boa taxa de compressão (média de</w:t>
+        <w:t xml:space="preserve">Com </w:t>
+      </w:r>
+      <w:r>
+        <w:t>as informações da</w:t>
+      </w:r>
+      <w:r>
+        <w:t xml:space="preserve"> Tabela 1, pode-se observar que a quantidade de dados adicionais inseridos pela utilização da Tabela de Índice de cores é bem abaixo do esperado, numa média de 8,63%, já considerando que esta passou pela etapa de compressão sem perdas. Isso mostra a possibilidade de se adquirir uma boa taxa de compressão (média de</w:t>
       </w:r>
       <w:r>
         <w:t xml:space="preserve"> redução de</w:t>
@@ -6903,22 +6711,10 @@
         <w:t xml:space="preserve"> 63,09%), com a vantagem de que agora é possível reverter o anáglifo para o par estéreo original.</w:t>
       </w:r>
       <w:r>
-        <w:t xml:space="preserve"> Analisando a média do PSNR encontrado, 34,524 </w:t>
-      </w:r>
-      <w:proofErr w:type="gramStart"/>
-      <w:r>
-        <w:t>dB</w:t>
-      </w:r>
-      <w:proofErr w:type="gramEnd"/>
-      <w:r>
-        <w:t xml:space="preserve">, vemos que </w:t>
-      </w:r>
-      <w:r>
-        <w:t xml:space="preserve">este se encontra baixo. Isso provavelmente é devido a arredondamentos feitos durante o processo, já que a conversão de RGB para </w:t>
-      </w:r>
-      <w:proofErr w:type="gramStart"/>
-      <w:r>
-        <w:t>YC</w:t>
+        <w:t xml:space="preserve"> Analisando a média do PSNR encontrado, 34,524 dB, vemos que </w:t>
+      </w:r>
+      <w:r>
+        <w:t>este se encontra baixo. Isso provavelmente é devido a arredondamentos feitos durante o processo, já que a conversão de RGB para YC</w:t>
       </w:r>
       <w:r>
         <w:rPr>
@@ -6935,7 +6731,6 @@
         </w:rPr>
         <w:t>r</w:t>
       </w:r>
-      <w:proofErr w:type="gramEnd"/>
       <w:r>
         <w:t xml:space="preserve"> resulta</w:t>
       </w:r>
@@ -6946,10 +6741,79 @@
         <w:t xml:space="preserve"> </w:t>
       </w:r>
       <w:r>
-        <w:t>em dados de ponto flutuante, que são truncados na criação do arquivo final. Mesmo assim, a qualidade da imagem originada no processo de reversão anaglífico é boa, sendo inclusive possível</w:t>
-      </w:r>
-      <w:r>
-        <w:t xml:space="preserve"> utilizá-la para </w:t>
+        <w:t xml:space="preserve">em dados de ponto flutuante, que são truncados na criação do arquivo final. </w:t>
+      </w:r>
+      <w:r>
+        <w:t xml:space="preserve">Segundo </w:t>
+      </w:r>
+      <w:r>
+        <w:rPr>
+          <w:highlight w:val="yellow"/>
+        </w:rPr>
+        <w:t>Winkler(2004)</w:t>
+      </w:r>
+      <w:r>
+        <w:t xml:space="preserve">, </w:t>
+      </w:r>
+      <w:r>
+        <w:t>o PSNR não possui a palavra final em termos de qualidade de imagem, já que não leva em conta a percepção visual humana, apenas fórmulas matemáticas envolvendo sinais.</w:t>
+      </w:r>
+      <w:r>
+        <w:t xml:space="preserve"> Por isso, foi </w:t>
+      </w:r>
+      <w:r>
+        <w:t xml:space="preserve">também </w:t>
+      </w:r>
+      <w:r>
+        <w:t xml:space="preserve">analisada a </w:t>
+      </w:r>
+      <w:r>
+        <w:t>qualidade</w:t>
+      </w:r>
+      <w:r>
+        <w:t xml:space="preserve"> subjetiva</w:t>
+      </w:r>
+      <w:r>
+        <w:t xml:space="preserve"> da</w:t>
+      </w:r>
+      <w:r>
+        <w:t>s</w:t>
+      </w:r>
+      <w:r>
+        <w:t xml:space="preserve"> image</w:t>
+      </w:r>
+      <w:r>
+        <w:t>ns</w:t>
+      </w:r>
+      <w:r>
+        <w:t xml:space="preserve"> originada</w:t>
+      </w:r>
+      <w:r>
+        <w:t>s</w:t>
+      </w:r>
+      <w:r>
+        <w:t xml:space="preserve"> no processo de reversão anaglífico</w:t>
+      </w:r>
+      <w:r>
+        <w:t xml:space="preserve">, ou seja, elas foram verificadas visualmente e se mostraram de </w:t>
+      </w:r>
+      <w:r>
+        <w:t>boa</w:t>
+      </w:r>
+      <w:r>
+        <w:t xml:space="preserve"> qualidade</w:t>
+      </w:r>
+      <w:r>
+        <w:t>, sendo inclusive possível</w:t>
+      </w:r>
+      <w:r>
+        <w:t xml:space="preserve"> utilizá-la</w:t>
+      </w:r>
+      <w:r>
+        <w:t>s</w:t>
+      </w:r>
+      <w:r>
+        <w:t xml:space="preserve"> para </w:t>
       </w:r>
       <w:r>
         <w:t xml:space="preserve">gerar </w:t>
@@ -6959,9 +6823,6 @@
       </w:r>
       <w:r>
         <w:t>anáglifo, sem a perda de percepção de profundidade.</w:t>
-      </w:r>
-      <w:r>
-        <w:t xml:space="preserve"> </w:t>
       </w:r>
     </w:p>
     <w:p>
@@ -6973,14 +6834,12 @@
       <w:r>
         <w:t xml:space="preserve">Nas imagens revertidas, é perceptível a presença de </w:t>
       </w:r>
-      <w:proofErr w:type="spellStart"/>
       <w:r>
         <w:rPr>
           <w:i/>
         </w:rPr>
         <w:t>ghosting</w:t>
       </w:r>
-      <w:proofErr w:type="spellEnd"/>
       <w:r>
         <w:t xml:space="preserve">, isto é, </w:t>
       </w:r>
@@ -6988,21 +6847,37 @@
         <w:t xml:space="preserve">como se alguns elementos da imagem aparecessem duplicados. Tal efeito é mais visível nas bordas </w:t>
       </w:r>
       <w:r>
-        <w:t xml:space="preserve">de elementos </w:t>
-      </w:r>
-      <w:r>
-        <w:t>da imagem.</w:t>
-      </w:r>
-      <w:r>
-        <w:t xml:space="preserve"> Isso se deve a estarmos utilizando dados de </w:t>
-      </w:r>
-      <w:proofErr w:type="spellStart"/>
-      <w:r>
-        <w:t>luminância</w:t>
-      </w:r>
-      <w:proofErr w:type="spellEnd"/>
-      <w:r>
-        <w:t xml:space="preserve"> do anáglifo principal para reconstruir o complementar, uma vez que este não é exatamente igual aos dois, devido ao deslocamento presente entre as duas imagens que formam o par estéreo</w:t>
+        <w:t>dos elementos</w:t>
+      </w:r>
+      <w:r>
+        <w:t>.</w:t>
+      </w:r>
+      <w:r>
+        <w:t xml:space="preserve"> Isso se deve a estarmos utilizando dados de luminância do anáglifo principal para reconstruir o complementar, uma vez que este</w:t>
+      </w:r>
+      <w:r>
+        <w:t>s</w:t>
+      </w:r>
+      <w:r>
+        <w:t xml:space="preserve"> não </w:t>
+      </w:r>
+      <w:r>
+        <w:t>são</w:t>
+      </w:r>
+      <w:r>
+        <w:t xml:space="preserve"> exatamente </w:t>
+      </w:r>
+      <w:r>
+        <w:t>iguais para</w:t>
+      </w:r>
+      <w:r>
+        <w:t xml:space="preserve"> </w:t>
+      </w:r>
+      <w:r>
+        <w:t xml:space="preserve">os </w:t>
+      </w:r>
+      <w:r>
+        <w:t>dois, devido ao deslocamento presente entre as duas imagens que formam o par estéreo</w:t>
       </w:r>
       <w:r>
         <w:t>, ou seja, os dados de paralaxe positiva e negativa</w:t>
@@ -7033,13 +6908,8 @@
         <w:t xml:space="preserve"> um artigo submetido ao XVII Simpósio </w:t>
       </w:r>
       <w:r>
-        <w:t xml:space="preserve">Brasileiro de Sistemas Multimídia e Web – </w:t>
-      </w:r>
-      <w:proofErr w:type="spellStart"/>
-      <w:r>
-        <w:t>WebMedia</w:t>
-      </w:r>
-      <w:proofErr w:type="spellEnd"/>
+        <w:t>Brasileiro de Sistemas Multimídia e Web – WebMedia</w:t>
+      </w:r>
       <w:r>
         <w:rPr>
           <w:highlight w:val="yellow"/>
@@ -7049,8 +6919,6 @@
       <w:r>
         <w:t>.</w:t>
       </w:r>
-      <w:bookmarkStart w:id="0" w:name="_GoBack"/>
-      <w:bookmarkEnd w:id="0"/>
     </w:p>
     <w:p>
       <w:pPr>
@@ -7087,14 +6955,136 @@
     <w:p>
       <w:pPr>
         <w:pStyle w:val="PargrafodaLista"/>
-        <w:numPr>
-          <w:ilvl w:val="1"/>
-          <w:numId w:val="1"/>
-        </w:numPr>
+        <w:ind w:left="851" w:firstLine="565"/>
         <w:jc w:val="both"/>
       </w:pPr>
       <w:r>
-        <w:t>Melhoria de PSNR</w:t>
+        <w:lastRenderedPageBreak/>
+        <w:t xml:space="preserve">Como citado na </w:t>
+      </w:r>
+      <w:r>
+        <w:rPr>
+          <w:highlight w:val="yellow"/>
+        </w:rPr>
+        <w:t>Seção 4.3</w:t>
+      </w:r>
+      <w:r>
+        <w:t>, o processo de</w:t>
+      </w:r>
+      <w:r>
+        <w:t xml:space="preserve"> conversão e</w:t>
+      </w:r>
+      <w:r>
+        <w:t xml:space="preserve"> reversão anaglífica utilizando a Tabela de Índice de Cores se mostrou possuir r</w:t>
+      </w:r>
+      <w:r>
+        <w:t xml:space="preserve">esultados </w:t>
+      </w:r>
+      <w:r>
+        <w:t xml:space="preserve">bastante </w:t>
+      </w:r>
+      <w:r>
+        <w:t xml:space="preserve">positivos e com baixo acréscimo </w:t>
+      </w:r>
+      <w:r>
+        <w:t xml:space="preserve">de informações </w:t>
+      </w:r>
+      <w:r>
+        <w:t>a</w:t>
+      </w:r>
+      <w:r>
+        <w:t xml:space="preserve">o arquivo </w:t>
+      </w:r>
+      <w:r>
+        <w:t>comprimido</w:t>
+      </w:r>
+      <w:r>
+        <w:t xml:space="preserve">. Entretanto, este processo precisa ser refinado </w:t>
+      </w:r>
+      <w:r>
+        <w:t>em busca de</w:t>
+      </w:r>
+      <w:r>
+        <w:t xml:space="preserve"> resultados ainda melhores</w:t>
+      </w:r>
+      <w:r>
+        <w:t xml:space="preserve"> em relação à qualidade </w:t>
+      </w:r>
+      <w:r>
+        <w:t xml:space="preserve">subjetiva e objetiva </w:t>
+      </w:r>
+      <w:r>
+        <w:t>do arquivo revertido</w:t>
+      </w:r>
+      <w:r>
+        <w:t>.</w:t>
+      </w:r>
+      <w:r>
+        <w:t xml:space="preserve"> Os próximos passos do mestrado serão guiados visando tal refinamento. Para isso, serão estudadas formas de como melhorar o PSNR obtido, estratégias para eliminar ou suavizar a presença de </w:t>
+      </w:r>
+      <w:r>
+        <w:rPr>
+          <w:i/>
+        </w:rPr>
+        <w:t>ghosting</w:t>
+      </w:r>
+      <w:r>
+        <w:t xml:space="preserve">, bem como realizar testes em uma base de dados </w:t>
+      </w:r>
+      <w:r>
+        <w:t xml:space="preserve">bem </w:t>
+      </w:r>
+      <w:r>
+        <w:t xml:space="preserve">maior e com </w:t>
+      </w:r>
+      <w:r>
+        <w:t xml:space="preserve">o envolvimento </w:t>
+      </w:r>
+      <w:r>
+        <w:t xml:space="preserve">de </w:t>
+      </w:r>
+      <w:r>
+        <w:t>mais pessoas</w:t>
+      </w:r>
+      <w:r>
+        <w:t>,</w:t>
+      </w:r>
+      <w:r>
+        <w:t xml:space="preserve"> tendo em vista uma avaliação subjetiva mais completa.</w:t>
+      </w:r>
+    </w:p>
+    <w:p>
+      <w:pPr>
+        <w:pStyle w:val="PargrafodaLista"/>
+        <w:ind w:left="851" w:firstLine="565"/>
+        <w:jc w:val="both"/>
+      </w:pPr>
+      <w:r>
+        <w:t xml:space="preserve">Nas próximas subseções </w:t>
+      </w:r>
+      <w:r>
+        <w:t>são</w:t>
+      </w:r>
+      <w:r>
+        <w:t xml:space="preserve"> dado</w:t>
+      </w:r>
+      <w:r>
+        <w:t>s</w:t>
+      </w:r>
+      <w:r>
+        <w:t xml:space="preserve"> mais detalhes dos procedimentos a </w:t>
+      </w:r>
+      <w:r>
+        <w:t>serem</w:t>
+      </w:r>
+      <w:r>
+        <w:t xml:space="preserve"> seguidos, bem como </w:t>
+      </w:r>
+      <w:r>
+        <w:t xml:space="preserve">é </w:t>
+      </w:r>
+      <w:r>
+        <w:t>apresentado o cronograma das atividades a serem desenvolvidas até o término do mestrado.</w:t>
       </w:r>
     </w:p>
     <w:p>
@@ -7107,19 +7097,187 @@
         <w:jc w:val="both"/>
       </w:pPr>
       <w:r>
-        <w:t xml:space="preserve">Análise de </w:t>
-      </w:r>
-      <w:r>
-        <w:t>p</w:t>
-      </w:r>
-      <w:r>
-        <w:t xml:space="preserve">onto </w:t>
-      </w:r>
-      <w:r>
-        <w:t>c</w:t>
-      </w:r>
-      <w:r>
-        <w:t>onjugado</w:t>
+        <w:t>Melhoria de PSNR</w:t>
+      </w:r>
+    </w:p>
+    <w:p>
+      <w:pPr>
+        <w:pStyle w:val="PargrafodaLista"/>
+        <w:ind w:left="851" w:firstLine="565"/>
+        <w:jc w:val="both"/>
+      </w:pPr>
+      <w:r>
+        <w:t>O PSNR é uma métrica de qualidade muito utilizada na comparação de imagens e vídeos que passaram por algum tipo de codificação.</w:t>
+      </w:r>
+      <w:r>
+        <w:t xml:space="preserve"> Sua fórmula não é complicada e está baseada na comparação pixel a pixel de duas imagens, retornando como resultado a similaridade entre elas. Por fazer apenas uma análise</w:t>
+      </w:r>
+      <w:r>
+        <w:t xml:space="preserve"> matemática</w:t>
+      </w:r>
+      <w:r>
+        <w:t xml:space="preserve"> entre pixels correspondentes, seu resultado é limitado em relação à qualidade subjetiva da imagem, isto é, uma imagem com baixo PSNR não significa necessariamente ser de baixa qualidade quando visualizada por uma pessoa.</w:t>
+      </w:r>
+    </w:p>
+    <w:p>
+      <w:pPr>
+        <w:pStyle w:val="PargrafodaLista"/>
+        <w:ind w:left="851" w:firstLine="565"/>
+        <w:jc w:val="both"/>
+      </w:pPr>
+      <w:r>
+        <w:t xml:space="preserve">Nos resultados obtidos e apresentados na </w:t>
+      </w:r>
+      <w:r>
+        <w:rPr>
+          <w:highlight w:val="yellow"/>
+        </w:rPr>
+        <w:t>Seção 4.3</w:t>
+      </w:r>
+      <w:r>
+        <w:t>, o PSNR se mostrou baixo, apresentando o valor de 34,524 dB numa escala de 0 a 100 dB.</w:t>
+      </w:r>
+      <w:r>
+        <w:t xml:space="preserve"> Entretanto, em uma análise subjetiva</w:t>
+      </w:r>
+      <w:r>
+        <w:t>,</w:t>
+      </w:r>
+      <w:r>
+        <w:t xml:space="preserve"> as imagens se mostraram de boa qualidade visual.</w:t>
+      </w:r>
+      <w:r>
+        <w:t xml:space="preserve"> </w:t>
+      </w:r>
+      <w:r>
+        <w:t xml:space="preserve">Mesmo assim, </w:t>
+      </w:r>
+      <w:r>
+        <w:t xml:space="preserve">o PSNR </w:t>
+      </w:r>
+      <w:r>
+        <w:t>será</w:t>
+      </w:r>
+      <w:r>
+        <w:t xml:space="preserve"> </w:t>
+      </w:r>
+      <w:r>
+        <w:t xml:space="preserve">um bom indicador </w:t>
+      </w:r>
+      <w:r>
+        <w:t>quando utilizado para fazer comparação e</w:t>
+      </w:r>
+      <w:r>
+        <w:t xml:space="preserve"> análise da técnica proposta em relação a outras </w:t>
+      </w:r>
+      <w:r>
+        <w:t xml:space="preserve">técnicas de compressão </w:t>
+      </w:r>
+      <w:r>
+        <w:t xml:space="preserve">disponíveis. Por isso, </w:t>
+      </w:r>
+      <w:r>
+        <w:t>melhorar seu resultado é importante</w:t>
+      </w:r>
+      <w:r>
+        <w:t xml:space="preserve"> e pode ser conseguido</w:t>
+      </w:r>
+      <w:r>
+        <w:t>.</w:t>
+      </w:r>
+    </w:p>
+    <w:p>
+      <w:pPr>
+        <w:pStyle w:val="PargrafodaLista"/>
+        <w:ind w:left="851" w:firstLine="565"/>
+        <w:jc w:val="both"/>
+      </w:pPr>
+      <w:r>
+        <w:t xml:space="preserve">No processo de conversão e reversão anaglífico mencionado na </w:t>
+      </w:r>
+      <w:r>
+        <w:rPr>
+          <w:highlight w:val="yellow"/>
+        </w:rPr>
+        <w:t>Seção 4.2</w:t>
+      </w:r>
+      <w:r>
+        <w:t xml:space="preserve"> e ilustrado nas </w:t>
+      </w:r>
+      <w:r>
+        <w:rPr>
+          <w:highlight w:val="yellow"/>
+        </w:rPr>
+        <w:t>Figuras Y e H</w:t>
+      </w:r>
+      <w:r>
+        <w:t xml:space="preserve">, há uma etapa de </w:t>
+      </w:r>
+      <w:r>
+        <w:t xml:space="preserve">mudança de espaço de cores do RGB para </w:t>
+      </w:r>
+      <w:r>
+        <w:t>YC</w:t>
+      </w:r>
+      <w:r>
+        <w:rPr>
+          <w:vertAlign w:val="subscript"/>
+        </w:rPr>
+        <w:t>b</w:t>
+      </w:r>
+      <w:r>
+        <w:t>C</w:t>
+      </w:r>
+      <w:r>
+        <w:rPr>
+          <w:vertAlign w:val="subscript"/>
+        </w:rPr>
+        <w:t>r</w:t>
+      </w:r>
+      <w:r>
+        <w:t xml:space="preserve"> e vice-versa</w:t>
+      </w:r>
+      <w:r>
+        <w:t>. Tal mudança envolve uma fórmula matemática aplicada a cada pixel que resulta em valores de ponto flutuante.</w:t>
+      </w:r>
+      <w:r>
+        <w:t xml:space="preserve"> O armazenamento destes valores em ponto flutuante acarreta em um aumento expressivo do arquivo final e, portanto, compromete a compressão desejada. Dessa forma, é necessário truncar estes valores para serem armazenados em variáveis de dados que utilizam menos espaço de armazenamento</w:t>
+      </w:r>
+      <w:r>
+        <w:t>. Isso resulta em perda tanto da precisão quanto dos valores que sejam maiores do que o limite permitido na variável</w:t>
+      </w:r>
+      <w:r>
+        <w:t>.</w:t>
+      </w:r>
+      <w:r>
+        <w:t xml:space="preserve"> Uma hipótese a ser estudada é se tal truncamento é uma das causas do baixo valor de PSNR (outra causa é presença de </w:t>
+      </w:r>
+      <w:r>
+        <w:rPr>
+          <w:i/>
+        </w:rPr>
+        <w:t>ghosting</w:t>
+      </w:r>
+      <w:r>
+        <w:t xml:space="preserve"> e é analisada na </w:t>
+      </w:r>
+      <w:r>
+        <w:rPr>
+          <w:highlight w:val="yellow"/>
+        </w:rPr>
+        <w:t>Seção 5.3</w:t>
+      </w:r>
+      <w:r>
+        <w:t>).</w:t>
+      </w:r>
+      <w:r>
+        <w:t xml:space="preserve"> Para isso, devem ser estudadas novas estratégias e estruturas de dados que consigam armazenar mais valores</w:t>
+      </w:r>
+      <w:r>
+        <w:t xml:space="preserve"> e</w:t>
+      </w:r>
+      <w:r>
+        <w:t xml:space="preserve"> com mais precisão, buscando encontrar uma que resulte em um bom balanço entre o PSNR e a taxa de compressão. </w:t>
       </w:r>
     </w:p>
     <w:p>
@@ -7132,7 +7290,223 @@
         <w:jc w:val="both"/>
       </w:pPr>
       <w:r>
+        <w:t xml:space="preserve">Análise de </w:t>
+      </w:r>
+      <w:r>
+        <w:t>p</w:t>
+      </w:r>
+      <w:r>
+        <w:t xml:space="preserve">onto </w:t>
+      </w:r>
+      <w:r>
+        <w:t>c</w:t>
+      </w:r>
+      <w:r>
+        <w:t>onjugado</w:t>
+      </w:r>
+    </w:p>
+    <w:p>
+      <w:pPr>
+        <w:pStyle w:val="PargrafodaLista"/>
+        <w:ind w:left="792"/>
+        <w:jc w:val="both"/>
+      </w:pPr>
+      <w:r>
+        <w:t>Falar como o ghosting influencia tanto no valor do psnr quanto na qualidade visual da imagem.</w:t>
+      </w:r>
+    </w:p>
+    <w:p>
+      <w:pPr>
+        <w:pStyle w:val="PargrafodaLista"/>
+        <w:ind w:left="792"/>
+        <w:jc w:val="both"/>
+      </w:pPr>
+      <w:r>
+        <w:t>Mostrar uma figura da base para ilustrar os efeitos de ghosting.</w:t>
+      </w:r>
+    </w:p>
+    <w:p>
+      <w:pPr>
+        <w:pStyle w:val="PargrafodaLista"/>
+        <w:numPr>
+          <w:ilvl w:val="1"/>
+          <w:numId w:val="1"/>
+        </w:numPr>
+        <w:jc w:val="both"/>
+      </w:pPr>
+      <w:r>
+        <w:lastRenderedPageBreak/>
+        <w:t>Avaliações Objetiva e Subjetiva</w:t>
+      </w:r>
+    </w:p>
+    <w:p>
+      <w:pPr>
+        <w:pStyle w:val="PargrafodaLista"/>
+        <w:ind w:left="792"/>
+        <w:jc w:val="both"/>
+      </w:pPr>
+      <w:r>
+        <w:t>Dar mais detalhes do MOS.</w:t>
+      </w:r>
+      <w:bookmarkStart w:id="0" w:name="_GoBack"/>
+      <w:bookmarkEnd w:id="0"/>
+    </w:p>
+    <w:p>
+      <w:pPr>
+        <w:pStyle w:val="PargrafodaLista"/>
+        <w:numPr>
+          <w:ilvl w:val="1"/>
+          <w:numId w:val="1"/>
+        </w:numPr>
+        <w:jc w:val="both"/>
+      </w:pPr>
+      <w:r>
         <w:t>Cronograma</w:t>
+      </w:r>
+    </w:p>
+    <w:p>
+      <w:pPr>
+        <w:pStyle w:val="PargrafodaLista"/>
+        <w:numPr>
+          <w:ilvl w:val="1"/>
+          <w:numId w:val="1"/>
+        </w:numPr>
+        <w:jc w:val="both"/>
+      </w:pPr>
+      <w:r>
+        <w:t>Considerações finais</w:t>
+      </w:r>
+    </w:p>
+    <w:p>
+      <w:pPr>
+        <w:pStyle w:val="PargrafodaLista"/>
+        <w:ind w:left="792" w:firstLine="624"/>
+        <w:jc w:val="both"/>
+      </w:pPr>
+      <w:r>
+        <w:t>Os resultados deste mestrado pretendem contribuir na área de compressão</w:t>
+      </w:r>
+      <w:r>
+        <w:t xml:space="preserve"> digital</w:t>
+      </w:r>
+      <w:r>
+        <w:t xml:space="preserve">, em especial </w:t>
+      </w:r>
+      <w:r>
+        <w:t xml:space="preserve">a compressão de imagens e </w:t>
+      </w:r>
+      <w:r>
+        <w:t xml:space="preserve">vídeos estereoscópicos. A técnica apresentada é inovadora, pois </w:t>
+      </w:r>
+      <w:r>
+        <w:t xml:space="preserve">se utiliza </w:t>
+      </w:r>
+      <w:r>
+        <w:t>d</w:t>
+      </w:r>
+      <w:r>
+        <w:t>o modelo anaglífico</w:t>
+      </w:r>
+      <w:r>
+        <w:t xml:space="preserve"> para gerar grande compressão no volume de dados</w:t>
+      </w:r>
+      <w:r>
+        <w:t>, e é pioneira na criação de uma técnica de reversão</w:t>
+      </w:r>
+      <w:r>
+        <w:t>, até então não estudada</w:t>
+      </w:r>
+      <w:r>
+        <w:t xml:space="preserve">. O </w:t>
+      </w:r>
+      <w:r>
+        <w:t xml:space="preserve">arquivo </w:t>
+      </w:r>
+      <w:r>
+        <w:t xml:space="preserve">comprimido gerado </w:t>
+      </w:r>
+      <w:r>
+        <w:t xml:space="preserve">pode </w:t>
+      </w:r>
+      <w:r>
+        <w:t>ser decodificado e utilizado pelos diferentes tipos de visualização estereoscó</w:t>
+      </w:r>
+      <w:r>
+        <w:t xml:space="preserve">pica </w:t>
+      </w:r>
+      <w:r>
+        <w:t>atuais</w:t>
+      </w:r>
+      <w:r>
+        <w:t>, possibilitando tanto</w:t>
+      </w:r>
+      <w:r>
+        <w:t xml:space="preserve"> independência </w:t>
+      </w:r>
+      <w:r>
+        <w:t>quanto</w:t>
+      </w:r>
+      <w:r>
+        <w:t xml:space="preserve"> interoperabilidade </w:t>
+      </w:r>
+      <w:r>
+        <w:t>na utilização da técnica</w:t>
+      </w:r>
+      <w:r>
+        <w:t xml:space="preserve"> por qualquer sistema de visualização</w:t>
+      </w:r>
+      <w:r>
+        <w:t>.</w:t>
+      </w:r>
+    </w:p>
+    <w:p>
+      <w:pPr>
+        <w:pStyle w:val="PargrafodaLista"/>
+        <w:ind w:left="792" w:firstLine="624"/>
+        <w:jc w:val="both"/>
+      </w:pPr>
+      <w:r>
+        <w:t xml:space="preserve">Ao término deste mestrado, pretende-se obter uma técnica bem testada e que gere imagens e vídeo comprimidos e com boa qualidade. Pretende-se também divulgar os resultados em periódicos e revistas conhecidos da área. </w:t>
+      </w:r>
+      <w:r>
+        <w:t>Por fim, pretende-se criar um software a ser disponibilizado para que qualquer usuário possa utilizá-lo para comprimir imagens e vídeos est</w:t>
+      </w:r>
+      <w:r>
+        <w:t>e</w:t>
+      </w:r>
+      <w:r>
+        <w:t>reos</w:t>
+      </w:r>
+      <w:r>
+        <w:t>cópicos</w:t>
+      </w:r>
+      <w:r>
+        <w:t xml:space="preserve"> utilizando da técnica desenvolvida</w:t>
+      </w:r>
+      <w:r>
+        <w:t>.</w:t>
+      </w:r>
+    </w:p>
+    <w:p>
+      <w:pPr>
+        <w:pStyle w:val="PargrafodaLista"/>
+        <w:ind w:left="792" w:firstLine="624"/>
+        <w:jc w:val="both"/>
+      </w:pPr>
+      <w:r>
+        <w:t>Vale lembrar</w:t>
+      </w:r>
+      <w:r>
+        <w:t xml:space="preserve"> que este é apenas um elo da cadeia. Mais compressão pode ser obtida em outras etapas do processo de compressão de imagens e vídeos, tais como os aspectos da redundância espacial e temporal.</w:t>
+      </w:r>
+      <w:r>
+        <w:t xml:space="preserve"> </w:t>
+      </w:r>
+      <w:r>
+        <w:rPr>
+          <w:highlight w:val="yellow"/>
+        </w:rPr>
+        <w:t>[Seria bom falar do modelo como um todo que está sendo pensado, utilizando tanto os trabalhos do professor e do Léo quanto o meu?]</w:t>
       </w:r>
     </w:p>
     <w:p>
@@ -7146,6 +7520,20 @@
       </w:pPr>
       <w:r>
         <w:t>Referências</w:t>
+      </w:r>
+    </w:p>
+    <w:p>
+      <w:pPr>
+        <w:jc w:val="both"/>
+      </w:pPr>
+      <w:r>
+        <w:t xml:space="preserve">Glossário </w:t>
+      </w:r>
+      <w:r>
+        <w:rPr>
+          <w:highlight w:val="yellow"/>
+        </w:rPr>
+        <w:t>[é necessário?]</w:t>
       </w:r>
     </w:p>
     <w:sectPr>

</xml_diff>

<commit_message>
Mestrado - Arrumando referências
</commit_message>
<xml_diff>
--- a/1-Meus-Artigos/Qualificacao/Qualificacao.docx
+++ b/1-Meus-Artigos/Qualificacao/Qualificacao.docx
@@ -150,82 +150,68 @@
         <w:t>para 3D</w:t>
       </w:r>
       <w:r>
-        <w:t xml:space="preserve">. O sucesso voltou novamente com a estreia de </w:t>
+        <w:t>. O sucesso voltou novamente com a estreia de Avatar em 2009</w:t>
+      </w:r>
+      <w:r>
+        <w:t>, cujo custo de produção foi alto, sendo um dos fatores a tecnologia desenvolvida</w:t>
+      </w:r>
+      <w:r>
+        <w:t xml:space="preserve"> para captura, tratamento e produção</w:t>
+      </w:r>
+      <w:r>
+        <w:t xml:space="preserve"> e reprodução</w:t>
+      </w:r>
+      <w:r>
+        <w:t xml:space="preserve"> de imagens digitais</w:t>
+      </w:r>
+      <w:r>
+        <w:t>.</w:t>
+      </w:r>
+      <w:r>
+        <w:t xml:space="preserve"> Do lado da indústria, é também observável o avanço nas pesquisas para criação de televisores e </w:t>
+      </w:r>
+      <w:r>
+        <w:rPr>
+          <w:i/>
+        </w:rPr>
+        <w:t>displays</w:t>
+      </w:r>
+      <w:r>
+        <w:t xml:space="preserve"> que reproduzam conteúdos 3D de alta qualidade e </w:t>
+      </w:r>
+      <w:r>
+        <w:t>definição</w:t>
+      </w:r>
+      <w:r>
+        <w:t>, com ou sem a necessidade de óculos</w:t>
+      </w:r>
+      <w:r>
+        <w:t xml:space="preserve"> </w:t>
+      </w:r>
+      <w:r>
+        <w:t>(</w:t>
+      </w:r>
+      <w:proofErr w:type="gramStart"/>
+      <w:r>
+        <w:t>LG,</w:t>
+      </w:r>
+      <w:proofErr w:type="gramEnd"/>
+      <w:r>
+        <w:t>2011;</w:t>
+      </w:r>
+      <w:r>
+        <w:t xml:space="preserve"> </w:t>
       </w:r>
       <w:proofErr w:type="spellStart"/>
       <w:r>
-        <w:t>Avatar</w:t>
+        <w:t>Mendiburu</w:t>
       </w:r>
       <w:proofErr w:type="spellEnd"/>
       <w:r>
-        <w:t xml:space="preserve"> em 2009</w:t>
-      </w:r>
-      <w:r>
-        <w:t>, cujo custo de produção foi alto, sendo um dos fatores a tecnologia desenvolvida</w:t>
-      </w:r>
-      <w:r>
-        <w:t xml:space="preserve"> para captura, tratamento e produção</w:t>
-      </w:r>
-      <w:r>
-        <w:t xml:space="preserve"> e reprodução</w:t>
-      </w:r>
-      <w:r>
-        <w:t xml:space="preserve"> de imagens digitais</w:t>
-      </w:r>
-      <w:r>
-        <w:t>.</w:t>
-      </w:r>
-      <w:r>
-        <w:t xml:space="preserve"> Do lado da indústria, é também observável o avanço nas pesquisas para criação de televisores e </w:t>
-      </w:r>
-      <w:r>
-        <w:rPr>
-          <w:i/>
-        </w:rPr>
-        <w:t>displays</w:t>
-      </w:r>
-      <w:r>
-        <w:t xml:space="preserve"> que reproduzam conteúdos 3D de alta qualidade e </w:t>
-      </w:r>
-      <w:r>
-        <w:t>definição</w:t>
-      </w:r>
-      <w:r>
-        <w:t>, com ou sem a necessidade de óculos</w:t>
-      </w:r>
-      <w:r>
-        <w:t xml:space="preserve"> </w:t>
-      </w:r>
-      <w:r>
-        <w:t>(</w:t>
-      </w:r>
-      <w:proofErr w:type="gramStart"/>
-      <w:r>
-        <w:t>LG,</w:t>
-      </w:r>
-      <w:proofErr w:type="gramEnd"/>
-      <w:r>
-        <w:t>2011;</w:t>
-      </w:r>
-      <w:r>
-        <w:t xml:space="preserve"> </w:t>
-      </w:r>
-      <w:proofErr w:type="spellStart"/>
-      <w:r>
-        <w:t>Mendiburu</w:t>
-      </w:r>
-      <w:proofErr w:type="spellEnd"/>
-      <w:r>
         <w:t>, 2009;</w:t>
       </w:r>
       <w:r>
-        <w:t xml:space="preserve"> Nintendo, 2011; </w:t>
-      </w:r>
-      <w:r>
-        <w:t>Sony, 201</w:t>
-      </w:r>
-      <w:r>
-        <w:t>1</w:t>
+        <w:t xml:space="preserve"> Nintendo, 2011; Sony, 2011</w:t>
       </w:r>
       <w:r>
         <w:t>).</w:t>
@@ -548,8 +534,6 @@
       <w:r>
         <w:t>, 2009). A</w:t>
       </w:r>
-      <w:bookmarkStart w:id="0" w:name="_GoBack"/>
-      <w:bookmarkEnd w:id="0"/>
       <w:r>
         <w:t xml:space="preserve">lém disso, </w:t>
       </w:r>
@@ -569,20 +553,9 @@
         <w:t>m</w:t>
       </w:r>
       <w:r>
-        <w:t xml:space="preserve"> a correta percepção de profundidade em alguns casos, notadamente em vídeo </w:t>
-      </w:r>
-      <w:proofErr w:type="spellStart"/>
-      <w:r>
-        <w:t>anaglíficos</w:t>
-      </w:r>
-      <w:proofErr w:type="spellEnd"/>
-      <w:r>
-        <w:t xml:space="preserve"> </w:t>
-      </w:r>
-      <w:r>
-        <w:rPr>
-          <w:highlight w:val="yellow"/>
-        </w:rPr>
+        <w:t xml:space="preserve"> a correta percepção de profundidade em alguns casos, notadamente em vídeo anaglíficos </w:t>
+      </w:r>
+      <w:r>
         <w:t>(Andrade &amp; Goularte, 2009)</w:t>
       </w:r>
       <w:r>
@@ -901,16 +874,11 @@
       <w:r>
         <w:t xml:space="preserve">Informações </w:t>
       </w:r>
-      <w:proofErr w:type="spellStart"/>
       <w:r>
         <w:t>o</w:t>
       </w:r>
       <w:r>
-        <w:t>culo</w:t>
-      </w:r>
-      <w:proofErr w:type="spellEnd"/>
-      <w:r>
-        <w:t>-motoras</w:t>
+        <w:t>culo-motoras</w:t>
       </w:r>
     </w:p>
     <w:p>
@@ -1133,20 +1101,20 @@
         </w:numPr>
         <w:jc w:val="both"/>
       </w:pPr>
+      <w:r>
+        <w:t>Subamostragem de</w:t>
+      </w:r>
+      <w:r>
+        <w:t xml:space="preserve"> </w:t>
+      </w:r>
       <w:proofErr w:type="spellStart"/>
       <w:r>
-        <w:t>Subamostragem</w:t>
+        <w:t>c</w:t>
+      </w:r>
+      <w:r>
+        <w:t>rominância</w:t>
       </w:r>
       <w:proofErr w:type="spellEnd"/>
-      <w:r>
-        <w:t xml:space="preserve"> de</w:t>
-      </w:r>
-      <w:r>
-        <w:t xml:space="preserve"> c</w:t>
-      </w:r>
-      <w:r>
-        <w:t>rominância</w:t>
-      </w:r>
     </w:p>
     <w:p>
       <w:pPr>
@@ -1368,9 +1336,11 @@
       <w:r>
         <w:t xml:space="preserve">Problema do tamanho do arquivo, problema do </w:t>
       </w:r>
+      <w:proofErr w:type="spellStart"/>
       <w:r>
         <w:t>anáglifo</w:t>
       </w:r>
+      <w:proofErr w:type="spellEnd"/>
       <w:r>
         <w:t xml:space="preserve">, problema do </w:t>
       </w:r>
@@ -2103,10 +2073,18 @@
       </w:r>
       <w:proofErr w:type="gramEnd"/>
       <w:r>
-        <w:t xml:space="preserve"> e armazenar somente as informações referentes à crominância (</w:t>
+        <w:t xml:space="preserve"> e armazenar somente as informações referentes à </w:t>
       </w:r>
       <w:proofErr w:type="spellStart"/>
       <w:r>
+        <w:t>crominância</w:t>
+      </w:r>
+      <w:proofErr w:type="spellEnd"/>
+      <w:r>
+        <w:t xml:space="preserve"> (</w:t>
+      </w:r>
+      <w:proofErr w:type="spellStart"/>
+      <w:r>
         <w:t>C</w:t>
       </w:r>
       <w:r>
@@ -2204,7 +2182,15 @@
       </w:r>
       <w:proofErr w:type="spellEnd"/>
       <w:r>
-        <w:t xml:space="preserve"> de crominância, reduzindo ainda mais o volume de dados a ser armazenado</w:t>
+        <w:t xml:space="preserve"> de </w:t>
+      </w:r>
+      <w:proofErr w:type="spellStart"/>
+      <w:r>
+        <w:t>crominância</w:t>
+      </w:r>
+      <w:proofErr w:type="spellEnd"/>
+      <w:r>
+        <w:t>, reduzindo ainda mais o volume de dados a ser armazenado</w:t>
       </w:r>
       <w:r>
         <w:t xml:space="preserve"> na Tabela de Índice de Cores</w:t>
@@ -2276,16 +2262,10 @@
         <w:t>anáglifo</w:t>
       </w:r>
       <w:r>
-        <w:t xml:space="preserve"> verde-magenta foi escolhido por ter se mostrado com os melhores resultados pelo trabalho de </w:t>
-      </w:r>
-      <w:r>
-        <w:rPr>
-          <w:highlight w:val="yellow"/>
-        </w:rPr>
-        <w:t>Léo</w:t>
-      </w:r>
-      <w:r>
-        <w:t>.</w:t>
+        <w:t xml:space="preserve"> verde-magenta foi escolhido por ter se mostrado com os melhores resultados pelo trabalho de</w:t>
+      </w:r>
+      <w:r>
+        <w:t xml:space="preserve"> Andrada &amp; Goularte (2010).</w:t>
       </w:r>
       <w:r>
         <w:t xml:space="preserve"> Começa então o processo de construção da Tabela de Índice de Cores, através da conversão do </w:t>
@@ -2296,6 +2276,7 @@
       <w:r>
         <w:t xml:space="preserve"> complementar do espaço de cores RGB para </w:t>
       </w:r>
+      <w:proofErr w:type="spellStart"/>
       <w:proofErr w:type="gramStart"/>
       <w:r>
         <w:t>YC</w:t>
@@ -2315,6 +2296,7 @@
         </w:rPr>
         <w:t>r</w:t>
       </w:r>
+      <w:proofErr w:type="spellEnd"/>
       <w:proofErr w:type="gramEnd"/>
       <w:r>
         <w:t>, passando</w:t>
@@ -2334,13 +2316,42 @@
       </w:r>
       <w:proofErr w:type="spellEnd"/>
       <w:r>
-        <w:t xml:space="preserve"> de crominância 4:2:2</w:t>
-      </w:r>
-      <w:r>
-        <w:t xml:space="preserve">. Logo após, descartamos as informações de Y e armazenamos somente </w:t>
+        <w:t xml:space="preserve"> de </w:t>
       </w:r>
       <w:proofErr w:type="spellStart"/>
       <w:r>
+        <w:t>crominância</w:t>
+      </w:r>
+      <w:proofErr w:type="spellEnd"/>
+      <w:r>
+        <w:t xml:space="preserve"> 4:2:2</w:t>
+      </w:r>
+      <w:r>
+        <w:t xml:space="preserve">, considerada por Andrade &amp; Goularte (2010) como a melhor alternativa </w:t>
+      </w:r>
+      <w:r>
+        <w:t>em conjunto com o</w:t>
+      </w:r>
+      <w:r>
+        <w:t xml:space="preserve"> </w:t>
+      </w:r>
+      <w:proofErr w:type="spellStart"/>
+      <w:r>
+        <w:t>anáglifo</w:t>
+      </w:r>
+      <w:proofErr w:type="spellEnd"/>
+      <w:r>
+        <w:t xml:space="preserve"> verde-magenta</w:t>
+      </w:r>
+      <w:r>
+        <w:t xml:space="preserve">. Logo após, descartamos as informações de Y e armazenamos </w:t>
+      </w:r>
+      <w:r>
+        <w:lastRenderedPageBreak/>
+        <w:t xml:space="preserve">somente </w:t>
+      </w:r>
+      <w:proofErr w:type="spellStart"/>
+      <w:r>
         <w:t>C</w:t>
       </w:r>
       <w:r>
@@ -2378,11 +2389,7 @@
         <w:t xml:space="preserve"> principal.</w:t>
       </w:r>
       <w:r>
-        <w:t xml:space="preserve"> Observe que as informações de Y podem ser descartadas, pois trazem apenas dados </w:t>
-      </w:r>
-      <w:r>
-        <w:lastRenderedPageBreak/>
-        <w:t xml:space="preserve">relacionados à </w:t>
+        <w:t xml:space="preserve"> Observe que as informações de Y podem ser descartadas, pois trazem apenas dados relacionados à </w:t>
       </w:r>
       <w:proofErr w:type="spellStart"/>
       <w:r>
@@ -2481,9 +2488,11 @@
       <w:r>
         <w:t xml:space="preserve">do </w:t>
       </w:r>
+      <w:proofErr w:type="spellStart"/>
       <w:r>
         <w:t>anáglifo</w:t>
       </w:r>
+      <w:proofErr w:type="spellEnd"/>
       <w:r>
         <w:t xml:space="preserve"> principal. Em conjunto com os dados da Tabela de Índice de Cores, utilizamos o Y’ para reconstruir o </w:t>
       </w:r>
@@ -2614,7 +2623,15 @@
       </w:r>
       <w:proofErr w:type="spellEnd"/>
       <w:r>
-        <w:t xml:space="preserve"> de crominância </w:t>
+        <w:t xml:space="preserve"> de </w:t>
+      </w:r>
+      <w:proofErr w:type="spellStart"/>
+      <w:r>
+        <w:t>crominância</w:t>
+      </w:r>
+      <w:proofErr w:type="spellEnd"/>
+      <w:r>
+        <w:t xml:space="preserve"> </w:t>
       </w:r>
       <w:proofErr w:type="gramStart"/>
       <w:r>
@@ -2638,13 +2655,21 @@
       </w:r>
       <w:proofErr w:type="spellEnd"/>
       <w:r>
-        <w:t xml:space="preserve"> e 4 de crominânc</w:t>
+        <w:t xml:space="preserve"> e 4 de </w:t>
+      </w:r>
+      <w:proofErr w:type="spellStart"/>
+      <w:r>
+        <w:t>crominânc</w:t>
       </w:r>
       <w:r>
         <w:t>i</w:t>
       </w:r>
       <w:r>
-        <w:t xml:space="preserve">a (2 de </w:t>
+        <w:t>a</w:t>
+      </w:r>
+      <w:proofErr w:type="spellEnd"/>
+      <w:r>
+        <w:t xml:space="preserve"> (2 de </w:t>
       </w:r>
       <w:proofErr w:type="spellStart"/>
       <w:r>
@@ -2736,12 +2761,10 @@
       <w:r>
         <w:t xml:space="preserve">a biblioteca </w:t>
       </w:r>
-      <w:proofErr w:type="spellStart"/>
       <w:proofErr w:type="gramStart"/>
       <w:r>
         <w:t>OpenCV</w:t>
       </w:r>
-      <w:proofErr w:type="spellEnd"/>
       <w:proofErr w:type="gramEnd"/>
       <w:r>
         <w:rPr>
@@ -2768,10 +2791,15 @@
         <w:t xml:space="preserve">. Estas imagens foram retiradas da base construída por </w:t>
       </w:r>
       <w:r>
-        <w:rPr>
-          <w:highlight w:val="yellow"/>
-        </w:rPr>
-        <w:t>Andrade e Goularte</w:t>
+        <w:t xml:space="preserve">Andrade </w:t>
+      </w:r>
+      <w:proofErr w:type="gramStart"/>
+      <w:r>
+        <w:t>et</w:t>
+      </w:r>
+      <w:proofErr w:type="gramEnd"/>
+      <w:r>
+        <w:t xml:space="preserve"> al. (2010)</w:t>
       </w:r>
       <w:r>
         <w:t xml:space="preserve">, disponível em </w:t>
@@ -2853,24 +2881,15 @@
         <w:t xml:space="preserve">muito utilizada na análise de compressão de imagens </w:t>
       </w:r>
       <w:r>
-        <w:rPr>
-          <w:highlight w:val="yellow"/>
-        </w:rPr>
-        <w:t xml:space="preserve">[Referência </w:t>
+        <w:t>(</w:t>
       </w:r>
       <w:proofErr w:type="spellStart"/>
       <w:r>
-        <w:rPr>
-          <w:highlight w:val="yellow"/>
-        </w:rPr>
         <w:t>Winkler</w:t>
       </w:r>
       <w:proofErr w:type="spellEnd"/>
       <w:r>
-        <w:rPr>
-          <w:highlight w:val="yellow"/>
-        </w:rPr>
-        <w:t>]</w:t>
+        <w:t>, 2005)</w:t>
       </w:r>
       <w:r>
         <w:t xml:space="preserve"> </w:t>
@@ -2989,6 +3008,7 @@
                 <w:color w:val="000000"/>
                 <w:lang w:eastAsia="pt-BR"/>
               </w:rPr>
+              <w:lastRenderedPageBreak/>
               <w:t>ID</w:t>
             </w:r>
           </w:p>
@@ -3035,7 +3055,6 @@
                 <w:color w:val="000000"/>
                 <w:lang w:eastAsia="pt-BR"/>
               </w:rPr>
-              <w:lastRenderedPageBreak/>
               <w:t>Tabela</w:t>
             </w:r>
           </w:p>
@@ -3063,17 +3082,7 @@
                 <w:color w:val="000000"/>
                 <w:lang w:eastAsia="pt-BR"/>
               </w:rPr>
-              <w:lastRenderedPageBreak/>
-              <w:t xml:space="preserve">Redução com a </w:t>
-            </w:r>
-            <w:r>
-              <w:rPr>
-                <w:rFonts w:ascii="Calibri" w:eastAsia="Times New Roman" w:hAnsi="Calibri" w:cs="Calibri"/>
-                <w:color w:val="000000"/>
-                <w:lang w:eastAsia="pt-BR"/>
-              </w:rPr>
-              <w:lastRenderedPageBreak/>
-              <w:t>Tabela</w:t>
+              <w:t>Redução com a Tabela</w:t>
             </w:r>
           </w:p>
         </w:tc>
@@ -3100,17 +3109,7 @@
                 <w:color w:val="000000"/>
                 <w:lang w:eastAsia="pt-BR"/>
               </w:rPr>
-              <w:lastRenderedPageBreak/>
-              <w:t xml:space="preserve">Overhead da </w:t>
-            </w:r>
-            <w:r>
-              <w:rPr>
-                <w:rFonts w:ascii="Calibri" w:eastAsia="Times New Roman" w:hAnsi="Calibri" w:cs="Calibri"/>
-                <w:color w:val="000000"/>
-                <w:lang w:eastAsia="pt-BR"/>
-              </w:rPr>
-              <w:lastRenderedPageBreak/>
-              <w:t>Tabela</w:t>
+              <w:t>Overhead da Tabela</w:t>
             </w:r>
           </w:p>
         </w:tc>
@@ -3137,7 +3136,6 @@
                 <w:color w:val="000000"/>
                 <w:lang w:eastAsia="pt-BR"/>
               </w:rPr>
-              <w:lastRenderedPageBreak/>
               <w:t>PSNR médio</w:t>
             </w:r>
             <w:r>
@@ -3146,16 +3144,7 @@
                 <w:color w:val="000000"/>
                 <w:lang w:eastAsia="pt-BR"/>
               </w:rPr>
-              <w:t xml:space="preserve"> </w:t>
-            </w:r>
-            <w:r>
-              <w:rPr>
-                <w:rFonts w:ascii="Calibri" w:eastAsia="Times New Roman" w:hAnsi="Calibri" w:cs="Calibri"/>
-                <w:color w:val="000000"/>
-                <w:lang w:eastAsia="pt-BR"/>
-              </w:rPr>
-              <w:lastRenderedPageBreak/>
-              <w:t>(</w:t>
+              <w:t xml:space="preserve"> (</w:t>
             </w:r>
             <w:proofErr w:type="gramStart"/>
             <w:r>
@@ -3207,7 +3196,6 @@
                 <w:color w:val="000000"/>
                 <w:lang w:eastAsia="pt-BR"/>
               </w:rPr>
-              <w:lastRenderedPageBreak/>
               <w:t>arv01.bmp</w:t>
             </w:r>
           </w:p>
@@ -7810,42 +7798,31 @@
         <w:t xml:space="preserve"> </w:t>
       </w:r>
       <w:r>
-        <w:t xml:space="preserve">em dados de ponto flutuante, que são truncados na criação do arquivo final. </w:t>
+        <w:t xml:space="preserve">em dados de ponto flutuante, que são truncados na criação do arquivo </w:t>
+      </w:r>
+      <w:r>
+        <w:lastRenderedPageBreak/>
+        <w:t xml:space="preserve">final. </w:t>
       </w:r>
       <w:r>
         <w:t xml:space="preserve">Segundo </w:t>
       </w:r>
       <w:proofErr w:type="spellStart"/>
-      <w:proofErr w:type="gramStart"/>
-      <w:r>
-        <w:rPr>
-          <w:highlight w:val="yellow"/>
-        </w:rPr>
+      <w:r>
         <w:t>Winkler</w:t>
       </w:r>
       <w:proofErr w:type="spellEnd"/>
       <w:r>
-        <w:rPr>
-          <w:highlight w:val="yellow"/>
-        </w:rPr>
-        <w:t>(</w:t>
-      </w:r>
-      <w:proofErr w:type="gramEnd"/>
-      <w:r>
-        <w:rPr>
-          <w:highlight w:val="yellow"/>
-        </w:rPr>
-        <w:t>2004)</w:t>
-      </w:r>
-      <w:r>
-        <w:t xml:space="preserve">, </w:t>
-      </w:r>
-      <w:r>
-        <w:t xml:space="preserve">o PSNR não possui a palavra final em termos de </w:t>
-      </w:r>
-      <w:r>
-        <w:lastRenderedPageBreak/>
-        <w:t>qualidade de imagem, já que não leva em conta a percepção visual humana, apenas fórmulas matemáticas envolvendo sinais.</w:t>
+        <w:t xml:space="preserve"> </w:t>
+      </w:r>
+      <w:r>
+        <w:t>(2004),</w:t>
+      </w:r>
+      <w:r>
+        <w:t xml:space="preserve"> </w:t>
+      </w:r>
+      <w:r>
+        <w:t>o PSNR não possui a palavra final em termos de qualidade de imagem, já que não leva em conta a percepção visual humana, apenas fórmulas matemáticas envolvendo sinais.</w:t>
       </w:r>
       <w:r>
         <w:t xml:space="preserve"> Por isso, foi também analisada a </w:t>
@@ -7958,7 +7935,15 @@
       </w:r>
       <w:proofErr w:type="spellEnd"/>
       <w:r>
-        <w:t xml:space="preserve"> do anáglifo principal para reconstruir o complementar, uma vez que este</w:t>
+        <w:t xml:space="preserve"> do </w:t>
+      </w:r>
+      <w:proofErr w:type="spellStart"/>
+      <w:r>
+        <w:t>anáglifo</w:t>
+      </w:r>
+      <w:proofErr w:type="spellEnd"/>
+      <w:r>
+        <w:t xml:space="preserve"> principal para reconstruir o complementar, uma vez que este</w:t>
       </w:r>
       <w:r>
         <w:t>s</w:t>
@@ -8315,7 +8300,11 @@
         <w:t>quando utilizado para fazer comparação e</w:t>
       </w:r>
       <w:r>
-        <w:t xml:space="preserve"> análise da técnica proposta em relação a outras </w:t>
+        <w:t xml:space="preserve"> análise da </w:t>
+      </w:r>
+      <w:r>
+        <w:lastRenderedPageBreak/>
+        <w:t xml:space="preserve">técnica proposta em relação a outras </w:t>
       </w:r>
       <w:r>
         <w:t xml:space="preserve">técnicas de compressão </w:t>
@@ -8340,7 +8329,6 @@
         <w:jc w:val="both"/>
       </w:pPr>
       <w:r>
-        <w:lastRenderedPageBreak/>
         <w:t xml:space="preserve">No processo de conversão e reversão anaglífico mencionado na </w:t>
       </w:r>
       <w:r>
@@ -8727,6 +8715,7 @@
       </w:pPr>
       <w:proofErr w:type="gramStart"/>
       <w:r>
+        <w:lastRenderedPageBreak/>
         <w:t xml:space="preserve">Avaliações </w:t>
       </w:r>
       <w:r>
@@ -8753,7 +8742,6 @@
         <w:jc w:val="both"/>
       </w:pPr>
       <w:r>
-        <w:lastRenderedPageBreak/>
         <w:t>A avaliação objetiva continuará sendo feita através do cálculo do PSNR. O cálculo é feito utilizando-se a versão gratuita do programa chamado MSU VMQT (</w:t>
       </w:r>
       <w:proofErr w:type="spellStart"/>
@@ -8856,27 +8844,15 @@
         <w:t xml:space="preserve"> Score)</w:t>
       </w:r>
       <w:r>
-        <w:t xml:space="preserve"> </w:t>
-      </w:r>
-      <w:r>
-        <w:rPr>
-          <w:highlight w:val="yellow"/>
-        </w:rPr>
-        <w:t xml:space="preserve">[Livro do </w:t>
+        <w:t xml:space="preserve"> (</w:t>
       </w:r>
       <w:proofErr w:type="spellStart"/>
       <w:r>
-        <w:rPr>
-          <w:highlight w:val="yellow"/>
-        </w:rPr>
         <w:t>Winkler</w:t>
       </w:r>
       <w:proofErr w:type="spellEnd"/>
       <w:r>
-        <w:rPr>
-          <w:highlight w:val="yellow"/>
-        </w:rPr>
-        <w:t>]</w:t>
+        <w:t>, 2005)</w:t>
       </w:r>
       <w:r>
         <w:t xml:space="preserve">, isto é, a média das notas dadas por avaliadores em uma sessão de testes. Com isso, é necessário </w:t>
@@ -8910,10 +8886,10 @@
         <w:t xml:space="preserve"> </w:t>
       </w:r>
       <w:r>
-        <w:rPr>
-          <w:highlight w:val="yellow"/>
-        </w:rPr>
-        <w:t>(ITU, 2004; ITU, 2008)</w:t>
+        <w:t xml:space="preserve">(2004; </w:t>
+      </w:r>
+      <w:r>
+        <w:t>2008)</w:t>
       </w:r>
       <w:r>
         <w:t>.  Inicialmente montam-se estruturas de vídeo</w:t>
@@ -9088,6 +9064,7 @@
         <w:jc w:val="both"/>
       </w:pPr>
       <w:r>
+        <w:lastRenderedPageBreak/>
         <w:t>Estudo de novas estruturas de dados que ajudem na melhoria do PSNR, sem afetar a taxa de compressão obtida.</w:t>
       </w:r>
     </w:p>
@@ -9101,7 +9078,6 @@
         <w:jc w:val="both"/>
       </w:pPr>
       <w:r>
-        <w:lastRenderedPageBreak/>
         <w:t>Estudo da correlação de imagens e criação do algoritmo visando remover ou atenuar as imperfeições encontradas nos resultados já obtidos com atividades realizadas</w:t>
       </w:r>
       <w:r>
@@ -13789,14 +13765,14 @@
         <w:jc w:val="both"/>
       </w:pPr>
       <w:r>
-        <w:t xml:space="preserve">Ao término deste mestrado, pretende-se obter uma técnica bem testada e que gere imagens e vídeo comprimidos e com boa qualidade. Pretende-se também divulgar os resultados em periódicos e revistas conhecidos da área. </w:t>
-      </w:r>
-      <w:r>
-        <w:t>Por fim, pretende-</w:t>
+        <w:t xml:space="preserve">Ao término deste mestrado, pretende-se obter uma técnica bem testada e que gere imagens e vídeo comprimidos e com boa qualidade. Pretende-se também </w:t>
       </w:r>
       <w:r>
         <w:lastRenderedPageBreak/>
-        <w:t>se criar um software a ser disponibilizado para que qualquer usuário possa utilizá-lo para comprimir imagens e vídeos est</w:t>
+        <w:t xml:space="preserve">divulgar os resultados em periódicos e revistas conhecidos da área. </w:t>
+      </w:r>
+      <w:r>
+        <w:t>Por fim, pretende-se criar um software a ser disponibilizado para que qualquer usuário possa utilizá-lo para comprimir imagens e vídeos est</w:t>
       </w:r>
       <w:r>
         <w:t>e</w:t>
@@ -13847,61 +13823,88 @@
     <w:p>
       <w:pPr>
         <w:jc w:val="both"/>
+        <w:rPr>
+          <w:lang w:val="en-US"/>
+        </w:rPr>
       </w:pPr>
-      <w:r>
+      <w:proofErr w:type="spellStart"/>
+      <w:r>
+        <w:rPr>
+          <w:lang w:val="en-US"/>
+        </w:rPr>
         <w:t>Referências</w:t>
       </w:r>
+      <w:proofErr w:type="spellEnd"/>
     </w:p>
     <w:p>
       <w:r>
-        <w:rPr>
-          <w:highlight w:val="yellow"/>
-        </w:rPr>
-        <w:t>[Verificar referência</w:t>
+        <w:t xml:space="preserve">(Andrade </w:t>
       </w:r>
       <w:proofErr w:type="gramStart"/>
       <w:r>
-        <w:rPr>
-          <w:highlight w:val="yellow"/>
-        </w:rPr>
-        <w:t>]</w:t>
-      </w:r>
-      <w:r>
-        <w:t>(</w:t>
+        <w:t>et</w:t>
       </w:r>
       <w:proofErr w:type="gramEnd"/>
       <w:r>
-        <w:t xml:space="preserve">Azevedo &amp; </w:t>
+        <w:t xml:space="preserve"> al., 2010) </w:t>
+      </w:r>
+      <w:r>
+        <w:t>A</w:t>
+      </w:r>
+      <w:r>
+        <w:t>ndrade</w:t>
+      </w:r>
+      <w:r>
+        <w:t xml:space="preserve">, L. A.; </w:t>
       </w:r>
       <w:proofErr w:type="spellStart"/>
       <w:r>
-        <w:t>Conci</w:t>
+        <w:t>Cordebello</w:t>
       </w:r>
       <w:proofErr w:type="spellEnd"/>
       <w:r>
-        <w:t xml:space="preserve">, 2003) Azevedo, E.; </w:t>
-      </w:r>
-      <w:proofErr w:type="spellStart"/>
-      <w:r>
-        <w:t>Conci</w:t>
-      </w:r>
-      <w:proofErr w:type="spellEnd"/>
-      <w:r>
-        <w:t xml:space="preserve">, A. – Computação gráfica: teoria e prática. </w:t>
-      </w:r>
-      <w:proofErr w:type="gramStart"/>
-      <w:r>
-        <w:t>Editora Campus</w:t>
-      </w:r>
-      <w:proofErr w:type="gramEnd"/>
-      <w:r>
-        <w:t xml:space="preserve">, </w:t>
-      </w:r>
-      <w:r>
-        <w:t>Brasil</w:t>
-      </w:r>
-      <w:r>
-        <w:t>, 2003.</w:t>
+        <w:t>, P. D.; G</w:t>
+      </w:r>
+      <w:r>
+        <w:t>oularte</w:t>
+      </w:r>
+      <w:r>
+        <w:t xml:space="preserve">, R. . Construção de uma base de vídeos digitais estereoscópicos. </w:t>
+      </w:r>
+      <w:r>
+        <w:rPr>
+          <w:i/>
+        </w:rPr>
+        <w:t>Relatório Técnico ICMC-USP</w:t>
+      </w:r>
+      <w:r>
+        <w:t>, 2010.</w:t>
+      </w:r>
+      <w:r>
+        <w:t xml:space="preserve"> Disponível em </w:t>
+      </w:r>
+      <w:hyperlink r:id="rId10" w:history="1">
+        <w:r>
+          <w:rPr>
+            <w:rStyle w:val="Hyperlink"/>
+          </w:rPr>
+          <w:t>http://www.icmc.usp.br/~biblio/BIBLIOTECA/rel_tec/R</w:t>
+        </w:r>
+        <w:r>
+          <w:rPr>
+            <w:rStyle w:val="Hyperlink"/>
+          </w:rPr>
+          <w:t>T</w:t>
+        </w:r>
+        <w:r>
+          <w:rPr>
+            <w:rStyle w:val="Hyperlink"/>
+          </w:rPr>
+          <w:t>_351.pdf</w:t>
+        </w:r>
+      </w:hyperlink>
+      <w:r>
+        <w:t>. Último acesso feito em 24/06/2011.</w:t>
       </w:r>
     </w:p>
     <w:p>
@@ -13911,259 +13914,51 @@
         </w:rPr>
       </w:pPr>
       <w:r>
-        <w:rPr>
-          <w:lang w:val="en-US"/>
-        </w:rPr>
-        <w:t>(</w:t>
+        <w:t xml:space="preserve">(Andrade &amp; Goularte, 2009) Andrade, L. A.; Goularte, R. – </w:t>
+      </w:r>
+      <w:r>
+        <w:t>Percepção Estereoscópica Anaglífica em Vídeos Digitais Comprimidos com Perda</w:t>
+      </w:r>
+      <w:r>
+        <w:t xml:space="preserve">. </w:t>
+      </w:r>
+      <w:proofErr w:type="gramStart"/>
+      <w:r>
+        <w:rPr>
+          <w:i/>
+          <w:lang w:val="en-US"/>
+        </w:rPr>
+        <w:t>Proceedings of the XV Brazilian Symposium on Multimedia and the Web (</w:t>
       </w:r>
       <w:proofErr w:type="spellStart"/>
       <w:r>
         <w:rPr>
-          <w:lang w:val="en-US"/>
-        </w:rPr>
-        <w:t>Fehn</w:t>
+          <w:i/>
+          <w:lang w:val="en-US"/>
+        </w:rPr>
+        <w:t>WebMedia</w:t>
       </w:r>
       <w:proofErr w:type="spellEnd"/>
       <w:r>
         <w:rPr>
-          <w:lang w:val="en-US"/>
-        </w:rPr>
-        <w:t xml:space="preserve"> et al</w:t>
-      </w:r>
-      <w:r>
-        <w:rPr>
-          <w:lang w:val="en-US"/>
-        </w:rPr>
-        <w:t>.</w:t>
-      </w:r>
-      <w:r>
-        <w:rPr>
-          <w:lang w:val="en-US"/>
-        </w:rPr>
-        <w:t xml:space="preserve">, 2002) </w:t>
-      </w:r>
-      <w:proofErr w:type="spellStart"/>
-      <w:r>
-        <w:rPr>
-          <w:lang w:val="en-US"/>
-        </w:rPr>
-        <w:t>Fehn</w:t>
-      </w:r>
-      <w:proofErr w:type="spellEnd"/>
-      <w:r>
-        <w:rPr>
-          <w:lang w:val="en-US"/>
-        </w:rPr>
-        <w:t xml:space="preserve">, C.; </w:t>
-      </w:r>
-      <w:proofErr w:type="spellStart"/>
-      <w:r>
-        <w:rPr>
-          <w:lang w:val="en-US"/>
-        </w:rPr>
-        <w:t>Kauff</w:t>
-      </w:r>
-      <w:proofErr w:type="spellEnd"/>
-      <w:r>
-        <w:rPr>
-          <w:lang w:val="en-US"/>
-        </w:rPr>
-        <w:t xml:space="preserve">, P.; Op de </w:t>
-      </w:r>
-      <w:proofErr w:type="spellStart"/>
-      <w:r>
-        <w:rPr>
-          <w:lang w:val="en-US"/>
-        </w:rPr>
-        <w:t>Beeck</w:t>
-      </w:r>
-      <w:proofErr w:type="spellEnd"/>
-      <w:r>
-        <w:rPr>
-          <w:lang w:val="en-US"/>
-        </w:rPr>
-        <w:t xml:space="preserve">, M.; Ernst, F.; </w:t>
-      </w:r>
-      <w:proofErr w:type="spellStart"/>
-      <w:r>
-        <w:rPr>
-          <w:lang w:val="en-US"/>
-        </w:rPr>
-        <w:t>IJsselsteijn</w:t>
-      </w:r>
-      <w:proofErr w:type="spellEnd"/>
-      <w:r>
-        <w:rPr>
-          <w:lang w:val="en-US"/>
-        </w:rPr>
-        <w:t xml:space="preserve">, W.; </w:t>
-      </w:r>
-      <w:proofErr w:type="spellStart"/>
-      <w:r>
-        <w:rPr>
-          <w:lang w:val="en-US"/>
-        </w:rPr>
-        <w:t>Pollefeys</w:t>
-      </w:r>
-      <w:proofErr w:type="spellEnd"/>
-      <w:r>
-        <w:rPr>
-          <w:lang w:val="en-US"/>
-        </w:rPr>
-        <w:t xml:space="preserve">, M.; Van </w:t>
-      </w:r>
-      <w:proofErr w:type="spellStart"/>
-      <w:r>
-        <w:rPr>
-          <w:lang w:val="en-US"/>
-        </w:rPr>
-        <w:t>Gool</w:t>
-      </w:r>
-      <w:proofErr w:type="spellEnd"/>
-      <w:r>
-        <w:rPr>
-          <w:lang w:val="en-US"/>
-        </w:rPr>
-        <w:t xml:space="preserve">, L.; </w:t>
-      </w:r>
-      <w:proofErr w:type="spellStart"/>
-      <w:r>
-        <w:rPr>
-          <w:lang w:val="en-US"/>
-        </w:rPr>
-        <w:t>Ofek</w:t>
-      </w:r>
-      <w:proofErr w:type="spellEnd"/>
-      <w:r>
-        <w:rPr>
-          <w:lang w:val="en-US"/>
-        </w:rPr>
-        <w:t xml:space="preserve">, E.; Sexton, I. – An Evolutionary and </w:t>
-      </w:r>
-      <w:proofErr w:type="spellStart"/>
-      <w:r>
-        <w:rPr>
-          <w:lang w:val="en-US"/>
-        </w:rPr>
-        <w:t>Optimised</w:t>
-      </w:r>
-      <w:proofErr w:type="spellEnd"/>
-      <w:r>
-        <w:rPr>
-          <w:lang w:val="en-US"/>
-        </w:rPr>
-        <w:t xml:space="preserve"> Approach on 3D-TV. </w:t>
-      </w:r>
-      <w:proofErr w:type="gramStart"/>
-      <w:r>
-        <w:rPr>
           <w:i/>
           <w:lang w:val="en-US"/>
         </w:rPr>
-        <w:t>Proceedings of International Broadcast Conference</w:t>
-      </w:r>
-      <w:r>
-        <w:rPr>
-          <w:lang w:val="en-US"/>
-        </w:rPr>
-        <w:t xml:space="preserve">, </w:t>
-      </w:r>
-      <w:r>
-        <w:rPr>
-          <w:lang w:val="en-US"/>
-        </w:rPr>
-        <w:t xml:space="preserve">357-365, </w:t>
-      </w:r>
-      <w:r>
-        <w:rPr>
-          <w:lang w:val="en-US"/>
-        </w:rPr>
-        <w:t>2002.</w:t>
+        <w:t xml:space="preserve"> '09)</w:t>
+      </w:r>
+      <w:r>
+        <w:rPr>
+          <w:lang w:val="en-US"/>
+        </w:rPr>
+        <w:t>, 226-233, 2009.</w:t>
       </w:r>
       <w:proofErr w:type="gramEnd"/>
-    </w:p>
-    <w:p>
-      <w:pPr>
-        <w:rPr>
-          <w:lang w:val="en-US"/>
-        </w:rPr>
-      </w:pPr>
-      <w:r>
-        <w:rPr>
-          <w:lang w:val="en-US"/>
-        </w:rPr>
-        <w:t>(</w:t>
-      </w:r>
-      <w:proofErr w:type="spellStart"/>
-      <w:r>
-        <w:rPr>
-          <w:lang w:val="en-US"/>
-        </w:rPr>
-        <w:t>Fehn</w:t>
-      </w:r>
-      <w:proofErr w:type="spellEnd"/>
-      <w:r>
-        <w:rPr>
-          <w:lang w:val="en-US"/>
-        </w:rPr>
-        <w:t xml:space="preserve"> et al</w:t>
-      </w:r>
-      <w:r>
-        <w:rPr>
-          <w:lang w:val="en-US"/>
-        </w:rPr>
-        <w:t>.</w:t>
-      </w:r>
-      <w:r>
-        <w:rPr>
-          <w:lang w:val="en-US"/>
-        </w:rPr>
-        <w:t xml:space="preserve">, 2006) </w:t>
-      </w:r>
-      <w:proofErr w:type="spellStart"/>
-      <w:proofErr w:type="gramStart"/>
-      <w:r>
-        <w:rPr>
-          <w:lang w:val="en-US"/>
-        </w:rPr>
-        <w:t>Fehn</w:t>
-      </w:r>
-      <w:proofErr w:type="spellEnd"/>
-      <w:r>
-        <w:rPr>
-          <w:lang w:val="en-US"/>
-        </w:rPr>
-        <w:t xml:space="preserve">, C.; de la </w:t>
-      </w:r>
-      <w:proofErr w:type="spellStart"/>
-      <w:r>
-        <w:rPr>
-          <w:lang w:val="en-US"/>
-        </w:rPr>
-        <w:t>Barré</w:t>
-      </w:r>
-      <w:proofErr w:type="spellEnd"/>
-      <w:r>
-        <w:rPr>
-          <w:lang w:val="en-US"/>
-        </w:rPr>
-        <w:t xml:space="preserve">, R.; </w:t>
-      </w:r>
-      <w:proofErr w:type="spellStart"/>
-      <w:r>
-        <w:rPr>
-          <w:lang w:val="en-US"/>
-        </w:rPr>
-        <w:t>Pastoor</w:t>
-      </w:r>
-      <w:proofErr w:type="spellEnd"/>
-      <w:r>
-        <w:rPr>
-          <w:lang w:val="en-US"/>
-        </w:rPr>
-        <w:t>, S. – Interactive 3-DTV – concepts and key technologies.</w:t>
-      </w:r>
-      <w:proofErr w:type="gramEnd"/>
+      <w:r>
+        <w:rPr>
+          <w:lang w:val="en-US"/>
+        </w:rPr>
+        <w:t xml:space="preserve"> DOI</w:t>
+      </w:r>
       <w:r>
         <w:rPr>
           <w:lang w:val="en-US"/>
@@ -14172,36 +13967,9 @@
       </w:r>
       <w:r>
         <w:rPr>
-          <w:i/>
-          <w:lang w:val="en-US"/>
-        </w:rPr>
-        <w:t>Proceedings of the IEEE</w:t>
-      </w:r>
-      <w:proofErr w:type="gramStart"/>
-      <w:r>
-        <w:rPr>
-          <w:lang w:val="en-US"/>
-        </w:rPr>
-        <w:t>,</w:t>
-      </w:r>
-      <w:r>
-        <w:rPr>
-          <w:lang w:val="en-US"/>
-        </w:rPr>
-        <w:t>524</w:t>
-      </w:r>
-      <w:proofErr w:type="gramEnd"/>
-      <w:r>
-        <w:rPr>
-          <w:lang w:val="en-US"/>
-        </w:rPr>
-        <w:t>-538,</w:t>
-      </w:r>
-      <w:r>
-        <w:rPr>
-          <w:lang w:val="en-US"/>
-        </w:rPr>
-        <w:t xml:space="preserve"> 2006.</w:t>
+          <w:lang w:val="en-US"/>
+        </w:rPr>
+        <w:t>=</w:t>
       </w:r>
       <w:r>
         <w:rPr>
@@ -14209,47 +13977,580 @@
         </w:rPr>
         <w:t xml:space="preserve"> </w:t>
       </w:r>
-      <w:r>
-        <w:rPr>
-          <w:lang w:val="en-US"/>
-        </w:rPr>
-        <w:t xml:space="preserve">DOI = </w:t>
-      </w:r>
-      <w:hyperlink r:id="rId10" w:history="1">
+      <w:hyperlink r:id="rId11" w:history="1">
         <w:r>
           <w:rPr>
             <w:rStyle w:val="Hyperlink"/>
             <w:lang w:val="en-US"/>
           </w:rPr>
-          <w:t>http://dx.doi.org/10</w:t>
+          <w:t>http://doi.acm.org/10.1145/1858477.18</w:t>
         </w:r>
         <w:r>
           <w:rPr>
             <w:rStyle w:val="Hyperlink"/>
             <w:lang w:val="en-US"/>
           </w:rPr>
-          <w:t>.</w:t>
+          <w:t>5</w:t>
         </w:r>
         <w:r>
           <w:rPr>
             <w:rStyle w:val="Hyperlink"/>
             <w:lang w:val="en-US"/>
           </w:rPr>
-          <w:t>1109/JPRO</w:t>
+          <w:t>8506</w:t>
         </w:r>
+      </w:hyperlink>
+    </w:p>
+    <w:p>
+      <w:pPr>
+        <w:rPr>
+          <w:lang w:val="en-US"/>
+        </w:rPr>
+      </w:pPr>
+      <w:r>
+        <w:t>(Andrade &amp; Goularte, 20</w:t>
+      </w:r>
+      <w:r>
+        <w:t>10</w:t>
+      </w:r>
+      <w:r>
+        <w:t>) Andrade, L. A.; Goularte, R. –</w:t>
+      </w:r>
+      <w:r>
+        <w:t xml:space="preserve"> </w:t>
+      </w:r>
+      <w:r>
+        <w:t>Uma Análise da Influência da Subamostragem de Crominância em Vídeos Estereoscópicos Anaglíficos</w:t>
+      </w:r>
+      <w:r>
+        <w:t xml:space="preserve">. </w:t>
+      </w:r>
+      <w:r>
+        <w:rPr>
+          <w:i/>
+          <w:lang w:val="en-US"/>
+        </w:rPr>
+        <w:t>Proceedings of the XV</w:t>
+      </w:r>
+      <w:r>
+        <w:rPr>
+          <w:i/>
+          <w:lang w:val="en-US"/>
+        </w:rPr>
+        <w:t>I</w:t>
+      </w:r>
+      <w:r>
+        <w:rPr>
+          <w:i/>
+          <w:lang w:val="en-US"/>
+        </w:rPr>
+        <w:t xml:space="preserve"> Brazilian Symposium on Multimedia and the Web (</w:t>
+      </w:r>
+      <w:proofErr w:type="spellStart"/>
+      <w:r>
+        <w:rPr>
+          <w:i/>
+          <w:lang w:val="en-US"/>
+        </w:rPr>
+        <w:t>WebMedia</w:t>
+      </w:r>
+      <w:proofErr w:type="spellEnd"/>
+      <w:r>
+        <w:rPr>
+          <w:i/>
+          <w:lang w:val="en-US"/>
+        </w:rPr>
+        <w:t xml:space="preserve"> '</w:t>
+      </w:r>
+      <w:r>
+        <w:rPr>
+          <w:i/>
+          <w:lang w:val="en-US"/>
+        </w:rPr>
+        <w:t>10</w:t>
+      </w:r>
+      <w:r>
+        <w:rPr>
+          <w:i/>
+          <w:lang w:val="en-US"/>
+        </w:rPr>
+        <w:t>)</w:t>
+      </w:r>
+      <w:r>
+        <w:rPr>
+          <w:i/>
+          <w:lang w:val="en-US"/>
+        </w:rPr>
+        <w:t>, 1-8, 2010</w:t>
+      </w:r>
+      <w:proofErr w:type="gramStart"/>
+      <w:r>
+        <w:rPr>
+          <w:i/>
+          <w:lang w:val="en-US"/>
+        </w:rPr>
+        <w:t>.</w:t>
+      </w:r>
+      <w:r>
+        <w:rPr>
+          <w:i/>
+          <w:highlight w:val="yellow"/>
+          <w:lang w:val="en-US"/>
+        </w:rPr>
+        <w:t>[</w:t>
+      </w:r>
+      <w:proofErr w:type="spellStart"/>
+      <w:proofErr w:type="gramEnd"/>
+      <w:r>
+        <w:rPr>
+          <w:i/>
+          <w:highlight w:val="yellow"/>
+          <w:lang w:val="en-US"/>
+        </w:rPr>
+        <w:t>Já</w:t>
+      </w:r>
+      <w:proofErr w:type="spellEnd"/>
+      <w:r>
+        <w:rPr>
+          <w:i/>
+          <w:highlight w:val="yellow"/>
+          <w:lang w:val="en-US"/>
+        </w:rPr>
+        <w:t xml:space="preserve"> </w:t>
+      </w:r>
+      <w:proofErr w:type="spellStart"/>
+      <w:r>
+        <w:rPr>
+          <w:i/>
+          <w:highlight w:val="yellow"/>
+          <w:lang w:val="en-US"/>
+        </w:rPr>
+        <w:t>possui</w:t>
+      </w:r>
+      <w:proofErr w:type="spellEnd"/>
+      <w:r>
+        <w:rPr>
+          <w:i/>
+          <w:highlight w:val="yellow"/>
+          <w:lang w:val="en-US"/>
+        </w:rPr>
+        <w:t xml:space="preserve"> DOI?? </w:t>
+      </w:r>
+      <w:proofErr w:type="spellStart"/>
+      <w:r>
+        <w:rPr>
+          <w:i/>
+          <w:highlight w:val="yellow"/>
+          <w:lang w:val="en-US"/>
+        </w:rPr>
+        <w:t>Onde</w:t>
+      </w:r>
+      <w:proofErr w:type="spellEnd"/>
+      <w:r>
+        <w:rPr>
+          <w:i/>
+          <w:highlight w:val="yellow"/>
+          <w:lang w:val="en-US"/>
+        </w:rPr>
+        <w:t xml:space="preserve"> </w:t>
+      </w:r>
+      <w:proofErr w:type="spellStart"/>
+      <w:r>
+        <w:rPr>
+          <w:i/>
+          <w:highlight w:val="yellow"/>
+          <w:lang w:val="en-US"/>
+        </w:rPr>
+        <w:t>eu</w:t>
+      </w:r>
+      <w:proofErr w:type="spellEnd"/>
+      <w:r>
+        <w:rPr>
+          <w:i/>
+          <w:highlight w:val="yellow"/>
+          <w:lang w:val="en-US"/>
+        </w:rPr>
+        <w:t xml:space="preserve"> procure??]</w:t>
+      </w:r>
+    </w:p>
+    <w:p>
+      <w:pPr>
+        <w:rPr>
+          <w:lang w:val="en-US"/>
+        </w:rPr>
+      </w:pPr>
+      <w:r>
+        <w:rPr>
+          <w:highlight w:val="yellow"/>
+        </w:rPr>
+        <w:t>[Verificar referência</w:t>
+      </w:r>
+      <w:proofErr w:type="gramStart"/>
+      <w:r>
+        <w:rPr>
+          <w:highlight w:val="yellow"/>
+        </w:rPr>
+        <w:t>]</w:t>
+      </w:r>
+      <w:r>
+        <w:t>(</w:t>
+      </w:r>
+      <w:proofErr w:type="gramEnd"/>
+      <w:r>
+        <w:t xml:space="preserve">Azevedo &amp; </w:t>
+      </w:r>
+      <w:proofErr w:type="spellStart"/>
+      <w:r>
+        <w:t>Conci</w:t>
+      </w:r>
+      <w:proofErr w:type="spellEnd"/>
+      <w:r>
+        <w:t xml:space="preserve">, 2003) Azevedo, E.; </w:t>
+      </w:r>
+      <w:proofErr w:type="spellStart"/>
+      <w:r>
+        <w:t>Conci</w:t>
+      </w:r>
+      <w:proofErr w:type="spellEnd"/>
+      <w:r>
+        <w:t xml:space="preserve">, A. – Computação gráfica: teoria e prática. </w:t>
+      </w:r>
+      <w:proofErr w:type="spellStart"/>
+      <w:r>
+        <w:rPr>
+          <w:lang w:val="en-US"/>
+        </w:rPr>
+        <w:t>Editora</w:t>
+      </w:r>
+      <w:proofErr w:type="spellEnd"/>
+      <w:r>
+        <w:rPr>
+          <w:lang w:val="en-US"/>
+        </w:rPr>
+        <w:t xml:space="preserve"> Campus, </w:t>
+      </w:r>
+      <w:proofErr w:type="spellStart"/>
+      <w:r>
+        <w:rPr>
+          <w:lang w:val="en-US"/>
+        </w:rPr>
+        <w:t>Brasil</w:t>
+      </w:r>
+      <w:proofErr w:type="spellEnd"/>
+      <w:r>
+        <w:rPr>
+          <w:lang w:val="en-US"/>
+        </w:rPr>
+        <w:t>, 2003.</w:t>
+      </w:r>
+    </w:p>
+    <w:p>
+      <w:pPr>
+        <w:rPr>
+          <w:lang w:val="en-US"/>
+        </w:rPr>
+      </w:pPr>
+      <w:r>
+        <w:rPr>
+          <w:lang w:val="en-US"/>
+        </w:rPr>
+        <w:t>(</w:t>
+      </w:r>
+      <w:proofErr w:type="spellStart"/>
+      <w:r>
+        <w:rPr>
+          <w:lang w:val="en-US"/>
+        </w:rPr>
+        <w:t>Fehn</w:t>
+      </w:r>
+      <w:proofErr w:type="spellEnd"/>
+      <w:r>
+        <w:rPr>
+          <w:lang w:val="en-US"/>
+        </w:rPr>
+        <w:t xml:space="preserve"> et al</w:t>
+      </w:r>
+      <w:r>
+        <w:rPr>
+          <w:lang w:val="en-US"/>
+        </w:rPr>
+        <w:t>.</w:t>
+      </w:r>
+      <w:r>
+        <w:rPr>
+          <w:lang w:val="en-US"/>
+        </w:rPr>
+        <w:t xml:space="preserve">, 2002) </w:t>
+      </w:r>
+      <w:proofErr w:type="spellStart"/>
+      <w:r>
+        <w:rPr>
+          <w:lang w:val="en-US"/>
+        </w:rPr>
+        <w:t>Fehn</w:t>
+      </w:r>
+      <w:proofErr w:type="spellEnd"/>
+      <w:r>
+        <w:rPr>
+          <w:lang w:val="en-US"/>
+        </w:rPr>
+        <w:t xml:space="preserve">, C.; </w:t>
+      </w:r>
+      <w:proofErr w:type="spellStart"/>
+      <w:r>
+        <w:rPr>
+          <w:lang w:val="en-US"/>
+        </w:rPr>
+        <w:t>Kauff</w:t>
+      </w:r>
+      <w:proofErr w:type="spellEnd"/>
+      <w:r>
+        <w:rPr>
+          <w:lang w:val="en-US"/>
+        </w:rPr>
+        <w:t xml:space="preserve">, P.; Op de </w:t>
+      </w:r>
+      <w:proofErr w:type="spellStart"/>
+      <w:r>
+        <w:rPr>
+          <w:lang w:val="en-US"/>
+        </w:rPr>
+        <w:t>Beeck</w:t>
+      </w:r>
+      <w:proofErr w:type="spellEnd"/>
+      <w:r>
+        <w:rPr>
+          <w:lang w:val="en-US"/>
+        </w:rPr>
+        <w:t xml:space="preserve">, M.; Ernst, F.; </w:t>
+      </w:r>
+      <w:proofErr w:type="spellStart"/>
+      <w:r>
+        <w:rPr>
+          <w:lang w:val="en-US"/>
+        </w:rPr>
+        <w:t>IJsselsteijn</w:t>
+      </w:r>
+      <w:proofErr w:type="spellEnd"/>
+      <w:r>
+        <w:rPr>
+          <w:lang w:val="en-US"/>
+        </w:rPr>
+        <w:t xml:space="preserve">, W.; </w:t>
+      </w:r>
+      <w:proofErr w:type="spellStart"/>
+      <w:r>
+        <w:rPr>
+          <w:lang w:val="en-US"/>
+        </w:rPr>
+        <w:t>Pollefeys</w:t>
+      </w:r>
+      <w:proofErr w:type="spellEnd"/>
+      <w:r>
+        <w:rPr>
+          <w:lang w:val="en-US"/>
+        </w:rPr>
+        <w:t xml:space="preserve">, M.; Van </w:t>
+      </w:r>
+      <w:proofErr w:type="spellStart"/>
+      <w:r>
+        <w:rPr>
+          <w:lang w:val="en-US"/>
+        </w:rPr>
+        <w:t>Gool</w:t>
+      </w:r>
+      <w:proofErr w:type="spellEnd"/>
+      <w:r>
+        <w:rPr>
+          <w:lang w:val="en-US"/>
+        </w:rPr>
+        <w:t xml:space="preserve">, L.; </w:t>
+      </w:r>
+      <w:proofErr w:type="spellStart"/>
+      <w:r>
+        <w:rPr>
+          <w:lang w:val="en-US"/>
+        </w:rPr>
+        <w:t>Ofek</w:t>
+      </w:r>
+      <w:proofErr w:type="spellEnd"/>
+      <w:r>
+        <w:rPr>
+          <w:lang w:val="en-US"/>
+        </w:rPr>
+        <w:t xml:space="preserve">, E.; Sexton, I. – An Evolutionary and </w:t>
+      </w:r>
+      <w:proofErr w:type="spellStart"/>
+      <w:r>
+        <w:rPr>
+          <w:lang w:val="en-US"/>
+        </w:rPr>
+        <w:t>Optimised</w:t>
+      </w:r>
+      <w:proofErr w:type="spellEnd"/>
+      <w:r>
+        <w:rPr>
+          <w:lang w:val="en-US"/>
+        </w:rPr>
+        <w:t xml:space="preserve"> Approach on 3D-TV. </w:t>
+      </w:r>
+      <w:proofErr w:type="gramStart"/>
+      <w:r>
+        <w:rPr>
+          <w:i/>
+          <w:lang w:val="en-US"/>
+        </w:rPr>
+        <w:t>Proceedings of International Broadcast Conference</w:t>
+      </w:r>
+      <w:r>
+        <w:rPr>
+          <w:lang w:val="en-US"/>
+        </w:rPr>
+        <w:t>, 357-365, 2002.</w:t>
+      </w:r>
+      <w:proofErr w:type="gramEnd"/>
+    </w:p>
+    <w:p>
+      <w:pPr>
+        <w:rPr>
+          <w:rStyle w:val="Hyperlink"/>
+          <w:lang w:val="en-US"/>
+        </w:rPr>
+      </w:pPr>
+      <w:r>
+        <w:rPr>
+          <w:lang w:val="en-US"/>
+        </w:rPr>
+        <w:t>(</w:t>
+      </w:r>
+      <w:proofErr w:type="spellStart"/>
+      <w:r>
+        <w:rPr>
+          <w:lang w:val="en-US"/>
+        </w:rPr>
+        <w:t>Fehn</w:t>
+      </w:r>
+      <w:proofErr w:type="spellEnd"/>
+      <w:r>
+        <w:rPr>
+          <w:lang w:val="en-US"/>
+        </w:rPr>
+        <w:t xml:space="preserve"> et al</w:t>
+      </w:r>
+      <w:r>
+        <w:rPr>
+          <w:lang w:val="en-US"/>
+        </w:rPr>
+        <w:t>.</w:t>
+      </w:r>
+      <w:r>
+        <w:rPr>
+          <w:lang w:val="en-US"/>
+        </w:rPr>
+        <w:t xml:space="preserve">, 2006) </w:t>
+      </w:r>
+      <w:proofErr w:type="spellStart"/>
+      <w:proofErr w:type="gramStart"/>
+      <w:r>
+        <w:rPr>
+          <w:lang w:val="en-US"/>
+        </w:rPr>
+        <w:t>Fehn</w:t>
+      </w:r>
+      <w:proofErr w:type="spellEnd"/>
+      <w:r>
+        <w:rPr>
+          <w:lang w:val="en-US"/>
+        </w:rPr>
+        <w:t xml:space="preserve">, C.; de la </w:t>
+      </w:r>
+      <w:proofErr w:type="spellStart"/>
+      <w:r>
+        <w:rPr>
+          <w:lang w:val="en-US"/>
+        </w:rPr>
+        <w:t>Barré</w:t>
+      </w:r>
+      <w:proofErr w:type="spellEnd"/>
+      <w:r>
+        <w:rPr>
+          <w:lang w:val="en-US"/>
+        </w:rPr>
+        <w:t xml:space="preserve">, R.; </w:t>
+      </w:r>
+      <w:proofErr w:type="spellStart"/>
+      <w:r>
+        <w:rPr>
+          <w:lang w:val="en-US"/>
+        </w:rPr>
+        <w:t>Pastoor</w:t>
+      </w:r>
+      <w:proofErr w:type="spellEnd"/>
+      <w:r>
+        <w:rPr>
+          <w:lang w:val="en-US"/>
+        </w:rPr>
+        <w:t>, S. – Interactive 3-DTV – concepts and key technologies.</w:t>
+      </w:r>
+      <w:proofErr w:type="gramEnd"/>
+      <w:r>
+        <w:rPr>
+          <w:lang w:val="en-US"/>
+        </w:rPr>
+        <w:t xml:space="preserve"> </w:t>
+      </w:r>
+      <w:r>
+        <w:rPr>
+          <w:i/>
+          <w:lang w:val="en-US"/>
+        </w:rPr>
+        <w:t>Proceedings of the IEEE</w:t>
+      </w:r>
+      <w:proofErr w:type="gramStart"/>
+      <w:r>
+        <w:rPr>
+          <w:lang w:val="en-US"/>
+        </w:rPr>
+        <w:t>,</w:t>
+      </w:r>
+      <w:r>
+        <w:rPr>
+          <w:lang w:val="en-US"/>
+        </w:rPr>
+        <w:t>524</w:t>
+      </w:r>
+      <w:proofErr w:type="gramEnd"/>
+      <w:r>
+        <w:rPr>
+          <w:lang w:val="en-US"/>
+        </w:rPr>
+        <w:t>-538,</w:t>
+      </w:r>
+      <w:r>
+        <w:rPr>
+          <w:lang w:val="en-US"/>
+        </w:rPr>
+        <w:t xml:space="preserve"> 2006.</w:t>
+      </w:r>
+      <w:r>
+        <w:rPr>
+          <w:lang w:val="en-US"/>
+        </w:rPr>
+        <w:t xml:space="preserve"> </w:t>
+      </w:r>
+      <w:r>
+        <w:rPr>
+          <w:lang w:val="en-US"/>
+        </w:rPr>
+        <w:t xml:space="preserve">DOI = </w:t>
+      </w:r>
+      <w:hyperlink r:id="rId12" w:history="1">
         <w:r>
           <w:rPr>
             <w:rStyle w:val="Hyperlink"/>
             <w:lang w:val="en-US"/>
           </w:rPr>
-          <w:t>C</w:t>
-        </w:r>
-        <w:r>
-          <w:rPr>
-            <w:rStyle w:val="Hyperlink"/>
-            <w:lang w:val="en-US"/>
-          </w:rPr>
-          <w:t>.2006.870688</w:t>
+          <w:t>http://dx.doi.org/10.1109/JPROC.2006.870688</w:t>
         </w:r>
       </w:hyperlink>
     </w:p>
@@ -14258,6 +14559,236 @@
         <w:rPr>
           <w:lang w:val="en-US"/>
         </w:rPr>
+        <w:t>(ITU-T, 2004)</w:t>
+      </w:r>
+      <w:r>
+        <w:rPr>
+          <w:lang w:val="en-US"/>
+        </w:rPr>
+        <w:t xml:space="preserve"> </w:t>
+      </w:r>
+      <w:r>
+        <w:rPr>
+          <w:lang w:val="en-US"/>
+        </w:rPr>
+        <w:t xml:space="preserve">ITU-T – </w:t>
+      </w:r>
+      <w:r>
+        <w:rPr>
+          <w:lang w:val="en-US"/>
+        </w:rPr>
+        <w:t xml:space="preserve">ITU-T Recommendation J.144. </w:t>
+      </w:r>
+      <w:proofErr w:type="gramStart"/>
+      <w:r>
+        <w:rPr>
+          <w:lang w:val="en-US"/>
+        </w:rPr>
+        <w:t xml:space="preserve">Objective perceptual video quality </w:t>
+      </w:r>
+      <w:r>
+        <w:rPr>
+          <w:lang w:val="en-US"/>
+        </w:rPr>
+        <w:t>m</w:t>
+      </w:r>
+      <w:r>
+        <w:rPr>
+          <w:lang w:val="en-US"/>
+        </w:rPr>
+        <w:t>easurement techniques for digital cable television in the presence of a full reference.</w:t>
+      </w:r>
+      <w:proofErr w:type="gramEnd"/>
+      <w:r>
+        <w:rPr>
+          <w:lang w:val="en-US"/>
+        </w:rPr>
+        <w:t xml:space="preserve"> </w:t>
+      </w:r>
+      <w:proofErr w:type="spellStart"/>
+      <w:r>
+        <w:rPr>
+          <w:i/>
+        </w:rPr>
+        <w:t>I</w:t>
+      </w:r>
+      <w:r>
+        <w:rPr>
+          <w:i/>
+        </w:rPr>
+        <w:t>nternational</w:t>
+      </w:r>
+      <w:proofErr w:type="spellEnd"/>
+      <w:r>
+        <w:rPr>
+          <w:i/>
+        </w:rPr>
+        <w:t xml:space="preserve"> </w:t>
+      </w:r>
+      <w:proofErr w:type="spellStart"/>
+      <w:r>
+        <w:rPr>
+          <w:i/>
+        </w:rPr>
+        <w:t>Telecommunication</w:t>
+      </w:r>
+      <w:proofErr w:type="spellEnd"/>
+      <w:r>
+        <w:rPr>
+          <w:i/>
+        </w:rPr>
+        <w:t xml:space="preserve"> Union</w:t>
+      </w:r>
+      <w:r>
+        <w:t xml:space="preserve">, </w:t>
+      </w:r>
+      <w:proofErr w:type="spellStart"/>
+      <w:r>
+        <w:t>Suiça</w:t>
+      </w:r>
+      <w:proofErr w:type="spellEnd"/>
+      <w:r>
+        <w:t>, 2004.</w:t>
+      </w:r>
+      <w:r>
+        <w:t xml:space="preserve"> </w:t>
+      </w:r>
+      <w:r>
+        <w:rPr>
+          <w:highlight w:val="yellow"/>
+        </w:rPr>
+        <w:t>[Não tenho essas referências, onde conseguir</w:t>
+      </w:r>
+      <w:proofErr w:type="gramStart"/>
+      <w:r>
+        <w:rPr>
+          <w:highlight w:val="yellow"/>
+        </w:rPr>
+        <w:t>??</w:t>
+      </w:r>
+      <w:proofErr w:type="gramEnd"/>
+      <w:r>
+        <w:rPr>
+          <w:highlight w:val="yellow"/>
+        </w:rPr>
+        <w:t>]</w:t>
+      </w:r>
+    </w:p>
+    <w:p>
+      <w:pPr>
+        <w:rPr>
+          <w:lang w:val="en-US"/>
+        </w:rPr>
+      </w:pPr>
+      <w:r>
+        <w:rPr>
+          <w:lang w:val="en-US"/>
+        </w:rPr>
+        <w:t>(ITU-T, 200</w:t>
+      </w:r>
+      <w:r>
+        <w:rPr>
+          <w:lang w:val="en-US"/>
+        </w:rPr>
+        <w:t>8</w:t>
+      </w:r>
+      <w:r>
+        <w:rPr>
+          <w:lang w:val="en-US"/>
+        </w:rPr>
+        <w:t>)</w:t>
+      </w:r>
+      <w:r>
+        <w:rPr>
+          <w:lang w:val="en-US"/>
+        </w:rPr>
+        <w:t xml:space="preserve"> </w:t>
+      </w:r>
+      <w:r>
+        <w:rPr>
+          <w:lang w:val="en-US"/>
+        </w:rPr>
+        <w:t xml:space="preserve">ITU-T – </w:t>
+      </w:r>
+      <w:r>
+        <w:rPr>
+          <w:lang w:val="en-US"/>
+        </w:rPr>
+        <w:t xml:space="preserve">ITU-T Recommendation </w:t>
+      </w:r>
+      <w:proofErr w:type="gramStart"/>
+      <w:r>
+        <w:rPr>
+          <w:lang w:val="en-US"/>
+        </w:rPr>
+        <w:t>J.247 :</w:t>
+      </w:r>
+      <w:proofErr w:type="gramEnd"/>
+      <w:r>
+        <w:rPr>
+          <w:lang w:val="en-US"/>
+        </w:rPr>
+        <w:t xml:space="preserve"> Objective perceptual multimedia video quality measurement in the presence of a full reference. </w:t>
+      </w:r>
+      <w:proofErr w:type="gramStart"/>
+      <w:r>
+        <w:rPr>
+          <w:i/>
+          <w:lang w:val="en-US"/>
+        </w:rPr>
+        <w:t>International Telecommunication Union</w:t>
+      </w:r>
+      <w:r>
+        <w:rPr>
+          <w:lang w:val="en-US"/>
+        </w:rPr>
+        <w:t xml:space="preserve">, </w:t>
+      </w:r>
+      <w:r>
+        <w:rPr>
+          <w:lang w:val="en-US"/>
+        </w:rPr>
+        <w:t>2008.</w:t>
+      </w:r>
+      <w:proofErr w:type="gramEnd"/>
+      <w:r>
+        <w:rPr>
+          <w:highlight w:val="yellow"/>
+        </w:rPr>
+        <w:t xml:space="preserve"> </w:t>
+      </w:r>
+      <w:r>
+        <w:rPr>
+          <w:highlight w:val="yellow"/>
+        </w:rPr>
+        <w:t>[Não tenho essas referências, onde conseguir</w:t>
+      </w:r>
+      <w:proofErr w:type="gramStart"/>
+      <w:r>
+        <w:rPr>
+          <w:highlight w:val="yellow"/>
+        </w:rPr>
+        <w:t>??</w:t>
+      </w:r>
+      <w:proofErr w:type="gramEnd"/>
+      <w:r>
+        <w:rPr>
+          <w:highlight w:val="yellow"/>
+        </w:rPr>
+        <w:t>]</w:t>
+      </w:r>
+    </w:p>
+    <w:p>
+      <w:pPr>
+        <w:rPr>
+          <w:lang w:val="en-US"/>
+        </w:rPr>
+      </w:pPr>
+      <w:r>
+        <w:rPr>
+          <w:lang w:val="en-US"/>
+        </w:rPr>
+        <w:lastRenderedPageBreak/>
         <w:t xml:space="preserve">(LG, 2011) </w:t>
       </w:r>
       <w:r>
@@ -14289,7 +14820,7 @@
       <w:r>
         <w:t xml:space="preserve">Disponível em </w:t>
       </w:r>
-      <w:hyperlink r:id="rId11" w:history="1">
+      <w:hyperlink r:id="rId13" w:history="1">
         <w:r>
           <w:rPr>
             <w:rStyle w:val="Hyperlink"/>
@@ -14298,11 +14829,72 @@
         </w:r>
       </w:hyperlink>
       <w:r>
-        <w:t>. Último acesso feito em 24/06/2011</w:t>
-      </w:r>
-      <w:r>
+        <w:t xml:space="preserve">. </w:t>
+      </w:r>
+      <w:proofErr w:type="spellStart"/>
+      <w:proofErr w:type="gramStart"/>
+      <w:r>
+        <w:rPr>
+          <w:lang w:val="en-US"/>
+        </w:rPr>
+        <w:t>Último</w:t>
+      </w:r>
+      <w:proofErr w:type="spellEnd"/>
+      <w:r>
+        <w:rPr>
+          <w:lang w:val="en-US"/>
+        </w:rPr>
+        <w:t xml:space="preserve"> </w:t>
+      </w:r>
+      <w:proofErr w:type="spellStart"/>
+      <w:r>
+        <w:rPr>
+          <w:lang w:val="en-US"/>
+        </w:rPr>
+        <w:t>acesso</w:t>
+      </w:r>
+      <w:proofErr w:type="spellEnd"/>
+      <w:r>
+        <w:rPr>
+          <w:lang w:val="en-US"/>
+        </w:rPr>
+        <w:t xml:space="preserve"> </w:t>
+      </w:r>
+      <w:proofErr w:type="spellStart"/>
+      <w:r>
+        <w:rPr>
+          <w:lang w:val="en-US"/>
+        </w:rPr>
+        <w:t>feito</w:t>
+      </w:r>
+      <w:proofErr w:type="spellEnd"/>
+      <w:r>
+        <w:rPr>
+          <w:lang w:val="en-US"/>
+        </w:rPr>
+        <w:t xml:space="preserve"> </w:t>
+      </w:r>
+      <w:proofErr w:type="spellStart"/>
+      <w:r>
+        <w:rPr>
+          <w:lang w:val="en-US"/>
+        </w:rPr>
+        <w:t>em</w:t>
+      </w:r>
+      <w:proofErr w:type="spellEnd"/>
+      <w:r>
+        <w:rPr>
+          <w:lang w:val="en-US"/>
+        </w:rPr>
+        <w:t xml:space="preserve"> 24/06/2011</w:t>
+      </w:r>
+      <w:r>
+        <w:rPr>
+          <w:lang w:val="en-US"/>
+        </w:rPr>
         <w:t>.</w:t>
       </w:r>
+      <w:proofErr w:type="gramEnd"/>
     </w:p>
     <w:p>
       <w:pPr>
@@ -14403,28 +14995,29 @@
         <w:jc w:val="both"/>
       </w:pPr>
       <w:r>
-        <w:t xml:space="preserve">(Nintendo, 2011) Nintendo </w:t>
-      </w:r>
-      <w:proofErr w:type="spellStart"/>
-      <w:r>
-        <w:t>of</w:t>
-      </w:r>
-      <w:proofErr w:type="spellEnd"/>
-      <w:r>
+        <w:rPr>
+          <w:lang w:val="en-US"/>
+        </w:rPr>
+        <w:t xml:space="preserve">(Nintendo, 2011) </w:t>
+      </w:r>
+      <w:proofErr w:type="gramStart"/>
+      <w:r>
+        <w:rPr>
+          <w:lang w:val="en-US"/>
+        </w:rPr>
+        <w:t>Nintendo of America Inc. – Nintendo 3DS, 2011.</w:t>
+      </w:r>
+      <w:proofErr w:type="gramEnd"/>
+      <w:r>
+        <w:rPr>
+          <w:lang w:val="en-US"/>
+        </w:rPr>
         <w:t xml:space="preserve"> </w:t>
       </w:r>
-      <w:proofErr w:type="spellStart"/>
-      <w:r>
-        <w:t>America</w:t>
-      </w:r>
-      <w:proofErr w:type="spellEnd"/>
-      <w:r>
-        <w:t xml:space="preserve"> Inc. – Nintendo 3DS, 2011. </w:t>
-      </w:r>
       <w:r>
         <w:t xml:space="preserve">Disponível em </w:t>
       </w:r>
-      <w:hyperlink r:id="rId12" w:history="1">
+      <w:hyperlink r:id="rId14" w:history="1">
         <w:r>
           <w:rPr>
             <w:rStyle w:val="Hyperlink"/>
@@ -14700,325 +15293,332 @@
         </w:rPr>
         <w:t xml:space="preserve"> DOI = </w:t>
       </w:r>
-      <w:hyperlink r:id="rId13" w:history="1">
-        <w:r>
-          <w:rPr>
-            <w:rStyle w:val="Hyperlink"/>
-            <w:lang w:val="en-US"/>
-          </w:rPr>
-          <w:t>http://dx.doi.org/10.1109/PCS.</w:t>
-        </w:r>
-        <w:r>
-          <w:rPr>
-            <w:rStyle w:val="Hyperlink"/>
-            <w:lang w:val="en-US"/>
-          </w:rPr>
-          <w:t>2</w:t>
-        </w:r>
-        <w:r>
-          <w:rPr>
-            <w:rStyle w:val="Hyperlink"/>
-            <w:lang w:val="en-US"/>
-          </w:rPr>
-          <w:t>009.5167358</w:t>
-        </w:r>
-      </w:hyperlink>
-    </w:p>
-    <w:p>
-      <w:r>
-        <w:rPr>
-          <w:lang w:val="en-US"/>
-        </w:rPr>
-        <w:t>(Sony, 201</w:t>
-      </w:r>
-      <w:r>
-        <w:rPr>
-          <w:lang w:val="en-US"/>
-        </w:rPr>
-        <w:t>1</w:t>
-      </w:r>
-      <w:r>
-        <w:rPr>
-          <w:lang w:val="en-US"/>
-        </w:rPr>
-        <w:t xml:space="preserve">) </w:t>
-      </w:r>
-      <w:r>
-        <w:rPr>
-          <w:lang w:val="en-US"/>
-        </w:rPr>
-        <w:t xml:space="preserve">Sony Corporation – </w:t>
-      </w:r>
-      <w:r>
-        <w:rPr>
-          <w:lang w:val="en-US"/>
-        </w:rPr>
-        <w:t>Sony 3D TV Technology, 201</w:t>
-      </w:r>
-      <w:r>
-        <w:rPr>
-          <w:lang w:val="en-US"/>
-        </w:rPr>
-        <w:t>1</w:t>
-      </w:r>
-      <w:r>
-        <w:rPr>
-          <w:lang w:val="en-US"/>
-        </w:rPr>
-        <w:t xml:space="preserve">. </w:t>
-      </w:r>
-      <w:r>
-        <w:t xml:space="preserve">Disponível em </w:t>
-      </w:r>
-      <w:hyperlink r:id="rId14" w:anchor="technology/3dtv/" w:history="1">
-        <w:r>
-          <w:rPr>
-            <w:rStyle w:val="Hyperlink"/>
-          </w:rPr>
-          <w:t>http://www.sony.net/united/3D/#techn</w:t>
-        </w:r>
-        <w:r>
-          <w:rPr>
-            <w:rStyle w:val="Hyperlink"/>
-          </w:rPr>
-          <w:t>o</w:t>
-        </w:r>
-        <w:r>
-          <w:rPr>
-            <w:rStyle w:val="Hyperlink"/>
-          </w:rPr>
-          <w:t>l</w:t>
-        </w:r>
-        <w:r>
-          <w:rPr>
-            <w:rStyle w:val="Hyperlink"/>
-          </w:rPr>
-          <w:t>ogy/3dtv/</w:t>
-        </w:r>
-      </w:hyperlink>
-      <w:r>
-        <w:t>. Último acesso feito em 24/06/2011</w:t>
-      </w:r>
-      <w:r>
-        <w:t>.</w:t>
-      </w:r>
-    </w:p>
-    <w:p>
-      <w:pPr>
-        <w:rPr>
-          <w:lang w:val="en-US"/>
-        </w:rPr>
-      </w:pPr>
-      <w:r>
-        <w:rPr>
-          <w:lang w:val="en-US"/>
-        </w:rPr>
-        <w:t>(</w:t>
-      </w:r>
-      <w:proofErr w:type="spellStart"/>
-      <w:r>
-        <w:rPr>
-          <w:lang w:val="en-US"/>
-        </w:rPr>
-        <w:t>Stereographics</w:t>
-      </w:r>
-      <w:proofErr w:type="spellEnd"/>
-      <w:r>
-        <w:rPr>
-          <w:lang w:val="en-US"/>
-        </w:rPr>
-        <w:t xml:space="preserve">, 1997) </w:t>
-      </w:r>
-      <w:proofErr w:type="spellStart"/>
-      <w:r>
-        <w:rPr>
-          <w:lang w:val="en-US"/>
-        </w:rPr>
-        <w:t>StereoGraphics</w:t>
-      </w:r>
-      <w:proofErr w:type="spellEnd"/>
-      <w:r>
-        <w:rPr>
-          <w:lang w:val="en-US"/>
-        </w:rPr>
-        <w:t xml:space="preserve"> Corporation – </w:t>
-      </w:r>
-      <w:proofErr w:type="spellStart"/>
-      <w:r>
-        <w:rPr>
-          <w:lang w:val="en-US"/>
-        </w:rPr>
-        <w:t>Stereographics</w:t>
-      </w:r>
-      <w:proofErr w:type="spellEnd"/>
-      <w:r>
-        <w:rPr>
-          <w:lang w:val="en-US"/>
-        </w:rPr>
-        <w:t>®</w:t>
-      </w:r>
-      <w:r>
-        <w:rPr>
-          <w:lang w:val="en-US"/>
-        </w:rPr>
-        <w:t xml:space="preserve"> Developers’</w:t>
-      </w:r>
-      <w:r>
-        <w:rPr>
-          <w:lang w:val="en-US"/>
-        </w:rPr>
-        <w:t xml:space="preserve"> Handbook: background on creating images for </w:t>
-      </w:r>
-      <w:proofErr w:type="spellStart"/>
-      <w:r>
-        <w:rPr>
-          <w:lang w:val="en-US"/>
-        </w:rPr>
-        <w:t>CrystalEyes</w:t>
-      </w:r>
-      <w:proofErr w:type="spellEnd"/>
-      <w:r>
-        <w:rPr>
-          <w:lang w:val="en-US"/>
-        </w:rPr>
-        <w:t xml:space="preserve">® and </w:t>
-      </w:r>
-      <w:proofErr w:type="spellStart"/>
-      <w:r>
-        <w:rPr>
-          <w:lang w:val="en-US"/>
-        </w:rPr>
-        <w:t>SimulEyes</w:t>
-      </w:r>
-      <w:proofErr w:type="spellEnd"/>
-      <w:r>
-        <w:rPr>
-          <w:lang w:val="en-US"/>
-        </w:rPr>
-        <w:t>®</w:t>
-      </w:r>
-      <w:r>
-        <w:rPr>
-          <w:lang w:val="en-US"/>
-        </w:rPr>
-        <w:t>, 1997</w:t>
-      </w:r>
-      <w:r>
-        <w:rPr>
-          <w:lang w:val="en-US"/>
-        </w:rPr>
-        <w:t>.</w:t>
-      </w:r>
-    </w:p>
-    <w:p>
-      <w:pPr>
-        <w:rPr>
-          <w:lang w:val="en-US"/>
-        </w:rPr>
-      </w:pPr>
-      <w:r>
-        <w:rPr>
-          <w:lang w:val="en-US"/>
-        </w:rPr>
-        <w:t>(Tam &amp; Zhang, 200</w:t>
-      </w:r>
-      <w:r>
-        <w:rPr>
-          <w:lang w:val="en-US"/>
-        </w:rPr>
-        <w:t>6</w:t>
-      </w:r>
-      <w:r>
-        <w:rPr>
-          <w:lang w:val="en-US"/>
-        </w:rPr>
-        <w:t xml:space="preserve">) </w:t>
-      </w:r>
-      <w:r>
-        <w:rPr>
-          <w:lang w:val="en-US"/>
-        </w:rPr>
-        <w:t xml:space="preserve">Tam, W. J.; Zhang, L. – </w:t>
-      </w:r>
-      <w:r>
-        <w:rPr>
-          <w:lang w:val="en-US"/>
-        </w:rPr>
-        <w:t>3D-TV Content Generation: 2D-to-3D Conversion</w:t>
-      </w:r>
-      <w:r>
-        <w:rPr>
-          <w:lang w:val="en-US"/>
-        </w:rPr>
-        <w:t>.</w:t>
-      </w:r>
-      <w:r>
-        <w:rPr>
-          <w:lang w:val="en-US"/>
-        </w:rPr>
-        <w:t xml:space="preserve"> </w:t>
-      </w:r>
-      <w:proofErr w:type="gramStart"/>
-      <w:r>
-        <w:rPr>
-          <w:i/>
-          <w:lang w:val="en-US"/>
-        </w:rPr>
-        <w:t xml:space="preserve">IEEE International Conference on </w:t>
-      </w:r>
-      <w:r>
-        <w:rPr>
-          <w:i/>
-          <w:lang w:val="en-US"/>
-        </w:rPr>
-        <w:t>Multimedia and Expo</w:t>
-      </w:r>
-      <w:r>
-        <w:rPr>
-          <w:lang w:val="en-US"/>
-        </w:rPr>
-        <w:t>, 1869-1872, 2006</w:t>
-      </w:r>
-      <w:r>
-        <w:rPr>
-          <w:lang w:val="en-US"/>
-        </w:rPr>
-        <w:t>.</w:t>
-      </w:r>
-      <w:proofErr w:type="gramEnd"/>
-      <w:r>
-        <w:rPr>
-          <w:lang w:val="en-US"/>
-        </w:rPr>
-        <w:t xml:space="preserve"> DOI =</w:t>
-      </w:r>
-      <w:r>
-        <w:rPr>
-          <w:lang w:val="en-US"/>
-        </w:rPr>
-        <w:t xml:space="preserve"> </w:t>
-      </w:r>
       <w:hyperlink r:id="rId15" w:history="1">
         <w:r>
           <w:rPr>
             <w:rStyle w:val="Hyperlink"/>
             <w:lang w:val="en-US"/>
           </w:rPr>
-          <w:t>http://dx.doi.org/10.1109/ICME.2006</w:t>
+          <w:t>http://dx.doi.org/10.1109/PCS.2009.5167358</w:t>
         </w:r>
+      </w:hyperlink>
+    </w:p>
+    <w:p>
+      <w:pPr>
+        <w:rPr>
+          <w:lang w:val="en-US"/>
+        </w:rPr>
+      </w:pPr>
+      <w:r>
+        <w:rPr>
+          <w:lang w:val="en-US"/>
+        </w:rPr>
+        <w:t>(Sony, 201</w:t>
+      </w:r>
+      <w:r>
+        <w:rPr>
+          <w:lang w:val="en-US"/>
+        </w:rPr>
+        <w:t>1</w:t>
+      </w:r>
+      <w:r>
+        <w:rPr>
+          <w:lang w:val="en-US"/>
+        </w:rPr>
+        <w:t xml:space="preserve">) </w:t>
+      </w:r>
+      <w:r>
+        <w:rPr>
+          <w:lang w:val="en-US"/>
+        </w:rPr>
+        <w:t xml:space="preserve">Sony Corporation – </w:t>
+      </w:r>
+      <w:r>
+        <w:rPr>
+          <w:lang w:val="en-US"/>
+        </w:rPr>
+        <w:t>Sony 3D TV Technology, 201</w:t>
+      </w:r>
+      <w:r>
+        <w:rPr>
+          <w:lang w:val="en-US"/>
+        </w:rPr>
+        <w:t>1</w:t>
+      </w:r>
+      <w:r>
+        <w:rPr>
+          <w:lang w:val="en-US"/>
+        </w:rPr>
+        <w:t xml:space="preserve">. </w:t>
+      </w:r>
+      <w:r>
+        <w:t xml:space="preserve">Disponível em </w:t>
+      </w:r>
+      <w:hyperlink r:id="rId16" w:anchor="technology/3dtv/" w:history="1">
+        <w:r>
+          <w:rPr>
+            <w:rStyle w:val="Hyperlink"/>
+          </w:rPr>
+          <w:t>http://www.sony.net/united/3D/#technology/3dtv/</w:t>
+        </w:r>
+      </w:hyperlink>
+      <w:r>
+        <w:t xml:space="preserve">. </w:t>
+      </w:r>
+      <w:proofErr w:type="spellStart"/>
+      <w:proofErr w:type="gramStart"/>
+      <w:r>
+        <w:rPr>
+          <w:lang w:val="en-US"/>
+        </w:rPr>
+        <w:t>Último</w:t>
+      </w:r>
+      <w:proofErr w:type="spellEnd"/>
+      <w:r>
+        <w:rPr>
+          <w:lang w:val="en-US"/>
+        </w:rPr>
+        <w:t xml:space="preserve"> </w:t>
+      </w:r>
+      <w:proofErr w:type="spellStart"/>
+      <w:r>
+        <w:rPr>
+          <w:lang w:val="en-US"/>
+        </w:rPr>
+        <w:t>acesso</w:t>
+      </w:r>
+      <w:proofErr w:type="spellEnd"/>
+      <w:r>
+        <w:rPr>
+          <w:lang w:val="en-US"/>
+        </w:rPr>
+        <w:t xml:space="preserve"> </w:t>
+      </w:r>
+      <w:proofErr w:type="spellStart"/>
+      <w:r>
+        <w:rPr>
+          <w:lang w:val="en-US"/>
+        </w:rPr>
+        <w:t>feito</w:t>
+      </w:r>
+      <w:proofErr w:type="spellEnd"/>
+      <w:r>
+        <w:rPr>
+          <w:lang w:val="en-US"/>
+        </w:rPr>
+        <w:t xml:space="preserve"> </w:t>
+      </w:r>
+      <w:proofErr w:type="spellStart"/>
+      <w:r>
+        <w:rPr>
+          <w:lang w:val="en-US"/>
+        </w:rPr>
+        <w:t>em</w:t>
+      </w:r>
+      <w:proofErr w:type="spellEnd"/>
+      <w:r>
+        <w:rPr>
+          <w:lang w:val="en-US"/>
+        </w:rPr>
+        <w:t xml:space="preserve"> 24/06/2011.</w:t>
+      </w:r>
+      <w:proofErr w:type="gramEnd"/>
+    </w:p>
+    <w:p>
+      <w:pPr>
+        <w:rPr>
+          <w:lang w:val="en-US"/>
+        </w:rPr>
+      </w:pPr>
+      <w:r>
+        <w:rPr>
+          <w:lang w:val="en-US"/>
+        </w:rPr>
+        <w:t>(</w:t>
+      </w:r>
+      <w:proofErr w:type="spellStart"/>
+      <w:r>
+        <w:rPr>
+          <w:lang w:val="en-US"/>
+        </w:rPr>
+        <w:t>Stereographics</w:t>
+      </w:r>
+      <w:proofErr w:type="spellEnd"/>
+      <w:r>
+        <w:rPr>
+          <w:lang w:val="en-US"/>
+        </w:rPr>
+        <w:t xml:space="preserve">, 1997) </w:t>
+      </w:r>
+      <w:proofErr w:type="spellStart"/>
+      <w:r>
+        <w:rPr>
+          <w:lang w:val="en-US"/>
+        </w:rPr>
+        <w:t>StereoGraphics</w:t>
+      </w:r>
+      <w:proofErr w:type="spellEnd"/>
+      <w:r>
+        <w:rPr>
+          <w:lang w:val="en-US"/>
+        </w:rPr>
+        <w:t xml:space="preserve"> Corporation – </w:t>
+      </w:r>
+      <w:proofErr w:type="spellStart"/>
+      <w:r>
+        <w:rPr>
+          <w:lang w:val="en-US"/>
+        </w:rPr>
+        <w:t>Stereographics</w:t>
+      </w:r>
+      <w:proofErr w:type="spellEnd"/>
+      <w:r>
+        <w:rPr>
+          <w:lang w:val="en-US"/>
+        </w:rPr>
+        <w:t>®</w:t>
+      </w:r>
+      <w:r>
+        <w:rPr>
+          <w:lang w:val="en-US"/>
+        </w:rPr>
+        <w:t xml:space="preserve"> Developers’</w:t>
+      </w:r>
+      <w:r>
+        <w:rPr>
+          <w:lang w:val="en-US"/>
+        </w:rPr>
+        <w:t xml:space="preserve"> Handbook: background on creating images for </w:t>
+      </w:r>
+      <w:proofErr w:type="spellStart"/>
+      <w:r>
+        <w:rPr>
+          <w:lang w:val="en-US"/>
+        </w:rPr>
+        <w:t>CrystalEyes</w:t>
+      </w:r>
+      <w:proofErr w:type="spellEnd"/>
+      <w:r>
+        <w:rPr>
+          <w:lang w:val="en-US"/>
+        </w:rPr>
+        <w:t xml:space="preserve">® and </w:t>
+      </w:r>
+      <w:proofErr w:type="spellStart"/>
+      <w:r>
+        <w:rPr>
+          <w:lang w:val="en-US"/>
+        </w:rPr>
+        <w:t>SimulEyes</w:t>
+      </w:r>
+      <w:proofErr w:type="spellEnd"/>
+      <w:r>
+        <w:rPr>
+          <w:lang w:val="en-US"/>
+        </w:rPr>
+        <w:t>®</w:t>
+      </w:r>
+      <w:r>
+        <w:rPr>
+          <w:lang w:val="en-US"/>
+        </w:rPr>
+        <w:t>, 1997</w:t>
+      </w:r>
+      <w:r>
+        <w:rPr>
+          <w:lang w:val="en-US"/>
+        </w:rPr>
+        <w:t>.</w:t>
+      </w:r>
+    </w:p>
+    <w:p>
+      <w:pPr>
+        <w:rPr>
+          <w:lang w:val="en-US"/>
+        </w:rPr>
+      </w:pPr>
+      <w:r>
+        <w:rPr>
+          <w:lang w:val="en-US"/>
+        </w:rPr>
+        <w:t>(Tam &amp; Zhang, 200</w:t>
+      </w:r>
+      <w:r>
+        <w:rPr>
+          <w:lang w:val="en-US"/>
+        </w:rPr>
+        <w:t>6</w:t>
+      </w:r>
+      <w:r>
+        <w:rPr>
+          <w:lang w:val="en-US"/>
+        </w:rPr>
+        <w:t xml:space="preserve">) </w:t>
+      </w:r>
+      <w:r>
+        <w:rPr>
+          <w:lang w:val="en-US"/>
+        </w:rPr>
+        <w:t xml:space="preserve">Tam, W. J.; Zhang, L. – </w:t>
+      </w:r>
+      <w:r>
+        <w:rPr>
+          <w:lang w:val="en-US"/>
+        </w:rPr>
+        <w:t>3D-TV Content Generation: 2D-to-3D Conversion</w:t>
+      </w:r>
+      <w:r>
+        <w:rPr>
+          <w:lang w:val="en-US"/>
+        </w:rPr>
+        <w:t>.</w:t>
+      </w:r>
+      <w:r>
+        <w:rPr>
+          <w:lang w:val="en-US"/>
+        </w:rPr>
+        <w:t xml:space="preserve"> </w:t>
+      </w:r>
+      <w:proofErr w:type="gramStart"/>
+      <w:r>
+        <w:rPr>
+          <w:i/>
+          <w:lang w:val="en-US"/>
+        </w:rPr>
+        <w:t>IEEE International Conference on Multimedia and Expo</w:t>
+      </w:r>
+      <w:r>
+        <w:rPr>
+          <w:lang w:val="en-US"/>
+        </w:rPr>
+        <w:t>, 1869-1872, 2006</w:t>
+      </w:r>
+      <w:r>
+        <w:rPr>
+          <w:lang w:val="en-US"/>
+        </w:rPr>
+        <w:t>.</w:t>
+      </w:r>
+      <w:proofErr w:type="gramEnd"/>
+      <w:r>
+        <w:rPr>
+          <w:lang w:val="en-US"/>
+        </w:rPr>
+        <w:t xml:space="preserve"> DOI =</w:t>
+      </w:r>
+      <w:r>
+        <w:rPr>
+          <w:lang w:val="en-US"/>
+        </w:rPr>
+        <w:t xml:space="preserve"> </w:t>
+      </w:r>
+      <w:hyperlink r:id="rId17" w:history="1">
         <w:r>
           <w:rPr>
             <w:rStyle w:val="Hyperlink"/>
             <w:lang w:val="en-US"/>
           </w:rPr>
-          <w:t>.</w:t>
-        </w:r>
-        <w:r>
-          <w:rPr>
-            <w:rStyle w:val="Hyperlink"/>
-            <w:lang w:val="en-US"/>
-          </w:rPr>
-          <w:t>262919</w:t>
+          <w:t>http://dx.doi.org/10.1109/ICME.2006.262919</w:t>
         </w:r>
       </w:hyperlink>
       <w:r>
@@ -15027,52 +15627,186 @@
         </w:rPr>
         <w:t xml:space="preserve"> </w:t>
       </w:r>
+    </w:p>
+    <w:p>
+      <w:pPr>
+        <w:rPr>
+          <w:lang w:val="en-US"/>
+        </w:rPr>
+      </w:pPr>
+      <w:r>
+        <w:rPr>
+          <w:lang w:val="en-US"/>
+        </w:rPr>
+        <w:t xml:space="preserve">(Winkler, 2004) Winkler, S. </w:t>
+      </w:r>
+      <w:r>
+        <w:rPr>
+          <w:lang w:val="en-US"/>
+        </w:rPr>
+        <w:t>JPEG vs. JPEG2000:</w:t>
+      </w:r>
+      <w:r>
+        <w:rPr>
+          <w:lang w:val="en-US"/>
+        </w:rPr>
+        <w:t xml:space="preserve"> </w:t>
+      </w:r>
+      <w:r>
+        <w:rPr>
+          <w:lang w:val="en-US"/>
+        </w:rPr>
+        <w:t>An Objective Comparison of Image Encoding Quality</w:t>
+      </w:r>
+      <w:r>
+        <w:rPr>
+          <w:lang w:val="en-US"/>
+        </w:rPr>
+        <w:t xml:space="preserve">. </w:t>
+      </w:r>
+      <w:proofErr w:type="spellStart"/>
+      <w:r>
+        <w:rPr>
+          <w:i/>
+        </w:rPr>
+        <w:t>Proceedings</w:t>
+      </w:r>
+      <w:proofErr w:type="spellEnd"/>
+      <w:r>
+        <w:rPr>
+          <w:i/>
+        </w:rPr>
+        <w:t xml:space="preserve"> </w:t>
+      </w:r>
+      <w:proofErr w:type="spellStart"/>
+      <w:r>
+        <w:rPr>
+          <w:i/>
+        </w:rPr>
+        <w:t>of</w:t>
+      </w:r>
+      <w:proofErr w:type="spellEnd"/>
+      <w:r>
+        <w:rPr>
+          <w:i/>
+        </w:rPr>
+        <w:t xml:space="preserve"> SPIE </w:t>
+      </w:r>
+      <w:proofErr w:type="spellStart"/>
+      <w:r>
+        <w:rPr>
+          <w:i/>
+        </w:rPr>
+        <w:t>Applications</w:t>
+      </w:r>
+      <w:proofErr w:type="spellEnd"/>
+      <w:r>
+        <w:rPr>
+          <w:i/>
+        </w:rPr>
+        <w:t xml:space="preserve"> </w:t>
+      </w:r>
+      <w:proofErr w:type="spellStart"/>
+      <w:r>
+        <w:rPr>
+          <w:i/>
+        </w:rPr>
+        <w:t>of</w:t>
+      </w:r>
+      <w:proofErr w:type="spellEnd"/>
+      <w:r>
+        <w:rPr>
+          <w:i/>
+        </w:rPr>
+        <w:t xml:space="preserve"> Digital </w:t>
+      </w:r>
+      <w:proofErr w:type="spellStart"/>
+      <w:r>
+        <w:rPr>
+          <w:i/>
+        </w:rPr>
+        <w:t>Image</w:t>
+      </w:r>
+      <w:proofErr w:type="spellEnd"/>
+      <w:r>
+        <w:rPr>
+          <w:i/>
+        </w:rPr>
+        <w:t xml:space="preserve"> </w:t>
+      </w:r>
+      <w:proofErr w:type="spellStart"/>
+      <w:r>
+        <w:rPr>
+          <w:i/>
+        </w:rPr>
+        <w:t>Processing</w:t>
+      </w:r>
+      <w:proofErr w:type="spellEnd"/>
+      <w:r>
+        <w:t>, 300-308, 2004.</w:t>
+      </w:r>
+    </w:p>
+    <w:p>
+      <w:pPr>
+        <w:rPr>
+          <w:lang w:val="en-US"/>
+        </w:rPr>
+      </w:pPr>
+      <w:r>
+        <w:rPr>
+          <w:lang w:val="en-US"/>
+        </w:rPr>
+        <w:t xml:space="preserve">(Winkler, 2005) </w:t>
+      </w:r>
+      <w:r>
+        <w:rPr>
+          <w:lang w:val="en-US"/>
+        </w:rPr>
+        <w:t xml:space="preserve">Winkler, S. Digital Video Quality: vision model and metrics. </w:t>
+      </w:r>
+      <w:proofErr w:type="gramStart"/>
+      <w:r>
+        <w:rPr>
+          <w:lang w:val="en-US"/>
+        </w:rPr>
+        <w:t>Wiley, England</w:t>
+      </w:r>
+      <w:r>
+        <w:rPr>
+          <w:lang w:val="en-US"/>
+        </w:rPr>
+        <w:t>, 2005</w:t>
+      </w:r>
+      <w:r>
+        <w:rPr>
+          <w:lang w:val="en-US"/>
+        </w:rPr>
+        <w:t>.</w:t>
+      </w:r>
+      <w:proofErr w:type="gramEnd"/>
     </w:p>
     <w:p>
       <w:pPr>
         <w:jc w:val="both"/>
-        <w:rPr>
-          <w:lang w:val="en-US"/>
-        </w:rPr>
       </w:pPr>
-      <w:proofErr w:type="spellStart"/>
+      <w:r>
+        <w:t xml:space="preserve">Glossário </w:t>
+      </w:r>
+      <w:r>
+        <w:rPr>
+          <w:highlight w:val="yellow"/>
+        </w:rPr>
+        <w:t>[é necessário?</w:t>
+      </w:r>
       <w:proofErr w:type="gramStart"/>
       <w:r>
         <w:rPr>
-          <w:lang w:val="en-US"/>
-        </w:rPr>
-        <w:t>Glossário</w:t>
-      </w:r>
-      <w:proofErr w:type="spellEnd"/>
-      <w:r>
-        <w:rPr>
-          <w:lang w:val="en-US"/>
-        </w:rPr>
-        <w:t xml:space="preserve"> </w:t>
-      </w:r>
-      <w:r>
-        <w:rPr>
           <w:highlight w:val="yellow"/>
-          <w:lang w:val="en-US"/>
-        </w:rPr>
-        <w:t xml:space="preserve">[é </w:t>
-      </w:r>
-      <w:proofErr w:type="spellStart"/>
-      <w:r>
-        <w:rPr>
-          <w:highlight w:val="yellow"/>
-          <w:lang w:val="en-US"/>
-        </w:rPr>
-        <w:t>necessário</w:t>
-      </w:r>
-      <w:proofErr w:type="spellEnd"/>
-      <w:r>
-        <w:rPr>
-          <w:highlight w:val="yellow"/>
-          <w:lang w:val="en-US"/>
-        </w:rPr>
-        <w:t>?]</w:t>
-      </w:r>
+        </w:rPr>
+        <w:t>]</w:t>
+      </w:r>
+      <w:bookmarkStart w:id="0" w:name="_GoBack"/>
+      <w:bookmarkEnd w:id="0"/>
       <w:proofErr w:type="gramEnd"/>
     </w:p>
     <w:sectPr>
@@ -15149,12 +15883,10 @@
       <w:r>
         <w:t xml:space="preserve">O código do </w:t>
       </w:r>
-      <w:proofErr w:type="spellStart"/>
       <w:proofErr w:type="gramStart"/>
       <w:r>
         <w:t>OpenCV</w:t>
       </w:r>
-      <w:proofErr w:type="spellEnd"/>
       <w:proofErr w:type="gramEnd"/>
       <w:r>
         <w:t xml:space="preserve"> pode ser obtido em </w:t>
@@ -15208,43 +15940,7 @@
           <w:rPr>
             <w:rStyle w:val="Hyperlink"/>
           </w:rPr>
-          <w:t>http://compression.ru/vide</w:t>
-        </w:r>
-        <w:r>
-          <w:rPr>
-            <w:rStyle w:val="Hyperlink"/>
-          </w:rPr>
-          <w:t>o</w:t>
-        </w:r>
-        <w:r>
-          <w:rPr>
-            <w:rStyle w:val="Hyperlink"/>
-          </w:rPr>
-          <w:t>/quality_measure/vqmt_download</w:t>
-        </w:r>
-        <w:r>
-          <w:rPr>
-            <w:rStyle w:val="Hyperlink"/>
-          </w:rPr>
-          <w:t>_</w:t>
-        </w:r>
-        <w:r>
-          <w:rPr>
-            <w:rStyle w:val="Hyperlink"/>
-          </w:rPr>
-          <w:t>e</w:t>
-        </w:r>
-        <w:r>
-          <w:rPr>
-            <w:rStyle w:val="Hyperlink"/>
-          </w:rPr>
-          <w:t>n</w:t>
-        </w:r>
-        <w:r>
-          <w:rPr>
-            <w:rStyle w:val="Hyperlink"/>
-          </w:rPr>
-          <w:t>.html#free</w:t>
+          <w:t>http://compression.ru/video/quality_measure/vqmt_download_en.html#free</w:t>
         </w:r>
       </w:hyperlink>
       <w:r>
@@ -16601,7 +17297,7 @@
 </file>
 
 <file path=customXml/itemProps1.xml><?xml version="1.0" encoding="utf-8"?>
-<ds:datastoreItem xmlns:ds="http://schemas.openxmlformats.org/officeDocument/2006/customXml" ds:itemID="{E61C0799-3E28-4BB2-B3C9-AA87EAA76CE1}">
+<ds:datastoreItem xmlns:ds="http://schemas.openxmlformats.org/officeDocument/2006/customXml" ds:itemID="{05E37584-F050-41C5-9B63-0258E4D32067}">
   <ds:schemaRefs>
     <ds:schemaRef ds:uri="http://schemas.openxmlformats.org/officeDocument/2006/bibliography"/>
   </ds:schemaRefs>

</xml_diff>